<commit_message>
praca ciag dalszy, duzo sie nie zmienilo
</commit_message>
<xml_diff>
--- a/praca/Tabela 1.docx
+++ b/praca/Tabela 1.docx
@@ -4774,6 +4774,7 @@
       </w:r>
       <w:bookmarkEnd w:id="34"/>
     </w:p>
+    <w:p/>
     <w:p>
       <w:pPr>
         <w:pStyle w:val="Nagwek2"/>
@@ -4786,6 +4787,44 @@
     </w:p>
     <w:p>
       <w:pPr>
+        <w:pStyle w:val="Nagwek3"/>
+      </w:pPr>
+      <w:r>
+        <w:t>Labirynty</w:t>
+      </w:r>
+    </w:p>
+    <w:p/>
+    <w:p>
+      <w:pPr>
+        <w:pStyle w:val="Nagwek3"/>
+      </w:pPr>
+      <w:r>
+        <w:t>Gra w życie</w:t>
+      </w:r>
+    </w:p>
+    <w:p>
+      <w:r>
+        <w:t xml:space="preserve">Metoda zastosowana w projekcie The </w:t>
+      </w:r>
+      <w:proofErr w:type="spellStart"/>
+      <w:r>
+        <w:t>Mighty</w:t>
+      </w:r>
+      <w:proofErr w:type="spellEnd"/>
+      <w:r>
+        <w:t xml:space="preserve"> Marian jest połączeniem gry w życie oraz labiryntów.</w:t>
+      </w:r>
+    </w:p>
+    <w:p>
+      <w:pPr>
+        <w:pStyle w:val="Nagwek3"/>
+      </w:pPr>
+      <w:r>
+        <w:t>Drzewa BFS</w:t>
+      </w:r>
+    </w:p>
+    <w:p>
+      <w:pPr>
         <w:pStyle w:val="Nagwek2"/>
       </w:pPr>
       <w:bookmarkStart w:id="36" w:name="_Toc404851889"/>
@@ -4847,7 +4886,11 @@
         <w:pStyle w:val="Tekstpodstawowy"/>
       </w:pPr>
       <w:r>
-        <w:t xml:space="preserve">Celem algorytmu jest wygenerowanie mapy, która będąc wystarczająco skomplikowaną, aby gracz mógł się w niej zgubić i jednocześnie spójną, tak, aby wszystkie komórki podłogi, z których składa się mapa były osiągalne przez gracza. Drugi warunek jest konieczny do spełnienia, ponieważ gdyby postać Mariana i drabina umożliwiająca przejście między poziomami gry zostały umieszczone w innych </w:t>
+        <w:t xml:space="preserve">Celem algorytmu jest wygenerowanie mapy, która będąc wystarczająco skomplikowaną, aby gracz mógł się w niej zgubić i jednocześnie spójną, tak, aby wszystkie komórki podłogi, z których składa się mapa były osiągalne przez gracza. Drugi warunek jest konieczny do spełnienia, ponieważ gdyby postać Mariana i drabina umożliwiająca przejście między </w:t>
+      </w:r>
+      <w:r>
+        <w:lastRenderedPageBreak/>
+        <w:t xml:space="preserve">poziomami gry zostały umieszczone w innych </w:t>
       </w:r>
       <w:r>
         <w:t>„</w:t>
@@ -4894,7 +4937,6 @@
       </w:pPr>
       <w:bookmarkStart w:id="39" w:name="_Toc404851892"/>
       <w:r>
-        <w:lastRenderedPageBreak/>
         <w:t>Automat komórkowy - gra w życie</w:t>
       </w:r>
       <w:bookmarkEnd w:id="39"/>
@@ -5029,6 +5071,7 @@
                 <w:noProof/>
                 <w:lang w:eastAsia="pl-PL"/>
               </w:rPr>
+              <w:lastRenderedPageBreak/>
               <w:drawing>
                 <wp:inline distT="0" distB="0" distL="0" distR="0" wp14:anchorId="66EFDBD8" wp14:editId="1AD1DB04">
                   <wp:extent cx="2194560" cy="2194560"/>
@@ -5499,6 +5542,7 @@
     </w:p>
     <w:p>
       <w:r>
+        <w:lastRenderedPageBreak/>
         <w:t xml:space="preserve">E - zbiór krawędzi - krawędź </w:t>
       </w:r>
       <w:proofErr w:type="spellStart"/>
@@ -5616,51 +5660,25 @@
             <w:r>
               <w:t xml:space="preserve">Rysunek </w:t>
             </w:r>
-            <w:r>
-              <w:fldChar w:fldCharType="begin"/>
-            </w:r>
-            <w:r>
-              <w:instrText xml:space="preserve"> STYLEREF 1 \s </w:instrText>
-            </w:r>
-            <w:r>
-              <w:fldChar w:fldCharType="separate"/>
-            </w:r>
-            <w:r>
-              <w:rPr>
-                <w:noProof/>
-              </w:rPr>
-              <w:t>2</w:t>
-            </w:r>
-            <w:r>
-              <w:rPr>
-                <w:noProof/>
-              </w:rPr>
-              <w:fldChar w:fldCharType="end"/>
-            </w:r>
+            <w:fldSimple w:instr=" STYLEREF 1 \s ">
+              <w:r>
+                <w:rPr>
+                  <w:noProof/>
+                </w:rPr>
+                <w:t>2</w:t>
+              </w:r>
+            </w:fldSimple>
             <w:r>
               <w:t>.</w:t>
             </w:r>
-            <w:r>
-              <w:fldChar w:fldCharType="begin"/>
-            </w:r>
-            <w:r>
-              <w:instrText xml:space="preserve"> SEQ Rysunek \* ARABIC \s 1 </w:instrText>
-            </w:r>
-            <w:r>
-              <w:fldChar w:fldCharType="separate"/>
-            </w:r>
-            <w:r>
-              <w:rPr>
-                <w:noProof/>
-              </w:rPr>
-              <w:t>3</w:t>
-            </w:r>
-            <w:r>
-              <w:rPr>
-                <w:noProof/>
-              </w:rPr>
-              <w:fldChar w:fldCharType="end"/>
-            </w:r>
+            <w:fldSimple w:instr=" SEQ Rysunek \* ARABIC \s 1 ">
+              <w:r>
+                <w:rPr>
+                  <w:noProof/>
+                </w:rPr>
+                <w:t>3</w:t>
+              </w:r>
+            </w:fldSimple>
             <w:r>
               <w:t xml:space="preserve">: </w:t>
             </w:r>
@@ -5681,7 +5699,6 @@
         <w:pStyle w:val="Tekstpodstawowy"/>
       </w:pPr>
       <w:r>
-        <w:lastRenderedPageBreak/>
         <w:t xml:space="preserve">W tak zamodelowanej przestrzeni wygenerowanie labiryntu łączącego pokoje sprowadza się do znalezienia minimalnego drzewa spinającego w grafie G. Drzewo spinające grafu jest grafem spójnym i acyklicznym, który zawiera wszystkie wierzchołki grafu oraz niektóre z jego krawędzi. Minimalne drzewo spinające jest drzewem spinającym, którego suma wag krawędzi jest najmniejsza ze wszystkich pozostałych drzew rozpinających danego grafu.. W danym grafie może istnieć może istnieć więcej niż jedno drzewo o tych własnościach. Z punktu widzenia </w:t>
       </w:r>
       <w:proofErr w:type="spellStart"/>
@@ -5805,53 +5822,31 @@
             <w:r>
               <w:t xml:space="preserve">Rysunek </w:t>
             </w:r>
-            <w:r>
-              <w:fldChar w:fldCharType="begin"/>
-            </w:r>
-            <w:r>
-              <w:instrText xml:space="preserve"> STYLEREF 1 \s </w:instrText>
-            </w:r>
-            <w:r>
-              <w:fldChar w:fldCharType="separate"/>
-            </w:r>
-            <w:r>
-              <w:rPr>
-                <w:noProof/>
-              </w:rPr>
-              <w:t>2</w:t>
-            </w:r>
-            <w:r>
-              <w:rPr>
-                <w:noProof/>
-              </w:rPr>
-              <w:fldChar w:fldCharType="end"/>
-            </w:r>
+            <w:fldSimple w:instr=" STYLEREF 1 \s ">
+              <w:r>
+                <w:rPr>
+                  <w:noProof/>
+                </w:rPr>
+                <w:t>2</w:t>
+              </w:r>
+            </w:fldSimple>
             <w:r>
               <w:t>.</w:t>
             </w:r>
-            <w:r>
-              <w:fldChar w:fldCharType="begin"/>
-            </w:r>
-            <w:r>
-              <w:instrText xml:space="preserve"> SEQ Rysunek \* ARABIC \s 1 </w:instrText>
-            </w:r>
-            <w:r>
-              <w:fldChar w:fldCharType="separate"/>
-            </w:r>
-            <w:r>
-              <w:rPr>
-                <w:noProof/>
-              </w:rPr>
-              <w:t>4</w:t>
-            </w:r>
-            <w:r>
-              <w:rPr>
-                <w:noProof/>
-              </w:rPr>
-              <w:fldChar w:fldCharType="end"/>
-            </w:r>
-            <w:r>
-              <w:t>: Graf przejść z przyporządkowanymi losowymi wagami na krawędziach</w:t>
+            <w:fldSimple w:instr=" SEQ Rysunek \* ARABIC \s 1 ">
+              <w:r>
+                <w:rPr>
+                  <w:noProof/>
+                </w:rPr>
+                <w:t>4</w:t>
+              </w:r>
+            </w:fldSimple>
+            <w:r>
+              <w:t xml:space="preserve">: Graf przejść z </w:t>
+            </w:r>
+            <w:r>
+              <w:lastRenderedPageBreak/>
+              <w:t>przyporządkowanymi losowymi wagami na krawędziach</w:t>
             </w:r>
           </w:p>
         </w:tc>
@@ -5862,6 +5857,7 @@
         <w:pStyle w:val="Tekstpodstawowy"/>
       </w:pPr>
       <w:r>
+        <w:lastRenderedPageBreak/>
         <w:t xml:space="preserve">Krawędziom grafu G </w:t>
       </w:r>
       <w:r>
@@ -6203,9 +6199,8 @@
             <w:r>
               <w:rPr>
                 <w:noProof/>
-                <w:lang w:eastAsia="pl-PL"/>
-              </w:rPr>
-              <w:lastRenderedPageBreak/>
+                <w:lang w:val="pl-PL" w:eastAsia="pl-PL"/>
+              </w:rPr>
               <w:drawing>
                 <wp:inline distT="0" distB="0" distL="0" distR="0" wp14:anchorId="7DCBD5E3" wp14:editId="0FD9551C">
                   <wp:extent cx="2103032" cy="2045970"/>
@@ -6337,51 +6332,25 @@
             <w:r>
               <w:t xml:space="preserve">Rysunek </w:t>
             </w:r>
-            <w:r>
-              <w:fldChar w:fldCharType="begin"/>
-            </w:r>
-            <w:r>
-              <w:instrText xml:space="preserve"> STYLEREF 1 \s </w:instrText>
-            </w:r>
-            <w:r>
-              <w:fldChar w:fldCharType="separate"/>
-            </w:r>
-            <w:r>
-              <w:rPr>
-                <w:noProof/>
-              </w:rPr>
-              <w:t>2</w:t>
-            </w:r>
-            <w:r>
-              <w:rPr>
-                <w:noProof/>
-              </w:rPr>
-              <w:fldChar w:fldCharType="end"/>
-            </w:r>
+            <w:fldSimple w:instr=" STYLEREF 1 \s ">
+              <w:r>
+                <w:rPr>
+                  <w:noProof/>
+                </w:rPr>
+                <w:t>2</w:t>
+              </w:r>
+            </w:fldSimple>
             <w:r>
               <w:t>.</w:t>
             </w:r>
-            <w:r>
-              <w:fldChar w:fldCharType="begin"/>
-            </w:r>
-            <w:r>
-              <w:instrText xml:space="preserve"> SEQ Rysunek \* ARABIC \s 1 </w:instrText>
-            </w:r>
-            <w:r>
-              <w:fldChar w:fldCharType="separate"/>
-            </w:r>
-            <w:r>
-              <w:rPr>
-                <w:noProof/>
-              </w:rPr>
-              <w:t>6</w:t>
-            </w:r>
-            <w:r>
-              <w:rPr>
-                <w:noProof/>
-              </w:rPr>
-              <w:fldChar w:fldCharType="end"/>
-            </w:r>
+            <w:fldSimple w:instr=" SEQ Rysunek \* ARABIC \s 1 ">
+              <w:r>
+                <w:rPr>
+                  <w:noProof/>
+                </w:rPr>
+                <w:t>6</w:t>
+              </w:r>
+            </w:fldSimple>
             <w:r>
               <w:t>: Labirynt uzyskany po zastosowaniu algorytmu Prima na grafie przejść między pokojami</w:t>
             </w:r>
@@ -6404,51 +6373,25 @@
             <w:r>
               <w:t xml:space="preserve">Rysunek </w:t>
             </w:r>
-            <w:r>
-              <w:fldChar w:fldCharType="begin"/>
-            </w:r>
-            <w:r>
-              <w:instrText xml:space="preserve"> STYLEREF 1 \s </w:instrText>
-            </w:r>
-            <w:r>
-              <w:fldChar w:fldCharType="separate"/>
-            </w:r>
-            <w:r>
-              <w:rPr>
-                <w:noProof/>
-              </w:rPr>
-              <w:t>2</w:t>
-            </w:r>
-            <w:r>
-              <w:rPr>
-                <w:noProof/>
-              </w:rPr>
-              <w:fldChar w:fldCharType="end"/>
-            </w:r>
+            <w:fldSimple w:instr=" STYLEREF 1 \s ">
+              <w:r>
+                <w:rPr>
+                  <w:noProof/>
+                </w:rPr>
+                <w:t>2</w:t>
+              </w:r>
+            </w:fldSimple>
             <w:r>
               <w:t>.</w:t>
             </w:r>
-            <w:r>
-              <w:fldChar w:fldCharType="begin"/>
-            </w:r>
-            <w:r>
-              <w:instrText xml:space="preserve"> SEQ Rysunek \* ARABIC \s 1 </w:instrText>
-            </w:r>
-            <w:r>
-              <w:fldChar w:fldCharType="separate"/>
-            </w:r>
-            <w:r>
-              <w:rPr>
-                <w:noProof/>
-              </w:rPr>
-              <w:t>5</w:t>
-            </w:r>
-            <w:r>
-              <w:rPr>
-                <w:noProof/>
-              </w:rPr>
-              <w:fldChar w:fldCharType="end"/>
-            </w:r>
+            <w:fldSimple w:instr=" SEQ Rysunek \* ARABIC \s 1 ">
+              <w:r>
+                <w:rPr>
+                  <w:noProof/>
+                </w:rPr>
+                <w:t>5</w:t>
+              </w:r>
+            </w:fldSimple>
             <w:r>
               <w:t>: Przykładowa mapa możliwa do wygenerowania dla uzyskanego labiryntu</w:t>
             </w:r>
@@ -6534,7 +6477,11 @@
         <w:t xml:space="preserve"> generowane mapy </w:t>
       </w:r>
       <w:r>
-        <w:t>zyskują nieco na poziomie skomplikowania i dzięki temu urozmaicają rozgrywkę. Takie rozwiązanie pomaga ukryć przed graczem fakt, że poziom, po którym się porusza jest zwykłym labiryntem. Na rysunkach 2.7 i 2.8 porównano przykłado</w:t>
+        <w:t xml:space="preserve">zyskują nieco na poziomie skomplikowania i dzięki temu urozmaicają rozgrywkę. Takie rozwiązanie pomaga ukryć przed graczem fakt, że poziom, po </w:t>
+      </w:r>
+      <w:r>
+        <w:lastRenderedPageBreak/>
+        <w:t>którym się porusza jest zwykłym labiryntem. Na rysunkach 2.7 i 2.8 porównano przykłado</w:t>
       </w:r>
       <w:r>
         <w:t>wą mapę z przejściami w tych samych miejscach w pokoju oraz mapę z czterostopniową różnorodnością w położeniu przejścia.</w:t>
@@ -6592,7 +6539,6 @@
                 <w:noProof/>
                 <w:lang w:eastAsia="pl-PL"/>
               </w:rPr>
-              <w:lastRenderedPageBreak/>
               <w:drawing>
                 <wp:inline distT="0" distB="0" distL="0" distR="0" wp14:anchorId="507666E9" wp14:editId="6956D029">
                   <wp:extent cx="1828689" cy="1828800"/>
@@ -6716,51 +6662,25 @@
             <w:r>
               <w:t xml:space="preserve">Rysunek </w:t>
             </w:r>
-            <w:r>
-              <w:fldChar w:fldCharType="begin"/>
-            </w:r>
-            <w:r>
-              <w:instrText xml:space="preserve"> STYLEREF 1 \s </w:instrText>
-            </w:r>
-            <w:r>
-              <w:fldChar w:fldCharType="separate"/>
-            </w:r>
-            <w:r>
-              <w:rPr>
-                <w:noProof/>
-              </w:rPr>
-              <w:t>2</w:t>
-            </w:r>
-            <w:r>
-              <w:rPr>
-                <w:noProof/>
-              </w:rPr>
-              <w:fldChar w:fldCharType="end"/>
-            </w:r>
+            <w:fldSimple w:instr=" STYLEREF 1 \s ">
+              <w:r>
+                <w:rPr>
+                  <w:noProof/>
+                </w:rPr>
+                <w:t>2</w:t>
+              </w:r>
+            </w:fldSimple>
             <w:r>
               <w:t>.</w:t>
             </w:r>
-            <w:r>
-              <w:fldChar w:fldCharType="begin"/>
-            </w:r>
-            <w:r>
-              <w:instrText xml:space="preserve"> SEQ Rysunek \* ARABIC \s 1 </w:instrText>
-            </w:r>
-            <w:r>
-              <w:fldChar w:fldCharType="separate"/>
-            </w:r>
-            <w:r>
-              <w:rPr>
-                <w:noProof/>
-              </w:rPr>
-              <w:t>8</w:t>
-            </w:r>
-            <w:r>
-              <w:rPr>
-                <w:noProof/>
-              </w:rPr>
-              <w:fldChar w:fldCharType="end"/>
-            </w:r>
+            <w:fldSimple w:instr=" SEQ Rysunek \* ARABIC \s 1 ">
+              <w:r>
+                <w:rPr>
+                  <w:noProof/>
+                </w:rPr>
+                <w:t>8</w:t>
+              </w:r>
+            </w:fldSimple>
             <w:r>
               <w:t>: Przykładowa mapa, w której przejścia między pokojami wygenerowano na szerokości oznaczonej przez wartość 4</w:t>
             </w:r>
@@ -6782,51 +6702,25 @@
             <w:r>
               <w:t xml:space="preserve">Rysunek </w:t>
             </w:r>
-            <w:r>
-              <w:fldChar w:fldCharType="begin"/>
-            </w:r>
-            <w:r>
-              <w:instrText xml:space="preserve"> STYLEREF 1 \s </w:instrText>
-            </w:r>
-            <w:r>
-              <w:fldChar w:fldCharType="separate"/>
-            </w:r>
-            <w:r>
-              <w:rPr>
-                <w:noProof/>
-              </w:rPr>
-              <w:t>2</w:t>
-            </w:r>
-            <w:r>
-              <w:rPr>
-                <w:noProof/>
-              </w:rPr>
-              <w:fldChar w:fldCharType="end"/>
-            </w:r>
+            <w:fldSimple w:instr=" STYLEREF 1 \s ">
+              <w:r>
+                <w:rPr>
+                  <w:noProof/>
+                </w:rPr>
+                <w:t>2</w:t>
+              </w:r>
+            </w:fldSimple>
             <w:r>
               <w:t>.</w:t>
             </w:r>
-            <w:r>
-              <w:fldChar w:fldCharType="begin"/>
-            </w:r>
-            <w:r>
-              <w:instrText xml:space="preserve"> SEQ Rysunek \* ARABIC \s 1 </w:instrText>
-            </w:r>
-            <w:r>
-              <w:fldChar w:fldCharType="separate"/>
-            </w:r>
-            <w:r>
-              <w:rPr>
-                <w:noProof/>
-              </w:rPr>
-              <w:t>7</w:t>
-            </w:r>
-            <w:r>
-              <w:rPr>
-                <w:noProof/>
-              </w:rPr>
-              <w:fldChar w:fldCharType="end"/>
-            </w:r>
+            <w:fldSimple w:instr=" SEQ Rysunek \* ARABIC \s 1 ">
+              <w:r>
+                <w:rPr>
+                  <w:noProof/>
+                </w:rPr>
+                <w:t>7</w:t>
+              </w:r>
+            </w:fldSimple>
             <w:r>
               <w:t>: Mapa, gdzie przejścia między pokojami występują losowo na szerokościach oznaczanych przez wartości {1,4}</w:t>
             </w:r>
@@ -6961,6 +6855,7 @@
         <w:t xml:space="preserve"> iteracjach parametry automatu zmieniają się na </w:t>
       </w:r>
       <w:r>
+        <w:lastRenderedPageBreak/>
         <w:t>5678/5678</w:t>
       </w:r>
       <w:r>
@@ -6997,7 +6892,6 @@
         <w:pStyle w:val="Tekstpodstawowy"/>
       </w:pPr>
       <w:r>
-        <w:lastRenderedPageBreak/>
         <w:t xml:space="preserve">Po tym następuje sprawdzenie, czy uzyskany układ komórek jest spójny, to znaczy czy wszystkie komórki podłogi są połączone. </w:t>
       </w:r>
       <w:r>
@@ -7114,6 +7008,7 @@
                 <w:noProof/>
                 <w:lang w:eastAsia="pl-PL"/>
               </w:rPr>
+              <w:lastRenderedPageBreak/>
               <w:drawing>
                 <wp:inline distT="0" distB="0" distL="0" distR="0" wp14:anchorId="1F4681BD" wp14:editId="6EEBF57E">
                   <wp:extent cx="2196000" cy="2196000"/>
@@ -7276,7 +7171,6 @@
     </w:tbl>
     <w:p>
       <w:r>
-        <w:lastRenderedPageBreak/>
         <w:t xml:space="preserve">Jak można zaobserwować na rysunku 2.10 automat komórkowy zrealizowany w tym etapie zachowuje ogólny kształt mapy jednocześnie </w:t>
       </w:r>
       <w:r>
@@ -7380,6 +7274,7 @@
               <w:pStyle w:val="Tekstpodstawowy"/>
             </w:pPr>
             <w:r>
+              <w:lastRenderedPageBreak/>
               <w:t>a)</w:t>
             </w:r>
           </w:p>
@@ -7540,51 +7435,25 @@
             <w:r>
               <w:t xml:space="preserve">Rysunek </w:t>
             </w:r>
-            <w:r>
-              <w:fldChar w:fldCharType="begin"/>
-            </w:r>
-            <w:r>
-              <w:instrText xml:space="preserve"> STYLEREF 1 \s </w:instrText>
-            </w:r>
-            <w:r>
-              <w:fldChar w:fldCharType="separate"/>
-            </w:r>
-            <w:r>
-              <w:rPr>
-                <w:noProof/>
-              </w:rPr>
-              <w:t>2</w:t>
-            </w:r>
-            <w:r>
-              <w:rPr>
-                <w:noProof/>
-              </w:rPr>
-              <w:fldChar w:fldCharType="end"/>
-            </w:r>
+            <w:fldSimple w:instr=" STYLEREF 1 \s ">
+              <w:r>
+                <w:rPr>
+                  <w:noProof/>
+                </w:rPr>
+                <w:t>2</w:t>
+              </w:r>
+            </w:fldSimple>
             <w:r>
               <w:t>.</w:t>
             </w:r>
-            <w:r>
-              <w:fldChar w:fldCharType="begin"/>
-            </w:r>
-            <w:r>
-              <w:instrText xml:space="preserve"> SEQ Rysunek \* ARABIC \s 1 </w:instrText>
-            </w:r>
-            <w:r>
-              <w:fldChar w:fldCharType="separate"/>
-            </w:r>
-            <w:r>
-              <w:rPr>
-                <w:noProof/>
-              </w:rPr>
-              <w:t>9</w:t>
-            </w:r>
-            <w:r>
-              <w:rPr>
-                <w:noProof/>
-              </w:rPr>
-              <w:fldChar w:fldCharType="end"/>
-            </w:r>
+            <w:fldSimple w:instr=" SEQ Rysunek \* ARABIC \s 1 ">
+              <w:r>
+                <w:rPr>
+                  <w:noProof/>
+                </w:rPr>
+                <w:t>9</w:t>
+              </w:r>
+            </w:fldSimple>
             <w:r>
               <w:t>: Mapa przed zastosowaniem filtra erozyjnego. Można zaobserwować przejście o szerokości dwóch komórek, przez które bohater się nie przeciśnie</w:t>
             </w:r>
@@ -7606,51 +7475,25 @@
             <w:r>
               <w:t xml:space="preserve">Rysunek </w:t>
             </w:r>
-            <w:r>
-              <w:fldChar w:fldCharType="begin"/>
-            </w:r>
-            <w:r>
-              <w:instrText xml:space="preserve"> STYLEREF 1 \s </w:instrText>
-            </w:r>
-            <w:r>
-              <w:fldChar w:fldCharType="separate"/>
-            </w:r>
-            <w:r>
-              <w:rPr>
-                <w:noProof/>
-              </w:rPr>
-              <w:t>2</w:t>
-            </w:r>
-            <w:r>
-              <w:rPr>
-                <w:noProof/>
-              </w:rPr>
-              <w:fldChar w:fldCharType="end"/>
-            </w:r>
+            <w:fldSimple w:instr=" STYLEREF 1 \s ">
+              <w:r>
+                <w:rPr>
+                  <w:noProof/>
+                </w:rPr>
+                <w:t>2</w:t>
+              </w:r>
+            </w:fldSimple>
             <w:r>
               <w:t>.</w:t>
             </w:r>
-            <w:r>
-              <w:fldChar w:fldCharType="begin"/>
-            </w:r>
-            <w:r>
-              <w:instrText xml:space="preserve"> SEQ Rysunek \* ARABIC \s 1 </w:instrText>
-            </w:r>
-            <w:r>
-              <w:fldChar w:fldCharType="separate"/>
-            </w:r>
-            <w:r>
-              <w:rPr>
-                <w:noProof/>
-              </w:rPr>
-              <w:t>10</w:t>
-            </w:r>
-            <w:r>
-              <w:rPr>
-                <w:noProof/>
-              </w:rPr>
-              <w:fldChar w:fldCharType="end"/>
-            </w:r>
+            <w:fldSimple w:instr=" SEQ Rysunek \* ARABIC \s 1 ">
+              <w:r>
+                <w:rPr>
+                  <w:noProof/>
+                </w:rPr>
+                <w:t>10</w:t>
+              </w:r>
+            </w:fldSimple>
             <w:r>
               <w:t>: Mapa z rysunku 2.9 po zastosowaniu filtru erozyjnego. Problematycznie wąskie przejście zwiększyło swoją szerokość do czterech komórek.</w:t>
             </w:r>
@@ -7663,7 +7506,6 @@
         <w:pStyle w:val="Nagwek3"/>
       </w:pPr>
       <w:r>
-        <w:lastRenderedPageBreak/>
         <w:t>Efekt końcowy</w:t>
       </w:r>
     </w:p>
@@ -7690,6 +7532,7 @@
       </w:tblGrid>
       <w:tr>
         <w:trPr>
+          <w:cantSplit/>
           <w:trHeight w:val="567"/>
         </w:trPr>
         <w:tc>
@@ -7697,6 +7540,9 @@
             <w:tcW w:w="4321" w:type="dxa"/>
           </w:tcPr>
           <w:p>
+            <w:pPr>
+              <w:pStyle w:val="Tekstwtabeli"/>
+            </w:pPr>
             <w:r>
               <w:t>a)</w:t>
             </w:r>
@@ -7707,6 +7553,9 @@
             <w:tcW w:w="4322" w:type="dxa"/>
           </w:tcPr>
           <w:p>
+            <w:pPr>
+              <w:pStyle w:val="Tekstwtabeli"/>
+            </w:pPr>
             <w:r>
               <w:t>b)</w:t>
             </w:r>
@@ -7840,7 +7689,11 @@
             <w:tcW w:w="4321" w:type="dxa"/>
           </w:tcPr>
           <w:p>
-            <w:r>
+            <w:pPr>
+              <w:pStyle w:val="Tekstwtabeli"/>
+            </w:pPr>
+            <w:r>
+              <w:lastRenderedPageBreak/>
               <w:t>c)</w:t>
             </w:r>
           </w:p>
@@ -7850,6 +7703,9 @@
             <w:tcW w:w="4322" w:type="dxa"/>
           </w:tcPr>
           <w:p>
+            <w:pPr>
+              <w:pStyle w:val="Tekstwtabeli"/>
+            </w:pPr>
             <w:r>
               <w:t>d)</w:t>
             </w:r>
@@ -7982,26 +7838,15 @@
           </w:tcPr>
           <w:p>
             <w:pPr>
-              <w:rPr>
-                <w:i/>
-              </w:rPr>
+              <w:pStyle w:val="Podpispodrysunkiem"/>
             </w:pPr>
             <w:r>
-              <w:rPr>
-                <w:i/>
-              </w:rPr>
               <w:t xml:space="preserve">Rysunek 2.11: </w:t>
             </w:r>
             <w:r>
-              <w:rPr>
-                <w:i/>
-              </w:rPr>
               <w:t>Cztery p</w:t>
             </w:r>
             <w:r>
-              <w:rPr>
-                <w:i/>
-              </w:rPr>
               <w:t xml:space="preserve">rzykładowe mapy wygenerowane przez program </w:t>
             </w:r>
           </w:p>
@@ -8013,520 +7858,322 @@
         <w:pStyle w:val="Nagwek2"/>
       </w:pPr>
       <w:r>
+        <w:t>Rozmieszczenie gracza i wrogów</w:t>
+      </w:r>
+    </w:p>
+    <w:p>
+      <w:pPr>
+        <w:pStyle w:val="Nagwek3"/>
+      </w:pPr>
+      <w:r>
+        <w:t>Wyznaczenie początku i końca poziomu</w:t>
+      </w:r>
+    </w:p>
+    <w:p>
+      <w:r>
+        <w:t>Ponieważ generowana mapa ma strukturę labiryntu i znany jest graf przejść między pokojami, za pomocą algorytmu Floyda-</w:t>
+      </w:r>
+      <w:proofErr w:type="spellStart"/>
+      <w:r>
+        <w:t>Warshalla</w:t>
+      </w:r>
+      <w:proofErr w:type="spellEnd"/>
+      <w:r>
+        <w:t xml:space="preserve"> możemy wyznaczyć długość ścieżki pomiędzy każdymi dwoma pokojami. Pomimo tego, że algorytm Floyda-</w:t>
+      </w:r>
+      <w:proofErr w:type="spellStart"/>
+      <w:r>
+        <w:t>Warshalla</w:t>
+      </w:r>
+      <w:proofErr w:type="spellEnd"/>
+      <w:r>
+        <w:t xml:space="preserve"> ma złożoność n</w:t>
+      </w:r>
+      <w:r>
+        <w:rPr>
+          <w:vertAlign w:val="superscript"/>
+        </w:rPr>
+        <w:t>3</w:t>
+      </w:r>
+      <w:r>
+        <w:t xml:space="preserve"> i istnieją lepsze </w:t>
+      </w:r>
+      <w:r>
+        <w:t xml:space="preserve">pod tym względem </w:t>
+      </w:r>
+      <w:r>
+        <w:t xml:space="preserve">rozwiązania tego problemu, ponieważ graf przejść ma jedynie szesnaście wierzchołków, nie warto jest inwestować w implementację bardziej skomplikowanego algorytmu. </w:t>
+      </w:r>
+    </w:p>
+    <w:p>
+      <w:r>
+        <w:t xml:space="preserve">Znając długości ścieżek pomiędzy pokojami, wybieramy te dwa pokoje, pomiędzy którymi odległość ta jest największa i jeden z nich </w:t>
+      </w:r>
+      <w:r>
+        <w:t>wybieramy jako start</w:t>
+      </w:r>
+      <w:r>
+        <w:t xml:space="preserve"> i w tym pokoju, na losowej komórce umieszczany jest Marian</w:t>
+      </w:r>
+      <w:r>
+        <w:t xml:space="preserve">, a drugi </w:t>
+      </w:r>
+      <w:r>
+        <w:t>pokój jako koniec i tam umieszczana jest drabina.</w:t>
+      </w:r>
+    </w:p>
+    <w:p>
+      <w:pPr>
+        <w:pStyle w:val="Nagwek3"/>
+      </w:pPr>
+      <w:r>
+        <w:t>Pozycje początkowe wrogów</w:t>
+      </w:r>
+    </w:p>
+    <w:p>
+      <w:r>
+        <w:t>W każdym pokoju, oprócz pokoju startowego, rozmieszczani są wrogowie. Ich ilość jest zależna od poziomu na którym znajduje się gracz. Większą szansę wystąpienia mają wrogowie słabsi, których siła płynie z liczności, mniejszą wrogowie, którzy w pojedynkę stanowią wyzwanie dla Mariana. Wrogowie</w:t>
+      </w:r>
+      <w:r>
+        <w:t xml:space="preserve"> rozmieszczani są osobno w każdym pokoju,</w:t>
+      </w:r>
+      <w:r>
+        <w:t xml:space="preserve"> pojawiają się na losowych komórkach podłog</w:t>
+      </w:r>
+      <w:r>
+        <w:t xml:space="preserve">i. Gdyby rozprowadzać wrogów po prostu losowo po całej mapie, istniałaby możliwość, że rozłożenie wrogów po mapie byłoby bardzo nierównomierne, i mogłyby wystąpić miejsca, gdzie liczba wrogów jest za duża i gra </w:t>
+      </w:r>
+      <w:r>
+        <w:t xml:space="preserve">jest za trudna. Zastosowane rozwiązanie </w:t>
+      </w:r>
+      <w:r>
+        <w:t xml:space="preserve">jest </w:t>
+      </w:r>
+      <w:r>
+        <w:t xml:space="preserve">związane z próbkowaniem w przestrzeni podzielonej na prostokąty, a problem rozłożenia </w:t>
+      </w:r>
+      <w:r>
         <w:lastRenderedPageBreak/>
-        <w:t>Rozmieszczenie gracza i wrogów</w:t>
-      </w:r>
-    </w:p>
-    <w:p>
-      <w:pPr>
-        <w:pStyle w:val="Nagwek3"/>
-      </w:pPr>
-      <w:r>
-        <w:t>Wyznaczenie początku i końca poziomu</w:t>
-      </w:r>
+        <w:t>wrogów równomiernie na mapie jest związany z problemem próbkowania losowego, tylko występuje w mniejszej skali. Ź</w:t>
+      </w:r>
+      <w:r>
+        <w:t>ródło 1.</w:t>
+      </w:r>
+      <w:r>
+        <w:t xml:space="preserve"> </w:t>
+      </w:r>
+    </w:p>
+    <w:p>
+      <w:pPr>
+        <w:spacing w:before="0" w:after="200" w:line="276" w:lineRule="auto"/>
+        <w:jc w:val="left"/>
+        <w:rPr>
+          <w:rFonts w:asciiTheme="majorHAnsi" w:eastAsiaTheme="majorEastAsia" w:hAnsiTheme="majorHAnsi" w:cstheme="majorBidi"/>
+          <w:b/>
+          <w:bCs/>
+          <w:caps/>
+          <w:sz w:val="24"/>
+          <w:szCs w:val="28"/>
+        </w:rPr>
+      </w:pPr>
+      <w:r>
+        <w:br w:type="page"/>
+      </w:r>
+    </w:p>
+    <w:p>
+      <w:pPr>
+        <w:pStyle w:val="Nagwek1"/>
+        <w:numPr>
+          <w:ilvl w:val="0"/>
+          <w:numId w:val="0"/>
+        </w:numPr>
+        <w:ind w:left="432" w:hanging="432"/>
+      </w:pPr>
       <w:bookmarkStart w:id="46" w:name="_GoBack"/>
       <w:bookmarkEnd w:id="46"/>
-    </w:p>
-    <w:p>
-      <w:pPr>
-        <w:pStyle w:val="Nagwek3"/>
-      </w:pPr>
-      <w:r>
-        <w:t>Pozycje początkowe wrogów</w:t>
-      </w:r>
-    </w:p>
-    <w:p>
-      <w:pPr>
-        <w:spacing w:before="120" w:after="0"/>
+      <w:r>
+        <w:lastRenderedPageBreak/>
+        <w:t>Bibliografia</w:t>
+      </w:r>
+    </w:p>
+    <w:p>
+      <w:pPr>
+        <w:pStyle w:val="Tekstpodstawowyzwciciem"/>
+        <w:numPr>
+          <w:ilvl w:val="0"/>
+          <w:numId w:val="18"/>
+        </w:numPr>
+        <w:jc w:val="left"/>
         <w:rPr>
-          <w:rFonts w:ascii="Arial" w:hAnsi="Arial" w:cs="Arial"/>
-          <w:b/>
-          <w:bCs/>
-          <w:sz w:val="18"/>
-          <w:szCs w:val="18"/>
+          <w:lang w:val="en-US"/>
         </w:rPr>
       </w:pPr>
-    </w:p>
-    <w:p>
-      <w:pPr>
-        <w:pStyle w:val="Nagwek6"/>
-      </w:pPr>
+      <w:proofErr w:type="spellStart"/>
       <w:r>
         <w:rPr>
-          <w:b/>
-          <w:bCs/>
+          <w:lang w:val="en-US"/>
         </w:rPr>
-        <w:t xml:space="preserve">Tabela 1.1. </w:t>
-      </w:r>
-      <w:r>
-        <w:t>Wielkość c</w:t>
-      </w:r>
-      <w:r>
-        <w:t>zcionki stosowanej w nagłówkach</w:t>
-      </w:r>
-    </w:p>
-    <w:tbl>
-      <w:tblPr>
-        <w:tblW w:w="0" w:type="auto"/>
-        <w:jc w:val="center"/>
-        <w:tblBorders>
-          <w:top w:val="single" w:sz="4" w:space="0" w:color="000000"/>
-          <w:left w:val="single" w:sz="4" w:space="0" w:color="000000"/>
-          <w:bottom w:val="single" w:sz="4" w:space="0" w:color="000000"/>
-          <w:right w:val="single" w:sz="4" w:space="0" w:color="000000"/>
-          <w:insideH w:val="single" w:sz="4" w:space="0" w:color="000000"/>
-          <w:insideV w:val="single" w:sz="4" w:space="0" w:color="000000"/>
-        </w:tblBorders>
-        <w:tblLook w:val="00A0" w:firstRow="1" w:lastRow="0" w:firstColumn="1" w:lastColumn="0" w:noHBand="0" w:noVBand="0"/>
-      </w:tblPr>
-      <w:tblGrid>
-        <w:gridCol w:w="2402"/>
-        <w:gridCol w:w="3356"/>
-        <w:gridCol w:w="2961"/>
-      </w:tblGrid>
-      <w:tr>
-        <w:trPr>
-          <w:trHeight w:val="284"/>
-          <w:jc w:val="center"/>
-        </w:trPr>
-        <w:tc>
-          <w:tcPr>
-            <w:tcW w:w="2491" w:type="dxa"/>
-            <w:vAlign w:val="center"/>
-          </w:tcPr>
-          <w:p>
-            <w:pPr>
-              <w:spacing w:after="0"/>
-              <w:rPr>
-                <w:rFonts w:ascii="Arial" w:hAnsi="Arial" w:cs="Arial"/>
-                <w:sz w:val="18"/>
-                <w:szCs w:val="18"/>
-              </w:rPr>
-            </w:pPr>
-            <w:r>
-              <w:rPr>
-                <w:rFonts w:ascii="Arial" w:hAnsi="Arial" w:cs="Arial"/>
-                <w:sz w:val="18"/>
-                <w:szCs w:val="18"/>
-              </w:rPr>
-              <w:t>Poziom nagłówka</w:t>
-            </w:r>
-          </w:p>
-        </w:tc>
-        <w:tc>
-          <w:tcPr>
-            <w:tcW w:w="3490" w:type="dxa"/>
-            <w:vAlign w:val="center"/>
-          </w:tcPr>
-          <w:p>
-            <w:pPr>
-              <w:spacing w:after="0"/>
-              <w:rPr>
-                <w:rFonts w:ascii="Arial" w:hAnsi="Arial" w:cs="Arial"/>
-                <w:sz w:val="18"/>
-                <w:szCs w:val="18"/>
-              </w:rPr>
-            </w:pPr>
-            <w:r>
-              <w:rPr>
-                <w:rFonts w:ascii="Arial" w:hAnsi="Arial" w:cs="Arial"/>
-                <w:sz w:val="18"/>
-                <w:szCs w:val="18"/>
-              </w:rPr>
-              <w:t>Przykład</w:t>
-            </w:r>
-          </w:p>
-        </w:tc>
-        <w:tc>
-          <w:tcPr>
-            <w:tcW w:w="3071" w:type="dxa"/>
-            <w:vAlign w:val="center"/>
-          </w:tcPr>
-          <w:p>
-            <w:pPr>
-              <w:spacing w:after="0"/>
-              <w:rPr>
-                <w:rFonts w:ascii="Arial" w:hAnsi="Arial" w:cs="Arial"/>
-                <w:sz w:val="18"/>
-                <w:szCs w:val="18"/>
-              </w:rPr>
-            </w:pPr>
-            <w:r>
-              <w:rPr>
-                <w:rFonts w:ascii="Arial" w:hAnsi="Arial" w:cs="Arial"/>
-                <w:sz w:val="18"/>
-                <w:szCs w:val="18"/>
-              </w:rPr>
-              <w:t>Wielkość i styl czcionki</w:t>
-            </w:r>
-          </w:p>
-        </w:tc>
-      </w:tr>
-      <w:tr>
-        <w:trPr>
-          <w:trHeight w:val="284"/>
-          <w:jc w:val="center"/>
-        </w:trPr>
-        <w:tc>
-          <w:tcPr>
-            <w:tcW w:w="2491" w:type="dxa"/>
-            <w:vAlign w:val="center"/>
-          </w:tcPr>
-          <w:p>
-            <w:pPr>
-              <w:spacing w:after="0"/>
-              <w:rPr>
-                <w:rFonts w:ascii="Arial" w:hAnsi="Arial" w:cs="Arial"/>
-                <w:sz w:val="18"/>
-                <w:szCs w:val="18"/>
-              </w:rPr>
-            </w:pPr>
-            <w:r>
-              <w:rPr>
-                <w:rFonts w:ascii="Arial" w:hAnsi="Arial" w:cs="Arial"/>
-                <w:sz w:val="18"/>
-                <w:szCs w:val="18"/>
-              </w:rPr>
-              <w:t>Nagłówek 1. stopnia</w:t>
-            </w:r>
-          </w:p>
-        </w:tc>
-        <w:tc>
-          <w:tcPr>
-            <w:tcW w:w="3490" w:type="dxa"/>
-            <w:vAlign w:val="center"/>
-          </w:tcPr>
-          <w:p>
-            <w:pPr>
-              <w:spacing w:after="0"/>
-              <w:rPr>
-                <w:rFonts w:ascii="Arial" w:hAnsi="Arial" w:cs="Arial"/>
-                <w:b/>
-                <w:bCs/>
-                <w:sz w:val="18"/>
-                <w:szCs w:val="18"/>
-              </w:rPr>
-            </w:pPr>
-            <w:bookmarkStart w:id="47" w:name="_Toc358702206"/>
-            <w:bookmarkStart w:id="48" w:name="_Toc359258136"/>
-            <w:r>
-              <w:rPr>
-                <w:rFonts w:ascii="Arial" w:hAnsi="Arial" w:cs="Arial"/>
-                <w:b/>
-                <w:bCs/>
-                <w:sz w:val="18"/>
-                <w:szCs w:val="18"/>
-              </w:rPr>
-              <w:t xml:space="preserve">1. </w:t>
-            </w:r>
-            <w:bookmarkEnd w:id="47"/>
-            <w:bookmarkEnd w:id="48"/>
-            <w:r>
-              <w:rPr>
-                <w:rFonts w:ascii="Arial" w:hAnsi="Arial" w:cs="Arial"/>
-                <w:b/>
-                <w:bCs/>
-                <w:caps/>
-                <w:sz w:val="18"/>
-                <w:szCs w:val="18"/>
-              </w:rPr>
-              <w:t>Tytuł rozdziału</w:t>
-            </w:r>
-          </w:p>
-        </w:tc>
-        <w:tc>
-          <w:tcPr>
-            <w:tcW w:w="3071" w:type="dxa"/>
-            <w:vAlign w:val="center"/>
-          </w:tcPr>
-          <w:p>
-            <w:pPr>
-              <w:spacing w:after="0"/>
-              <w:rPr>
-                <w:rFonts w:ascii="Arial" w:hAnsi="Arial" w:cs="Arial"/>
-                <w:sz w:val="18"/>
-                <w:szCs w:val="18"/>
-              </w:rPr>
-            </w:pPr>
-            <w:r>
-              <w:rPr>
-                <w:rFonts w:ascii="Arial" w:hAnsi="Arial" w:cs="Arial"/>
-                <w:sz w:val="18"/>
-                <w:szCs w:val="18"/>
-              </w:rPr>
-              <w:t>1</w:t>
-            </w:r>
-            <w:r>
-              <w:rPr>
-                <w:rFonts w:ascii="Arial" w:hAnsi="Arial" w:cs="Arial"/>
-                <w:sz w:val="18"/>
-                <w:szCs w:val="18"/>
-              </w:rPr>
-              <w:t>2</w:t>
-            </w:r>
-            <w:r>
-              <w:rPr>
-                <w:rFonts w:ascii="Arial" w:hAnsi="Arial" w:cs="Arial"/>
-                <w:sz w:val="18"/>
-                <w:szCs w:val="18"/>
-              </w:rPr>
-              <w:t xml:space="preserve"> pkt, </w:t>
-            </w:r>
-            <w:r>
-              <w:rPr>
-                <w:rFonts w:ascii="Arial" w:hAnsi="Arial" w:cs="Arial"/>
-                <w:sz w:val="18"/>
-                <w:szCs w:val="18"/>
-              </w:rPr>
-              <w:t xml:space="preserve">WERSALIKI, </w:t>
-            </w:r>
-            <w:r>
-              <w:rPr>
-                <w:rFonts w:ascii="Arial" w:hAnsi="Arial" w:cs="Arial"/>
-                <w:sz w:val="18"/>
-                <w:szCs w:val="18"/>
-              </w:rPr>
-              <w:t>pogrubiona</w:t>
-            </w:r>
-          </w:p>
-        </w:tc>
-      </w:tr>
-      <w:tr>
-        <w:trPr>
-          <w:trHeight w:val="284"/>
-          <w:jc w:val="center"/>
-        </w:trPr>
-        <w:tc>
-          <w:tcPr>
-            <w:tcW w:w="2491" w:type="dxa"/>
-            <w:vAlign w:val="center"/>
-          </w:tcPr>
-          <w:p>
-            <w:pPr>
-              <w:spacing w:after="0"/>
-              <w:rPr>
-                <w:rFonts w:ascii="Arial" w:hAnsi="Arial" w:cs="Arial"/>
-                <w:sz w:val="18"/>
-                <w:szCs w:val="18"/>
-              </w:rPr>
-            </w:pPr>
-            <w:r>
-              <w:rPr>
-                <w:rFonts w:ascii="Arial" w:hAnsi="Arial" w:cs="Arial"/>
-                <w:sz w:val="18"/>
-                <w:szCs w:val="18"/>
-              </w:rPr>
-              <w:t>Nagłówek 2. stopnia</w:t>
-            </w:r>
-          </w:p>
-        </w:tc>
-        <w:tc>
-          <w:tcPr>
-            <w:tcW w:w="3490" w:type="dxa"/>
-            <w:vAlign w:val="center"/>
-          </w:tcPr>
-          <w:p>
-            <w:pPr>
-              <w:spacing w:after="0"/>
-              <w:rPr>
-                <w:rFonts w:ascii="Arial" w:hAnsi="Arial" w:cs="Arial"/>
-                <w:b/>
-                <w:bCs/>
-                <w:i/>
-                <w:iCs/>
-                <w:sz w:val="18"/>
-                <w:szCs w:val="18"/>
-              </w:rPr>
-            </w:pPr>
-            <w:bookmarkStart w:id="49" w:name="_Toc358702207"/>
-            <w:bookmarkStart w:id="50" w:name="_Toc359258137"/>
-            <w:r>
-              <w:rPr>
-                <w:rFonts w:ascii="Arial" w:hAnsi="Arial" w:cs="Arial"/>
-                <w:b/>
-                <w:bCs/>
-                <w:i/>
-                <w:iCs/>
-                <w:sz w:val="18"/>
-                <w:szCs w:val="18"/>
-              </w:rPr>
-              <w:t xml:space="preserve">1.1. </w:t>
-            </w:r>
-            <w:bookmarkEnd w:id="49"/>
-            <w:bookmarkEnd w:id="50"/>
-            <w:r>
-              <w:rPr>
-                <w:rFonts w:ascii="Arial" w:hAnsi="Arial" w:cs="Arial"/>
-                <w:b/>
-                <w:bCs/>
-                <w:i/>
-                <w:iCs/>
-                <w:sz w:val="18"/>
-                <w:szCs w:val="18"/>
-              </w:rPr>
-              <w:t>Podtytuł rozdziału</w:t>
-            </w:r>
-          </w:p>
-        </w:tc>
-        <w:tc>
-          <w:tcPr>
-            <w:tcW w:w="3071" w:type="dxa"/>
-            <w:vAlign w:val="center"/>
-          </w:tcPr>
-          <w:p>
-            <w:pPr>
-              <w:spacing w:after="0"/>
-              <w:rPr>
-                <w:rFonts w:ascii="Arial" w:hAnsi="Arial" w:cs="Arial"/>
-                <w:sz w:val="18"/>
-                <w:szCs w:val="18"/>
-              </w:rPr>
-            </w:pPr>
-            <w:r>
-              <w:rPr>
-                <w:rFonts w:ascii="Arial" w:hAnsi="Arial" w:cs="Arial"/>
-                <w:sz w:val="18"/>
-                <w:szCs w:val="18"/>
-              </w:rPr>
-              <w:t>10 pkt, pogrubiona i kursywa</w:t>
-            </w:r>
-          </w:p>
-        </w:tc>
-      </w:tr>
-      <w:tr>
-        <w:trPr>
-          <w:trHeight w:val="284"/>
-          <w:jc w:val="center"/>
-        </w:trPr>
-        <w:tc>
-          <w:tcPr>
-            <w:tcW w:w="2491" w:type="dxa"/>
-            <w:vAlign w:val="center"/>
-          </w:tcPr>
-          <w:p>
-            <w:pPr>
-              <w:spacing w:after="0"/>
-              <w:rPr>
-                <w:rFonts w:ascii="Arial" w:hAnsi="Arial" w:cs="Arial"/>
-                <w:sz w:val="18"/>
-                <w:szCs w:val="18"/>
-              </w:rPr>
-            </w:pPr>
-            <w:r>
-              <w:rPr>
-                <w:rFonts w:ascii="Arial" w:hAnsi="Arial" w:cs="Arial"/>
-                <w:sz w:val="18"/>
-                <w:szCs w:val="18"/>
-              </w:rPr>
-              <w:t>Nagłówek 3. stopnia</w:t>
-            </w:r>
-          </w:p>
-        </w:tc>
-        <w:tc>
-          <w:tcPr>
-            <w:tcW w:w="3490" w:type="dxa"/>
-            <w:vAlign w:val="center"/>
-          </w:tcPr>
-          <w:p>
-            <w:pPr>
-              <w:spacing w:after="0"/>
-              <w:rPr>
-                <w:rFonts w:ascii="Arial" w:hAnsi="Arial" w:cs="Arial"/>
-                <w:i/>
-                <w:iCs/>
-                <w:sz w:val="18"/>
-                <w:szCs w:val="18"/>
-              </w:rPr>
-            </w:pPr>
-            <w:bookmarkStart w:id="51" w:name="_Toc358702208"/>
-            <w:bookmarkStart w:id="52" w:name="_Toc359258138"/>
-            <w:r>
-              <w:rPr>
-                <w:rFonts w:ascii="Arial" w:hAnsi="Arial" w:cs="Arial"/>
-                <w:i/>
-                <w:iCs/>
-                <w:sz w:val="18"/>
-                <w:szCs w:val="18"/>
-              </w:rPr>
-              <w:t xml:space="preserve">1.1.1. </w:t>
-            </w:r>
-            <w:bookmarkEnd w:id="51"/>
-            <w:bookmarkEnd w:id="52"/>
-            <w:r>
-              <w:rPr>
-                <w:rFonts w:ascii="Arial" w:hAnsi="Arial" w:cs="Arial"/>
-                <w:i/>
-                <w:iCs/>
-                <w:sz w:val="18"/>
-                <w:szCs w:val="18"/>
-              </w:rPr>
-              <w:t>Punkt podrozdziału</w:t>
-            </w:r>
-          </w:p>
-        </w:tc>
-        <w:tc>
-          <w:tcPr>
-            <w:tcW w:w="3071" w:type="dxa"/>
-            <w:vAlign w:val="center"/>
-          </w:tcPr>
-          <w:p>
-            <w:pPr>
-              <w:spacing w:after="0"/>
-              <w:rPr>
-                <w:rFonts w:ascii="Arial" w:hAnsi="Arial" w:cs="Arial"/>
-                <w:sz w:val="18"/>
-                <w:szCs w:val="18"/>
-              </w:rPr>
-            </w:pPr>
-            <w:r>
-              <w:rPr>
-                <w:rFonts w:ascii="Arial" w:hAnsi="Arial" w:cs="Arial"/>
-                <w:sz w:val="18"/>
-                <w:szCs w:val="18"/>
-              </w:rPr>
-              <w:t>10 pkt, kursywa</w:t>
-            </w:r>
-          </w:p>
-        </w:tc>
-      </w:tr>
-    </w:tbl>
+        <w:t>Kensler</w:t>
+      </w:r>
+      <w:proofErr w:type="spellEnd"/>
+      <w:r>
+        <w:rPr>
+          <w:lang w:val="en-US"/>
+        </w:rPr>
+        <w:t xml:space="preserve"> A.: </w:t>
+      </w:r>
+      <w:r>
+        <w:rPr>
+          <w:i/>
+          <w:lang w:val="en-US"/>
+        </w:rPr>
+        <w:t>Correlated Multi-Jittered Sampling</w:t>
+      </w:r>
+      <w:r>
+        <w:rPr>
+          <w:lang w:val="en-US"/>
+        </w:rPr>
+        <w:t xml:space="preserve">, </w:t>
+      </w:r>
+      <w:r>
+        <w:rPr>
+          <w:lang w:val="en-US"/>
+        </w:rPr>
+        <w:t xml:space="preserve">http://graphics.pixar.com/library/MultiJitteredSampling/paper.pdf, (data </w:t>
+      </w:r>
+      <w:proofErr w:type="spellStart"/>
+      <w:r>
+        <w:rPr>
+          <w:lang w:val="en-US"/>
+        </w:rPr>
+        <w:t>dostępu</w:t>
+      </w:r>
+      <w:proofErr w:type="spellEnd"/>
+      <w:r>
+        <w:rPr>
+          <w:lang w:val="en-US"/>
+        </w:rPr>
+        <w:t xml:space="preserve"> 26.11.2014 r.).</w:t>
+      </w:r>
+    </w:p>
     <w:p>
       <w:pPr>
         <w:pStyle w:val="Tekstpodstawowyzwciciem"/>
-      </w:pPr>
-      <w:r>
-        <w:t>Nazwa</w:t>
-      </w:r>
-      <w:r>
-        <w:t xml:space="preserve"> tabeli </w:t>
-      </w:r>
-      <w:r>
-        <w:t>jest umieszczona</w:t>
-      </w:r>
-      <w:r>
-        <w:t xml:space="preserve"> bezpośrednio nad nią</w:t>
-      </w:r>
-      <w:r>
-        <w:t>, czcionka o wielkości 9 pkt, bez kropki</w:t>
-      </w:r>
-    </w:p>
-    <w:p>
-      <w:pPr>
-        <w:pStyle w:val="Tekstpodstawowy"/>
-      </w:pPr>
+        <w:numPr>
+          <w:ilvl w:val="0"/>
+          <w:numId w:val="18"/>
+        </w:numPr>
+        <w:jc w:val="left"/>
+        <w:rPr>
+          <w:lang w:val="en-US"/>
+        </w:rPr>
+      </w:pPr>
+      <w:proofErr w:type="spellStart"/>
+      <w:r>
+        <w:rPr>
+          <w:lang w:val="en-US"/>
+        </w:rPr>
+        <w:t>Hely</w:t>
+      </w:r>
+      <w:proofErr w:type="spellEnd"/>
+      <w:r>
+        <w:rPr>
+          <w:lang w:val="en-US"/>
+        </w:rPr>
+        <w:t xml:space="preserve">, T.: How to use BSP trees to generate game maps, </w:t>
+      </w:r>
+      <w:hyperlink r:id="rId25" w:history="1">
+        <w:r>
+          <w:rPr>
+            <w:rStyle w:val="Hipercze"/>
+            <w:lang w:val="en-US"/>
+          </w:rPr>
+          <w:t>http://gamedevelopment.tutsplus.com/tutorials/how-to-use-bsp-trees-to-generate-game-maps--gamedev-12268</w:t>
+        </w:r>
+      </w:hyperlink>
+      <w:r>
+        <w:rPr>
+          <w:lang w:val="en-US"/>
+        </w:rPr>
+        <w:t xml:space="preserve">, (data </w:t>
+      </w:r>
+      <w:proofErr w:type="spellStart"/>
+      <w:r>
+        <w:rPr>
+          <w:lang w:val="en-US"/>
+        </w:rPr>
+        <w:t>dostępu</w:t>
+      </w:r>
+      <w:proofErr w:type="spellEnd"/>
+      <w:r>
+        <w:rPr>
+          <w:lang w:val="en-US"/>
+        </w:rPr>
+        <w:t xml:space="preserve"> 24.11.2014 r.).</w:t>
+      </w:r>
+    </w:p>
+    <w:p>
+      <w:pPr>
+        <w:pStyle w:val="Tekstpodstawowyzwciciem"/>
+        <w:jc w:val="left"/>
+        <w:rPr>
+          <w:lang w:val="en-US"/>
+        </w:rPr>
+      </w:pPr>
+    </w:p>
+    <w:p>
+      <w:pPr>
+        <w:pStyle w:val="Nagwek1"/>
+        <w:numPr>
+          <w:ilvl w:val="0"/>
+          <w:numId w:val="0"/>
+        </w:numPr>
+        <w:ind w:left="432" w:hanging="432"/>
+        <w:rPr>
+          <w:lang w:val="en-US"/>
+        </w:rPr>
+      </w:pPr>
+      <w:r>
+        <w:rPr>
+          <w:lang w:val="en-US"/>
+        </w:rPr>
+        <w:t>Wykaz rysunków</w:t>
+      </w:r>
+    </w:p>
+    <w:p>
+      <w:pPr>
+        <w:pStyle w:val="Nagwek1"/>
+        <w:numPr>
+          <w:ilvl w:val="0"/>
+          <w:numId w:val="0"/>
+        </w:numPr>
+        <w:ind w:left="432" w:hanging="432"/>
+        <w:rPr>
+          <w:lang w:val="en-US"/>
+        </w:rPr>
+      </w:pPr>
+      <w:r>
+        <w:rPr>
+          <w:lang w:val="en-US"/>
+        </w:rPr>
+        <w:t>Wykaz tabel</w:t>
+      </w:r>
     </w:p>
     <w:p>
       <w:pPr>
         <w:pStyle w:val="Tekstwtabeli"/>
+      </w:pPr>
+    </w:p>
+    <w:p>
+      <w:pPr>
         <w:rPr>
-          <w:lang w:val="pl-PL"/>
+          <w:lang w:val="en-US"/>
         </w:rPr>
       </w:pPr>
     </w:p>
-    <w:p/>
     <w:sectPr>
-      <w:footerReference w:type="default" r:id="rId25"/>
-      <w:footerReference w:type="first" r:id="rId26"/>
+      <w:footerReference w:type="default" r:id="rId26"/>
+      <w:footerReference w:type="first" r:id="rId27"/>
       <w:pgSz w:w="11906" w:h="16838"/>
       <w:pgMar w:top="1418" w:right="1418" w:bottom="1418" w:left="1985" w:header="709" w:footer="709" w:gutter="0"/>
       <w:cols w:space="708"/>
@@ -8592,7 +8239,7 @@
           <w:rPr>
             <w:noProof/>
           </w:rPr>
-          <w:t>2</w:t>
+          <w:t>18</w:t>
         </w:r>
         <w:r>
           <w:fldChar w:fldCharType="end"/>
@@ -9061,7 +8708,7 @@
   <w:abstractNum w:abstractNumId="4">
     <w:nsid w:val="15A22F49"/>
     <w:multiLevelType w:val="multilevel"/>
-    <w:tmpl w:val="04150025"/>
+    <w:tmpl w:val="8B6C4A6C"/>
     <w:lvl w:ilvl="0">
       <w:start w:val="1"/>
       <w:numFmt w:val="decimal"/>
@@ -9676,6 +9323,95 @@
     </w:lvl>
   </w:abstractNum>
   <w:abstractNum w:abstractNumId="11">
+    <w:nsid w:val="6126474D"/>
+    <w:multiLevelType w:val="hybridMultilevel"/>
+    <w:tmpl w:val="C688DFFE"/>
+    <w:lvl w:ilvl="0" w:tplc="0415000F">
+      <w:start w:val="1"/>
+      <w:numFmt w:val="decimal"/>
+      <w:lvlText w:val="%1."/>
+      <w:lvlJc w:val="left"/>
+      <w:pPr>
+        <w:ind w:left="720" w:hanging="360"/>
+      </w:pPr>
+      <w:rPr>
+        <w:rFonts w:hint="default"/>
+      </w:rPr>
+    </w:lvl>
+    <w:lvl w:ilvl="1" w:tplc="04150019" w:tentative="1">
+      <w:start w:val="1"/>
+      <w:numFmt w:val="lowerLetter"/>
+      <w:lvlText w:val="%2."/>
+      <w:lvlJc w:val="left"/>
+      <w:pPr>
+        <w:ind w:left="1440" w:hanging="360"/>
+      </w:pPr>
+    </w:lvl>
+    <w:lvl w:ilvl="2" w:tplc="0415001B" w:tentative="1">
+      <w:start w:val="1"/>
+      <w:numFmt w:val="lowerRoman"/>
+      <w:lvlText w:val="%3."/>
+      <w:lvlJc w:val="right"/>
+      <w:pPr>
+        <w:ind w:left="2160" w:hanging="180"/>
+      </w:pPr>
+    </w:lvl>
+    <w:lvl w:ilvl="3" w:tplc="0415000F" w:tentative="1">
+      <w:start w:val="1"/>
+      <w:numFmt w:val="decimal"/>
+      <w:lvlText w:val="%4."/>
+      <w:lvlJc w:val="left"/>
+      <w:pPr>
+        <w:ind w:left="2880" w:hanging="360"/>
+      </w:pPr>
+    </w:lvl>
+    <w:lvl w:ilvl="4" w:tplc="04150019" w:tentative="1">
+      <w:start w:val="1"/>
+      <w:numFmt w:val="lowerLetter"/>
+      <w:lvlText w:val="%5."/>
+      <w:lvlJc w:val="left"/>
+      <w:pPr>
+        <w:ind w:left="3600" w:hanging="360"/>
+      </w:pPr>
+    </w:lvl>
+    <w:lvl w:ilvl="5" w:tplc="0415001B" w:tentative="1">
+      <w:start w:val="1"/>
+      <w:numFmt w:val="lowerRoman"/>
+      <w:lvlText w:val="%6."/>
+      <w:lvlJc w:val="right"/>
+      <w:pPr>
+        <w:ind w:left="4320" w:hanging="180"/>
+      </w:pPr>
+    </w:lvl>
+    <w:lvl w:ilvl="6" w:tplc="0415000F" w:tentative="1">
+      <w:start w:val="1"/>
+      <w:numFmt w:val="decimal"/>
+      <w:lvlText w:val="%7."/>
+      <w:lvlJc w:val="left"/>
+      <w:pPr>
+        <w:ind w:left="5040" w:hanging="360"/>
+      </w:pPr>
+    </w:lvl>
+    <w:lvl w:ilvl="7" w:tplc="04150019" w:tentative="1">
+      <w:start w:val="1"/>
+      <w:numFmt w:val="lowerLetter"/>
+      <w:lvlText w:val="%8."/>
+      <w:lvlJc w:val="left"/>
+      <w:pPr>
+        <w:ind w:left="5760" w:hanging="360"/>
+      </w:pPr>
+    </w:lvl>
+    <w:lvl w:ilvl="8" w:tplc="0415001B" w:tentative="1">
+      <w:start w:val="1"/>
+      <w:numFmt w:val="lowerRoman"/>
+      <w:lvlText w:val="%9."/>
+      <w:lvlJc w:val="right"/>
+      <w:pPr>
+        <w:ind w:left="6480" w:hanging="180"/>
+      </w:pPr>
+    </w:lvl>
+  </w:abstractNum>
+  <w:abstractNum w:abstractNumId="12">
     <w:nsid w:val="61BC2BA1"/>
     <w:multiLevelType w:val="multilevel"/>
     <w:tmpl w:val="0415001F"/>
@@ -9761,7 +9497,7 @@
       </w:pPr>
     </w:lvl>
   </w:abstractNum>
-  <w:abstractNum w:abstractNumId="12">
+  <w:abstractNum w:abstractNumId="13">
     <w:nsid w:val="681F4B24"/>
     <w:multiLevelType w:val="multilevel"/>
     <w:tmpl w:val="FDEABFF6"/>
@@ -9847,7 +9583,7 @@
       </w:pPr>
     </w:lvl>
   </w:abstractNum>
-  <w:abstractNum w:abstractNumId="13">
+  <w:abstractNum w:abstractNumId="14">
     <w:nsid w:val="6DF76C51"/>
     <w:multiLevelType w:val="multilevel"/>
     <w:tmpl w:val="26921576"/>
@@ -9949,7 +9685,7 @@
     <w:abstractNumId w:val="9"/>
   </w:num>
   <w:num w:numId="6">
-    <w:abstractNumId w:val="12"/>
+    <w:abstractNumId w:val="13"/>
   </w:num>
   <w:num w:numId="7">
     <w:abstractNumId w:val="4"/>
@@ -9961,7 +9697,7 @@
     <w:abstractNumId w:val="1"/>
   </w:num>
   <w:num w:numId="10">
-    <w:abstractNumId w:val="11"/>
+    <w:abstractNumId w:val="12"/>
   </w:num>
   <w:num w:numId="11">
     <w:abstractNumId w:val="1"/>
@@ -10033,10 +9769,10 @@
     <w:abstractNumId w:val="7"/>
   </w:num>
   <w:num w:numId="16">
-    <w:abstractNumId w:val="13"/>
+    <w:abstractNumId w:val="14"/>
   </w:num>
   <w:num w:numId="17">
-    <w:abstractNumId w:val="13"/>
+    <w:abstractNumId w:val="14"/>
     <w:lvlOverride w:ilvl="0">
       <w:startOverride w:val="1"/>
     </w:lvlOverride>
@@ -10064,6 +9800,9 @@
     <w:lvlOverride w:ilvl="8">
       <w:startOverride w:val="1"/>
     </w:lvlOverride>
+  </w:num>
+  <w:num w:numId="18">
+    <w:abstractNumId w:val="11"/>
   </w:num>
 </w:numbering>
 </file>
@@ -10271,7 +10010,7 @@
     <w:uiPriority w:val="9"/>
     <w:unhideWhenUsed/>
     <w:qFormat/>
-    <w:rsid w:val="00796218"/>
+    <w:rsid w:val="00536DAD"/>
     <w:pPr>
       <w:keepNext/>
       <w:keepLines/>
@@ -10282,6 +10021,9 @@
       <w:spacing w:before="200" w:after="0"/>
       <w:outlineLvl w:val="1"/>
     </w:pPr>
+    <w:rPr>
+      <w:b/>
+    </w:rPr>
   </w:style>
   <w:style w:type="paragraph" w:styleId="Nagwek3">
     <w:name w:val="heading 3"/>
@@ -10553,8 +10295,9 @@
     <w:basedOn w:val="Domylnaczcionkaakapitu"/>
     <w:link w:val="Nagwek2"/>
     <w:uiPriority w:val="9"/>
-    <w:rsid w:val="00796218"/>
+    <w:rsid w:val="00536DAD"/>
     <w:rPr>
+      <w:b/>
       <w:sz w:val="20"/>
     </w:rPr>
   </w:style>
@@ -10965,6 +10708,21 @@
       <w:sz w:val="20"/>
     </w:rPr>
   </w:style>
+  <w:style w:type="paragraph" w:customStyle="1" w:styleId="Podpispodrysunkiem">
+    <w:name w:val="Podpis pod rysunkiem"/>
+    <w:basedOn w:val="Normalny"/>
+    <w:qFormat/>
+    <w:rsid w:val="00421892"/>
+    <w:pPr>
+      <w:spacing w:line="240" w:lineRule="auto"/>
+      <w:jc w:val="center"/>
+    </w:pPr>
+    <w:rPr>
+      <w:i/>
+      <w:sz w:val="18"/>
+      <w:szCs w:val="22"/>
+    </w:rPr>
+  </w:style>
 </w:styles>
 </file>
 
@@ -11171,7 +10929,7 @@
     <w:uiPriority w:val="9"/>
     <w:unhideWhenUsed/>
     <w:qFormat/>
-    <w:rsid w:val="00796218"/>
+    <w:rsid w:val="00536DAD"/>
     <w:pPr>
       <w:keepNext/>
       <w:keepLines/>
@@ -11182,6 +10940,9 @@
       <w:spacing w:before="200" w:after="0"/>
       <w:outlineLvl w:val="1"/>
     </w:pPr>
+    <w:rPr>
+      <w:b/>
+    </w:rPr>
   </w:style>
   <w:style w:type="paragraph" w:styleId="Nagwek3">
     <w:name w:val="heading 3"/>
@@ -11453,8 +11214,9 @@
     <w:basedOn w:val="Domylnaczcionkaakapitu"/>
     <w:link w:val="Nagwek2"/>
     <w:uiPriority w:val="9"/>
-    <w:rsid w:val="00796218"/>
+    <w:rsid w:val="00536DAD"/>
     <w:rPr>
+      <w:b/>
       <w:sz w:val="20"/>
     </w:rPr>
   </w:style>
@@ -11865,6 +11627,21 @@
       <w:sz w:val="20"/>
     </w:rPr>
   </w:style>
+  <w:style w:type="paragraph" w:customStyle="1" w:styleId="Podpispodrysunkiem">
+    <w:name w:val="Podpis pod rysunkiem"/>
+    <w:basedOn w:val="Normalny"/>
+    <w:qFormat/>
+    <w:rsid w:val="00421892"/>
+    <w:pPr>
+      <w:spacing w:line="240" w:lineRule="auto"/>
+      <w:jc w:val="center"/>
+    </w:pPr>
+    <w:rPr>
+      <w:i/>
+      <w:sz w:val="18"/>
+      <w:szCs w:val="22"/>
+    </w:rPr>
+  </w:style>
 </w:styles>
 </file>
 
@@ -12158,7 +11935,7 @@
 </file>
 
 <file path=customXml/itemProps1.xml><?xml version="1.0" encoding="utf-8"?>
-<ds:datastoreItem xmlns:ds="http://schemas.openxmlformats.org/officeDocument/2006/customXml" ds:itemID="{804E5F7C-151C-4C52-BADE-6F5851A4EC3F}">
+<ds:datastoreItem xmlns:ds="http://schemas.openxmlformats.org/officeDocument/2006/customXml" ds:itemID="{7D6EBD66-6A74-4CA9-B633-7BC43A8F3214}">
   <ds:schemaRefs>
     <ds:schemaRef ds:uri="http://schemas.openxmlformats.org/officeDocument/2006/bibliography"/>
   </ds:schemaRefs>

</xml_diff>

<commit_message>
praca i wywalenie niepotrzebnych obrazeczkow
</commit_message>
<xml_diff>
--- a/praca/Tabela 1.docx
+++ b/praca/Tabela 1.docx
@@ -5642,7 +5642,6 @@
       </w:r>
     </w:p>
     <w:p>
-      <w:bookmarkStart w:id="3" w:name="_GoBack"/>
       <w:proofErr w:type="spellStart"/>
       <w:r>
         <w:t>Oppis</w:t>
@@ -5673,7 +5672,6 @@
         <w:t xml:space="preserve"> umożliwiających realizacje projektu</w:t>
       </w:r>
     </w:p>
-    <w:bookmarkEnd w:id="3"/>
     <w:p/>
     <w:p>
       <w:pPr>
@@ -5982,9 +5980,27 @@
         </w:numPr>
         <w:spacing w:before="0"/>
       </w:pPr>
-      <w:r>
-        <w:t>Mapy generowane proceduralnie</w:t>
-      </w:r>
+      <w:proofErr w:type="spellStart"/>
+      <w:r>
+        <w:t>Mapy</w:t>
+      </w:r>
+      <w:proofErr w:type="spellEnd"/>
+      <w:r>
+        <w:t xml:space="preserve"> </w:t>
+      </w:r>
+      <w:proofErr w:type="spellStart"/>
+      <w:r>
+        <w:t>generowane</w:t>
+      </w:r>
+      <w:proofErr w:type="spellEnd"/>
+      <w:r>
+        <w:t xml:space="preserve"> </w:t>
+      </w:r>
+      <w:proofErr w:type="spellStart"/>
+      <w:r>
+        <w:t>proceduralnie</w:t>
+      </w:r>
+      <w:proofErr w:type="spellEnd"/>
     </w:p>
     <w:p>
       <w:pPr>
@@ -6001,8 +6017,29 @@
       </w:r>
       <w:proofErr w:type="spellEnd"/>
       <w:r>
-        <w:t xml:space="preserve"> – brak zapisu gry</w:t>
-      </w:r>
+        <w:t xml:space="preserve"> – </w:t>
+      </w:r>
+      <w:proofErr w:type="spellStart"/>
+      <w:r>
+        <w:t>brak</w:t>
+      </w:r>
+      <w:proofErr w:type="spellEnd"/>
+      <w:r>
+        <w:t xml:space="preserve"> </w:t>
+      </w:r>
+      <w:proofErr w:type="spellStart"/>
+      <w:r>
+        <w:t>zapisu</w:t>
+      </w:r>
+      <w:proofErr w:type="spellEnd"/>
+      <w:r>
+        <w:t xml:space="preserve"> </w:t>
+      </w:r>
+      <w:proofErr w:type="spellStart"/>
+      <w:r>
+        <w:t>gry</w:t>
+      </w:r>
+      <w:proofErr w:type="spellEnd"/>
     </w:p>
     <w:p>
       <w:pPr>
@@ -6013,9 +6050,27 @@
         </w:numPr>
         <w:spacing w:before="0"/>
       </w:pPr>
-      <w:r>
-        <w:t>Wysoki poziom trudności</w:t>
-      </w:r>
+      <w:proofErr w:type="spellStart"/>
+      <w:r>
+        <w:t>Wysoki</w:t>
+      </w:r>
+      <w:proofErr w:type="spellEnd"/>
+      <w:r>
+        <w:t xml:space="preserve"> </w:t>
+      </w:r>
+      <w:proofErr w:type="spellStart"/>
+      <w:r>
+        <w:t>poziom</w:t>
+      </w:r>
+      <w:proofErr w:type="spellEnd"/>
+      <w:r>
+        <w:t xml:space="preserve"> </w:t>
+      </w:r>
+      <w:proofErr w:type="spellStart"/>
+      <w:r>
+        <w:t>trudności</w:t>
+      </w:r>
+      <w:proofErr w:type="spellEnd"/>
     </w:p>
     <w:p>
       <w:pPr>
@@ -6153,8 +6208,13 @@
         </w:numPr>
         <w:spacing w:before="0" w:line="240" w:lineRule="auto"/>
       </w:pPr>
-      <w:r>
-        <w:t xml:space="preserve">Mechanizm </w:t>
+      <w:proofErr w:type="spellStart"/>
+      <w:r>
+        <w:t>Mechanizm</w:t>
+      </w:r>
+      <w:proofErr w:type="spellEnd"/>
+      <w:r>
+        <w:t xml:space="preserve"> </w:t>
       </w:r>
       <w:proofErr w:type="spellStart"/>
       <w:r>
@@ -6236,11 +6296,11 @@
         <w:spacing w:before="0" w:after="120"/>
         <w:contextualSpacing/>
       </w:pPr>
-      <w:bookmarkStart w:id="4" w:name="_Toc405398130"/>
+      <w:bookmarkStart w:id="3" w:name="_Toc405398130"/>
       <w:r>
         <w:t>Wprowadzenie do dziedziny pracy dyplomowej</w:t>
       </w:r>
-      <w:bookmarkEnd w:id="4"/>
+      <w:bookmarkEnd w:id="3"/>
     </w:p>
     <w:p>
       <w:pPr>
@@ -6254,14 +6314,14 @@
         <w:spacing w:before="0" w:after="120"/>
         <w:contextualSpacing/>
       </w:pPr>
-      <w:bookmarkStart w:id="5" w:name="_Toc405398131"/>
+      <w:bookmarkStart w:id="4" w:name="_Toc405398131"/>
       <w:r>
         <w:t>Użyte t</w:t>
       </w:r>
       <w:r>
         <w:t>echnologie, narzędzia i inne aplikacje</w:t>
       </w:r>
-      <w:bookmarkEnd w:id="5"/>
+      <w:bookmarkEnd w:id="4"/>
     </w:p>
     <w:p>
       <w:pPr>
@@ -6328,7 +6388,11 @@
       </w:r>
       <w:proofErr w:type="spellEnd"/>
       <w:r>
-        <w:t xml:space="preserve"> okazało się być w wersji darmowej pozbawione wielu wygodnych funkcjonalności, do których przyzwyczaja użytkowników Visual Studio. Zatem aby nie tracić czasu na zapoznawanie się z nowym środowiskiem, część projektu  związana z kodem realizowana była przy użyciu Visual Studio 2012 lub 2013 wraz z zainstalowaną darmową wtyczką </w:t>
+        <w:t xml:space="preserve"> okazało się być w wersji darmowej pozbawione wielu wygodnych funkcjonalności, do których przyzwyczaja użytkowników Visual Studio. Zatem aby nie tracić czasu na zapoznawanie się z nowym środowiskiem, część projektu  związana z kodem realizowana była przy użyciu Visual Studio </w:t>
+      </w:r>
+      <w:r>
+        <w:lastRenderedPageBreak/>
+        <w:t xml:space="preserve">2012 lub 2013 wraz z zainstalowaną darmową wtyczką </w:t>
       </w:r>
       <w:proofErr w:type="spellStart"/>
       <w:r>
@@ -6345,7 +6409,6 @@
         <w:contextualSpacing/>
       </w:pPr>
       <w:r>
-        <w:lastRenderedPageBreak/>
         <w:t xml:space="preserve">Unity w darmowej wersji udostępnia okrojony zestaw funkcjonalności </w:t>
       </w:r>
     </w:p>
@@ -6519,13 +6582,12 @@
         <w:spacing w:before="0" w:after="120"/>
         <w:contextualSpacing/>
       </w:pPr>
-      <w:bookmarkStart w:id="6" w:name="_Toc405398132"/>
+      <w:bookmarkStart w:id="5" w:name="_Toc405398132"/>
       <w:r>
         <w:t>Proces tworzenia pracy dyplomowej</w:t>
       </w:r>
-      <w:bookmarkEnd w:id="6"/>
-    </w:p>
-    <w:p/>
+      <w:bookmarkEnd w:id="5"/>
+    </w:p>
     <w:tbl>
       <w:tblPr>
         <w:tblStyle w:val="Tabela-Siatka"/>
@@ -6537,13 +6599,13 @@
         <w:tblLook w:val="04A0" w:firstRow="1" w:lastRow="0" w:firstColumn="1" w:lastColumn="0" w:noHBand="0" w:noVBand="1"/>
       </w:tblPr>
       <w:tblGrid>
-        <w:gridCol w:w="1856"/>
-        <w:gridCol w:w="6761"/>
+        <w:gridCol w:w="1890"/>
+        <w:gridCol w:w="6727"/>
       </w:tblGrid>
       <w:tr>
         <w:trPr>
           <w:cantSplit/>
-          <w:trHeight w:val="510"/>
+          <w:trHeight w:hRule="exact" w:val="567"/>
           <w:tblHeader/>
         </w:trPr>
         <w:tc>
@@ -6555,37 +6617,43 @@
             <w:pPr>
               <w:pStyle w:val="Tekstwtabeli"/>
               <w:jc w:val="left"/>
+              <w:rPr>
+                <w:lang w:val="pl-PL"/>
+              </w:rPr>
             </w:pPr>
-            <w:proofErr w:type="spellStart"/>
-            <w:r>
+            <w:r>
+              <w:rPr>
+                <w:lang w:val="pl-PL"/>
+              </w:rPr>
               <w:t>Harmonogram</w:t>
             </w:r>
-            <w:proofErr w:type="spellEnd"/>
             <w:r>
               <w:t xml:space="preserve"> </w:t>
             </w:r>
-            <w:proofErr w:type="spellStart"/>
-            <w:r>
+            <w:r>
+              <w:rPr>
+                <w:lang w:val="pl-PL"/>
+              </w:rPr>
               <w:t>prac</w:t>
             </w:r>
-            <w:proofErr w:type="spellEnd"/>
           </w:p>
         </w:tc>
       </w:tr>
       <w:tr>
         <w:trPr>
           <w:cantSplit/>
-          <w:trHeight w:val="510"/>
+          <w:trHeight w:val="340"/>
           <w:tblHeader/>
         </w:trPr>
         <w:tc>
           <w:tcPr>
             <w:tcW w:w="0" w:type="auto"/>
+            <w:vAlign w:val="center"/>
           </w:tcPr>
           <w:p>
             <w:pPr>
               <w:pStyle w:val="Tekstwtabeli"/>
-              <w:jc w:val="left"/>
+              <w:jc w:val="center"/>
             </w:pPr>
             <w:r>
               <w:t>Data</w:t>
@@ -6595,17 +6663,19 @@
         <w:tc>
           <w:tcPr>
             <w:tcW w:w="0" w:type="auto"/>
+            <w:vAlign w:val="center"/>
           </w:tcPr>
           <w:p>
             <w:pPr>
               <w:pStyle w:val="Tekstwtabeli"/>
-              <w:jc w:val="left"/>
+              <w:jc w:val="center"/>
             </w:pPr>
-            <w:proofErr w:type="spellStart"/>
-            <w:r>
-              <w:t>Podjętę</w:t>
-            </w:r>
-            <w:proofErr w:type="spellEnd"/>
+            <w:r>
+              <w:rPr>
+                <w:lang w:val="pl-PL"/>
+              </w:rPr>
+              <w:t>Podjęte</w:t>
+            </w:r>
             <w:r>
               <w:t xml:space="preserve"> </w:t>
             </w:r>
@@ -6715,7 +6785,7 @@
             </w:r>
             <w:proofErr w:type="spellEnd"/>
             <w:r>
-              <w:t xml:space="preserve"> 2014</w:t>
+              <w:t xml:space="preserve"> </w:t>
             </w:r>
           </w:p>
         </w:tc>
@@ -6784,9 +6854,6 @@
               <w:t>marca</w:t>
             </w:r>
             <w:proofErr w:type="spellEnd"/>
-            <w:r>
-              <w:t xml:space="preserve"> 2014</w:t>
-            </w:r>
           </w:p>
         </w:tc>
         <w:tc>
@@ -6828,6 +6895,12 @@
                 <w:lang w:val="pl-PL"/>
               </w:rPr>
             </w:pPr>
+            <w:r>
+              <w:rPr>
+                <w:lang w:val="pl-PL"/>
+              </w:rPr>
+              <w:t>Marzec</w:t>
+            </w:r>
           </w:p>
         </w:tc>
         <w:tc>
@@ -6837,11 +6910,54 @@
           <w:p>
             <w:pPr>
               <w:pStyle w:val="Tekstwtabeli"/>
+              <w:numPr>
+                <w:ilvl w:val="0"/>
+                <w:numId w:val="26"/>
+              </w:numPr>
+              <w:spacing w:before="0" w:after="0"/>
               <w:jc w:val="left"/>
               <w:rPr>
                 <w:lang w:val="pl-PL"/>
               </w:rPr>
             </w:pPr>
+            <w:r>
+              <w:rPr>
+                <w:lang w:val="pl-PL"/>
+              </w:rPr>
+              <w:t>Rozpoczęcie pracy nad algorytmem do generowania map</w:t>
+            </w:r>
+          </w:p>
+          <w:p>
+            <w:pPr>
+              <w:pStyle w:val="Tekstwtabeli"/>
+              <w:numPr>
+                <w:ilvl w:val="0"/>
+                <w:numId w:val="26"/>
+              </w:numPr>
+              <w:spacing w:before="0" w:after="0"/>
+              <w:jc w:val="left"/>
+              <w:rPr>
+                <w:lang w:val="pl-PL"/>
+              </w:rPr>
+            </w:pPr>
+            <w:r>
+              <w:rPr>
+                <w:lang w:val="pl-PL"/>
+              </w:rPr>
+              <w:t>Z</w:t>
+            </w:r>
+            <w:r>
+              <w:rPr>
+                <w:lang w:val="pl-PL"/>
+              </w:rPr>
+              <w:t>ebranie pierwszych grafik</w:t>
+            </w:r>
+            <w:r>
+              <w:rPr>
+                <w:lang w:val="pl-PL"/>
+              </w:rPr>
+              <w:t xml:space="preserve"> koniecznych do stworzenia gry</w:t>
+            </w:r>
           </w:p>
         </w:tc>
       </w:tr>
@@ -6863,6 +6979,12 @@
                 <w:lang w:val="pl-PL"/>
               </w:rPr>
             </w:pPr>
+            <w:r>
+              <w:rPr>
+                <w:lang w:val="pl-PL"/>
+              </w:rPr>
+              <w:t>Pierwsza połowa lipca</w:t>
+            </w:r>
           </w:p>
         </w:tc>
         <w:tc>
@@ -6877,6 +6999,50 @@
                 <w:lang w:val="pl-PL"/>
               </w:rPr>
             </w:pPr>
+            <w:r>
+              <w:rPr>
+                <w:lang w:val="pl-PL"/>
+              </w:rPr>
+              <w:t>Implementacja demo generatora map</w:t>
+            </w:r>
+            <w:r>
+              <w:rPr>
+                <w:lang w:val="pl-PL"/>
+              </w:rPr>
+              <w:t xml:space="preserve"> w Windows </w:t>
+            </w:r>
+            <w:proofErr w:type="spellStart"/>
+            <w:r>
+              <w:rPr>
+                <w:lang w:val="pl-PL"/>
+              </w:rPr>
+              <w:t>Forms</w:t>
+            </w:r>
+            <w:proofErr w:type="spellEnd"/>
+            <w:r>
+              <w:rPr>
+                <w:lang w:val="pl-PL"/>
+              </w:rPr>
+              <w:t xml:space="preserve"> C#</w:t>
+            </w:r>
+            <w:r>
+              <w:rPr>
+                <w:lang w:val="pl-PL"/>
+              </w:rPr>
+              <w:t>,</w:t>
+            </w:r>
+            <w:r>
+              <w:rPr>
+                <w:lang w:val="pl-PL"/>
+              </w:rPr>
+              <w:t xml:space="preserve"> algorytm okazał się nieodpowiedni do potrzeb projektu, pomysł odrzucono.</w:t>
+            </w:r>
+            <w:r>
+              <w:rPr>
+                <w:lang w:val="pl-PL"/>
+              </w:rPr>
+              <w:t xml:space="preserve"> </w:t>
+            </w:r>
           </w:p>
         </w:tc>
       </w:tr>
@@ -6898,6 +7064,12 @@
                 <w:lang w:val="pl-PL"/>
               </w:rPr>
             </w:pPr>
+            <w:r>
+              <w:rPr>
+                <w:lang w:val="pl-PL"/>
+              </w:rPr>
+              <w:t>Druga połowa lipca</w:t>
+            </w:r>
           </w:p>
         </w:tc>
         <w:tc>
@@ -6907,11 +7079,48 @@
           <w:p>
             <w:pPr>
               <w:pStyle w:val="Tekstwtabeli"/>
+              <w:numPr>
+                <w:ilvl w:val="0"/>
+                <w:numId w:val="25"/>
+              </w:numPr>
+              <w:spacing w:before="0" w:after="0"/>
               <w:jc w:val="left"/>
               <w:rPr>
                 <w:lang w:val="pl-PL"/>
               </w:rPr>
             </w:pPr>
+            <w:r>
+              <w:rPr>
+                <w:lang w:val="pl-PL"/>
+              </w:rPr>
+              <w:t>Pierwsza scena stworzona w Unity</w:t>
+            </w:r>
+          </w:p>
+          <w:p>
+            <w:pPr>
+              <w:pStyle w:val="Tekstwtabeli"/>
+              <w:numPr>
+                <w:ilvl w:val="0"/>
+                <w:numId w:val="25"/>
+              </w:numPr>
+              <w:spacing w:before="0" w:after="0"/>
+              <w:jc w:val="left"/>
+              <w:rPr>
+                <w:lang w:val="pl-PL"/>
+              </w:rPr>
+            </w:pPr>
+            <w:r>
+              <w:rPr>
+                <w:lang w:val="pl-PL"/>
+              </w:rPr>
+              <w:t>P</w:t>
+            </w:r>
+            <w:r>
+              <w:rPr>
+                <w:lang w:val="pl-PL"/>
+              </w:rPr>
+              <w:t>oruszanie bohaterem po mapie</w:t>
+            </w:r>
           </w:p>
         </w:tc>
       </w:tr>
@@ -6933,6 +7142,12 @@
                 <w:lang w:val="pl-PL"/>
               </w:rPr>
             </w:pPr>
+            <w:r>
+              <w:rPr>
+                <w:lang w:val="pl-PL"/>
+              </w:rPr>
+              <w:t>Wrzesień</w:t>
+            </w:r>
           </w:p>
         </w:tc>
         <w:tc>
@@ -6942,11 +7157,1197 @@
           <w:p>
             <w:pPr>
               <w:pStyle w:val="Tekstwtabeli"/>
+              <w:numPr>
+                <w:ilvl w:val="0"/>
+                <w:numId w:val="22"/>
+              </w:numPr>
+              <w:spacing w:before="0" w:after="0"/>
               <w:jc w:val="left"/>
               <w:rPr>
                 <w:lang w:val="pl-PL"/>
               </w:rPr>
             </w:pPr>
+            <w:r>
+              <w:rPr>
+                <w:lang w:val="pl-PL"/>
+              </w:rPr>
+              <w:t>Dodanie klasy enemy</w:t>
+            </w:r>
+          </w:p>
+          <w:p>
+            <w:pPr>
+              <w:pStyle w:val="Tekstwtabeli"/>
+              <w:numPr>
+                <w:ilvl w:val="0"/>
+                <w:numId w:val="22"/>
+              </w:numPr>
+              <w:spacing w:before="0" w:after="0"/>
+              <w:jc w:val="left"/>
+              <w:rPr>
+                <w:lang w:val="pl-PL"/>
+              </w:rPr>
+            </w:pPr>
+            <w:proofErr w:type="spellStart"/>
+            <w:r>
+              <w:rPr>
+                <w:lang w:val="pl-PL"/>
+              </w:rPr>
+              <w:t>I</w:t>
+            </w:r>
+            <w:r>
+              <w:rPr>
+                <w:lang w:val="pl-PL"/>
+              </w:rPr>
+              <w:t>mplemetacja</w:t>
+            </w:r>
+            <w:proofErr w:type="spellEnd"/>
+            <w:r>
+              <w:rPr>
+                <w:lang w:val="pl-PL"/>
+              </w:rPr>
+              <w:t xml:space="preserve"> pierwszej wersji generatora map opartego o automat komórkowy</w:t>
+            </w:r>
+            <w:r>
+              <w:rPr>
+                <w:lang w:val="pl-PL"/>
+              </w:rPr>
+              <w:t xml:space="preserve"> (stworzenie klasy Map)</w:t>
+            </w:r>
+          </w:p>
+        </w:tc>
+      </w:tr>
+      <w:tr>
+        <w:trPr>
+          <w:cantSplit/>
+          <w:trHeight w:val="510"/>
+          <w:tblHeader/>
+        </w:trPr>
+        <w:tc>
+          <w:tcPr>
+            <w:tcW w:w="0" w:type="auto"/>
+          </w:tcPr>
+          <w:p>
+            <w:pPr>
+              <w:pStyle w:val="Tekstwtabeli"/>
+              <w:jc w:val="left"/>
+              <w:rPr>
+                <w:lang w:val="pl-PL"/>
+              </w:rPr>
+            </w:pPr>
+            <w:r>
+              <w:rPr>
+                <w:lang w:val="pl-PL"/>
+              </w:rPr>
+              <w:t>Pierwsza połowa października</w:t>
+            </w:r>
+          </w:p>
+        </w:tc>
+        <w:tc>
+          <w:tcPr>
+            <w:tcW w:w="0" w:type="auto"/>
+          </w:tcPr>
+          <w:p>
+            <w:pPr>
+              <w:pStyle w:val="Tekstwtabeli"/>
+              <w:numPr>
+                <w:ilvl w:val="0"/>
+                <w:numId w:val="24"/>
+              </w:numPr>
+              <w:spacing w:before="0" w:after="0"/>
+              <w:jc w:val="left"/>
+              <w:rPr>
+                <w:lang w:val="pl-PL"/>
+              </w:rPr>
+            </w:pPr>
+            <w:r>
+              <w:rPr>
+                <w:lang w:val="pl-PL"/>
+              </w:rPr>
+              <w:t xml:space="preserve">Stworzenie tekstur podłogi, nicości, wody oraz trawy. </w:t>
+            </w:r>
+          </w:p>
+          <w:p>
+            <w:pPr>
+              <w:pStyle w:val="Tekstwtabeli"/>
+              <w:numPr>
+                <w:ilvl w:val="0"/>
+                <w:numId w:val="24"/>
+              </w:numPr>
+              <w:spacing w:before="0" w:after="0"/>
+              <w:jc w:val="left"/>
+              <w:rPr>
+                <w:lang w:val="pl-PL"/>
+              </w:rPr>
+            </w:pPr>
+            <w:r>
+              <w:rPr>
+                <w:lang w:val="pl-PL"/>
+              </w:rPr>
+              <w:t>Zapis wygenerowanej mapy do pliku graficznego.</w:t>
+            </w:r>
+          </w:p>
+          <w:p>
+            <w:pPr>
+              <w:pStyle w:val="Tekstwtabeli"/>
+              <w:numPr>
+                <w:ilvl w:val="0"/>
+                <w:numId w:val="24"/>
+              </w:numPr>
+              <w:spacing w:before="0" w:after="0"/>
+              <w:jc w:val="left"/>
+              <w:rPr>
+                <w:lang w:val="pl-PL"/>
+              </w:rPr>
+            </w:pPr>
+            <w:r>
+              <w:rPr>
+                <w:lang w:val="pl-PL"/>
+              </w:rPr>
+              <w:t xml:space="preserve">Pierwsza implementacja </w:t>
+            </w:r>
+            <w:r>
+              <w:rPr>
+                <w:lang w:val="pl-PL"/>
+              </w:rPr>
+              <w:t>wrogów podążających za</w:t>
+            </w:r>
+            <w:r>
+              <w:rPr>
+                <w:lang w:val="pl-PL"/>
+              </w:rPr>
+              <w:t xml:space="preserve"> bohat</w:t>
+            </w:r>
+            <w:r>
+              <w:rPr>
+                <w:lang w:val="pl-PL"/>
+              </w:rPr>
+              <w:t>erem, oraz kamery.</w:t>
+            </w:r>
+          </w:p>
+        </w:tc>
+      </w:tr>
+      <w:tr>
+        <w:trPr>
+          <w:cantSplit/>
+          <w:trHeight w:val="510"/>
+          <w:tblHeader/>
+        </w:trPr>
+        <w:tc>
+          <w:tcPr>
+            <w:tcW w:w="0" w:type="auto"/>
+          </w:tcPr>
+          <w:p>
+            <w:pPr>
+              <w:pStyle w:val="Tekstwtabeli"/>
+              <w:jc w:val="left"/>
+              <w:rPr>
+                <w:lang w:val="pl-PL"/>
+              </w:rPr>
+            </w:pPr>
+            <w:r>
+              <w:rPr>
+                <w:lang w:val="pl-PL"/>
+              </w:rPr>
+              <w:t>Druga połowa października</w:t>
+            </w:r>
+          </w:p>
+        </w:tc>
+        <w:tc>
+          <w:tcPr>
+            <w:tcW w:w="0" w:type="auto"/>
+          </w:tcPr>
+          <w:p>
+            <w:pPr>
+              <w:pStyle w:val="Tekstwtabeli"/>
+              <w:numPr>
+                <w:ilvl w:val="0"/>
+                <w:numId w:val="23"/>
+              </w:numPr>
+              <w:spacing w:before="0" w:after="0"/>
+              <w:jc w:val="left"/>
+              <w:rPr>
+                <w:lang w:val="pl-PL"/>
+              </w:rPr>
+            </w:pPr>
+            <w:r>
+              <w:rPr>
+                <w:lang w:val="pl-PL"/>
+              </w:rPr>
+              <w:t xml:space="preserve">Kolejne wersje skryptów dla wrogów i kamery. </w:t>
+            </w:r>
+          </w:p>
+          <w:p>
+            <w:pPr>
+              <w:pStyle w:val="Tekstwtabeli"/>
+              <w:numPr>
+                <w:ilvl w:val="0"/>
+                <w:numId w:val="23"/>
+              </w:numPr>
+              <w:spacing w:before="0" w:after="0"/>
+              <w:jc w:val="left"/>
+              <w:rPr>
+                <w:lang w:val="pl-PL"/>
+              </w:rPr>
+            </w:pPr>
+            <w:r>
+              <w:rPr>
+                <w:lang w:val="pl-PL"/>
+              </w:rPr>
+              <w:t>Wrogowie odsuwają się od ścian</w:t>
+            </w:r>
+            <w:r>
+              <w:rPr>
+                <w:lang w:val="pl-PL"/>
+              </w:rPr>
+              <w:t xml:space="preserve"> i powiadamiają się nawzajem</w:t>
+            </w:r>
+          </w:p>
+          <w:p>
+            <w:pPr>
+              <w:pStyle w:val="Tekstwtabeli"/>
+              <w:numPr>
+                <w:ilvl w:val="0"/>
+                <w:numId w:val="23"/>
+              </w:numPr>
+              <w:spacing w:before="0" w:after="0"/>
+              <w:jc w:val="left"/>
+              <w:rPr>
+                <w:lang w:val="pl-PL"/>
+              </w:rPr>
+            </w:pPr>
+            <w:r>
+              <w:rPr>
+                <w:lang w:val="pl-PL"/>
+              </w:rPr>
+              <w:t xml:space="preserve">Pierwsza wersja </w:t>
+            </w:r>
+            <w:proofErr w:type="spellStart"/>
+            <w:r>
+              <w:rPr>
+                <w:lang w:val="pl-PL"/>
+              </w:rPr>
+              <w:t>intro</w:t>
+            </w:r>
+            <w:proofErr w:type="spellEnd"/>
+            <w:r>
+              <w:rPr>
+                <w:lang w:val="pl-PL"/>
+              </w:rPr>
+              <w:t xml:space="preserve"> do gry z kamerą najeżdżającą na stół</w:t>
+            </w:r>
+          </w:p>
+          <w:p>
+            <w:pPr>
+              <w:pStyle w:val="Tekstwtabeli"/>
+              <w:numPr>
+                <w:ilvl w:val="0"/>
+                <w:numId w:val="23"/>
+              </w:numPr>
+              <w:spacing w:before="0" w:after="0"/>
+              <w:jc w:val="left"/>
+              <w:rPr>
+                <w:lang w:val="pl-PL"/>
+              </w:rPr>
+            </w:pPr>
+            <w:r>
+              <w:rPr>
+                <w:lang w:val="pl-PL"/>
+              </w:rPr>
+              <w:t xml:space="preserve">Połączenie automatu komórkowego z labiryntem (stworzenie klas </w:t>
+            </w:r>
+            <w:proofErr w:type="spellStart"/>
+            <w:r>
+              <w:rPr>
+                <w:lang w:val="pl-PL"/>
+              </w:rPr>
+              <w:t>Maze</w:t>
+            </w:r>
+            <w:proofErr w:type="spellEnd"/>
+            <w:r>
+              <w:rPr>
+                <w:lang w:val="pl-PL"/>
+              </w:rPr>
+              <w:t xml:space="preserve">, </w:t>
+            </w:r>
+            <w:proofErr w:type="spellStart"/>
+            <w:r>
+              <w:rPr>
+                <w:lang w:val="pl-PL"/>
+              </w:rPr>
+              <w:t>Room</w:t>
+            </w:r>
+            <w:proofErr w:type="spellEnd"/>
+            <w:r>
+              <w:rPr>
+                <w:lang w:val="pl-PL"/>
+              </w:rPr>
+              <w:t>)</w:t>
+            </w:r>
+          </w:p>
+          <w:p>
+            <w:pPr>
+              <w:pStyle w:val="Tekstwtabeli"/>
+              <w:numPr>
+                <w:ilvl w:val="0"/>
+                <w:numId w:val="23"/>
+              </w:numPr>
+              <w:spacing w:before="0" w:after="0"/>
+              <w:jc w:val="left"/>
+              <w:rPr>
+                <w:lang w:val="pl-PL"/>
+              </w:rPr>
+            </w:pPr>
+            <w:r>
+              <w:rPr>
+                <w:lang w:val="pl-PL"/>
+              </w:rPr>
+              <w:t>Optymalizacje i udoskonalenia w klasie Map</w:t>
+            </w:r>
+          </w:p>
+          <w:p>
+            <w:pPr>
+              <w:pStyle w:val="Tekstwtabeli"/>
+              <w:numPr>
+                <w:ilvl w:val="0"/>
+                <w:numId w:val="23"/>
+              </w:numPr>
+              <w:spacing w:before="0" w:after="0"/>
+              <w:jc w:val="left"/>
+              <w:rPr>
+                <w:lang w:val="pl-PL"/>
+              </w:rPr>
+            </w:pPr>
+            <w:r>
+              <w:rPr>
+                <w:lang w:val="pl-PL"/>
+              </w:rPr>
+              <w:t>Dodanie efektów czarów do projektu</w:t>
+            </w:r>
+          </w:p>
+        </w:tc>
+      </w:tr>
+      <w:tr>
+        <w:trPr>
+          <w:cantSplit/>
+          <w:trHeight w:val="510"/>
+          <w:tblHeader/>
+        </w:trPr>
+        <w:tc>
+          <w:tcPr>
+            <w:tcW w:w="0" w:type="auto"/>
+          </w:tcPr>
+          <w:p>
+            <w:pPr>
+              <w:pStyle w:val="Tekstwtabeli"/>
+              <w:jc w:val="left"/>
+              <w:rPr>
+                <w:lang w:val="pl-PL"/>
+              </w:rPr>
+            </w:pPr>
+            <w:r>
+              <w:rPr>
+                <w:lang w:val="pl-PL"/>
+              </w:rPr>
+              <w:t>Pierwszy tydzień listopada</w:t>
+            </w:r>
+          </w:p>
+        </w:tc>
+        <w:tc>
+          <w:tcPr>
+            <w:tcW w:w="0" w:type="auto"/>
+          </w:tcPr>
+          <w:p>
+            <w:pPr>
+              <w:pStyle w:val="Tekstwtabeli"/>
+              <w:numPr>
+                <w:ilvl w:val="0"/>
+                <w:numId w:val="23"/>
+              </w:numPr>
+              <w:spacing w:before="0" w:after="0"/>
+              <w:jc w:val="left"/>
+              <w:rPr>
+                <w:lang w:val="pl-PL"/>
+              </w:rPr>
+            </w:pPr>
+            <w:r>
+              <w:rPr>
+                <w:lang w:val="pl-PL"/>
+              </w:rPr>
+              <w:t>Dodanie ścian</w:t>
+            </w:r>
+          </w:p>
+          <w:p>
+            <w:pPr>
+              <w:pStyle w:val="Tekstwtabeli"/>
+              <w:numPr>
+                <w:ilvl w:val="0"/>
+                <w:numId w:val="23"/>
+              </w:numPr>
+              <w:spacing w:before="0" w:after="0"/>
+              <w:jc w:val="left"/>
+              <w:rPr>
+                <w:lang w:val="pl-PL"/>
+              </w:rPr>
+            </w:pPr>
+            <w:r>
+              <w:rPr>
+                <w:lang w:val="pl-PL"/>
+              </w:rPr>
+              <w:t xml:space="preserve">Stworzenie klasy </w:t>
+            </w:r>
+            <w:proofErr w:type="spellStart"/>
+            <w:r>
+              <w:rPr>
+                <w:lang w:val="pl-PL"/>
+              </w:rPr>
+              <w:t>Projectile</w:t>
+            </w:r>
+            <w:proofErr w:type="spellEnd"/>
+          </w:p>
+          <w:p>
+            <w:pPr>
+              <w:pStyle w:val="Tekstwtabeli"/>
+              <w:numPr>
+                <w:ilvl w:val="0"/>
+                <w:numId w:val="23"/>
+              </w:numPr>
+              <w:spacing w:before="0" w:after="0"/>
+              <w:jc w:val="left"/>
+              <w:rPr>
+                <w:lang w:val="pl-PL"/>
+              </w:rPr>
+            </w:pPr>
+            <w:r>
+              <w:rPr>
+                <w:lang w:val="pl-PL"/>
+              </w:rPr>
+              <w:t>Implementacja atakujących przeciwników</w:t>
+            </w:r>
+          </w:p>
+          <w:p>
+            <w:pPr>
+              <w:pStyle w:val="Tekstwtabeli"/>
+              <w:numPr>
+                <w:ilvl w:val="0"/>
+                <w:numId w:val="23"/>
+              </w:numPr>
+              <w:spacing w:before="0" w:after="0"/>
+              <w:jc w:val="left"/>
+              <w:rPr>
+                <w:lang w:val="pl-PL"/>
+              </w:rPr>
+            </w:pPr>
+            <w:r>
+              <w:rPr>
+                <w:lang w:val="pl-PL"/>
+              </w:rPr>
+              <w:t>Implementacja ataku dla bohatera, klasa Attack</w:t>
+            </w:r>
+          </w:p>
+          <w:p>
+            <w:pPr>
+              <w:pStyle w:val="Tekstwtabeli"/>
+              <w:numPr>
+                <w:ilvl w:val="0"/>
+                <w:numId w:val="23"/>
+              </w:numPr>
+              <w:spacing w:before="0" w:after="0"/>
+              <w:jc w:val="left"/>
+              <w:rPr>
+                <w:lang w:val="pl-PL"/>
+              </w:rPr>
+            </w:pPr>
+            <w:r>
+              <w:rPr>
+                <w:lang w:val="pl-PL"/>
+              </w:rPr>
+              <w:t xml:space="preserve">Dodanie klasy repezentującej bron </w:t>
+            </w:r>
+            <w:proofErr w:type="spellStart"/>
+            <w:r>
+              <w:rPr>
+                <w:lang w:val="pl-PL"/>
+              </w:rPr>
+              <w:t>Weapon</w:t>
+            </w:r>
+            <w:proofErr w:type="spellEnd"/>
+          </w:p>
+          <w:p>
+            <w:pPr>
+              <w:pStyle w:val="Tekstwtabeli"/>
+              <w:numPr>
+                <w:ilvl w:val="0"/>
+                <w:numId w:val="23"/>
+              </w:numPr>
+              <w:spacing w:before="0" w:after="0"/>
+              <w:jc w:val="left"/>
+              <w:rPr>
+                <w:lang w:val="pl-PL"/>
+              </w:rPr>
+            </w:pPr>
+            <w:r>
+              <w:rPr>
+                <w:color w:val="FF0000"/>
+                <w:lang w:val="pl-PL"/>
+              </w:rPr>
+              <w:t xml:space="preserve">Wykorzystanie systemu </w:t>
+            </w:r>
+            <w:proofErr w:type="spellStart"/>
+            <w:r>
+              <w:rPr>
+                <w:color w:val="FF0000"/>
+                <w:lang w:val="pl-PL"/>
+              </w:rPr>
+              <w:t>inventory</w:t>
+            </w:r>
+            <w:proofErr w:type="spellEnd"/>
+          </w:p>
+          <w:p>
+            <w:pPr>
+              <w:pStyle w:val="Tekstwtabeli"/>
+              <w:numPr>
+                <w:ilvl w:val="0"/>
+                <w:numId w:val="23"/>
+              </w:numPr>
+              <w:spacing w:before="0" w:after="0"/>
+              <w:jc w:val="left"/>
+              <w:rPr>
+                <w:lang w:val="pl-PL"/>
+              </w:rPr>
+            </w:pPr>
+            <w:r>
+              <w:rPr>
+                <w:lang w:val="pl-PL"/>
+              </w:rPr>
+              <w:t>Stworzenie prototypu gry</w:t>
+            </w:r>
+          </w:p>
+          <w:p>
+            <w:pPr>
+              <w:pStyle w:val="Tekstwtabeli"/>
+              <w:numPr>
+                <w:ilvl w:val="0"/>
+                <w:numId w:val="23"/>
+              </w:numPr>
+              <w:spacing w:before="0" w:after="0"/>
+              <w:jc w:val="left"/>
+              <w:rPr>
+                <w:lang w:val="pl-PL"/>
+              </w:rPr>
+            </w:pPr>
+            <w:r>
+              <w:rPr>
+                <w:lang w:val="pl-PL"/>
+              </w:rPr>
+              <w:t>Początek implementacji drzewka umiejętności</w:t>
+            </w:r>
+          </w:p>
+          <w:p>
+            <w:pPr>
+              <w:pStyle w:val="Tekstwtabeli"/>
+              <w:numPr>
+                <w:ilvl w:val="0"/>
+                <w:numId w:val="23"/>
+              </w:numPr>
+              <w:spacing w:before="0" w:after="0"/>
+              <w:jc w:val="left"/>
+              <w:rPr>
+                <w:lang w:val="pl-PL"/>
+              </w:rPr>
+            </w:pPr>
+            <w:r>
+              <w:rPr>
+                <w:lang w:val="pl-PL"/>
+              </w:rPr>
+              <w:t>Dodanie drabiny umożlwiającej przejścia między poziomami</w:t>
+            </w:r>
+          </w:p>
+          <w:p>
+            <w:pPr>
+              <w:pStyle w:val="Tekstwtabeli"/>
+              <w:numPr>
+                <w:ilvl w:val="0"/>
+                <w:numId w:val="23"/>
+              </w:numPr>
+              <w:spacing w:before="0" w:after="0"/>
+              <w:jc w:val="left"/>
+              <w:rPr>
+                <w:lang w:val="pl-PL"/>
+              </w:rPr>
+            </w:pPr>
+            <w:r>
+              <w:rPr>
+                <w:lang w:val="pl-PL"/>
+              </w:rPr>
+              <w:t>Implementacja filtra erozyjnego</w:t>
+            </w:r>
+            <w:r>
+              <w:rPr>
+                <w:lang w:val="pl-PL"/>
+              </w:rPr>
+              <w:t>, poszerzenie korytarzy</w:t>
+            </w:r>
+          </w:p>
+        </w:tc>
+      </w:tr>
+      <w:tr>
+        <w:trPr>
+          <w:cantSplit/>
+          <w:trHeight w:val="510"/>
+          <w:tblHeader/>
+        </w:trPr>
+        <w:tc>
+          <w:tcPr>
+            <w:tcW w:w="0" w:type="auto"/>
+          </w:tcPr>
+          <w:p>
+            <w:pPr>
+              <w:pStyle w:val="Tekstwtabeli"/>
+              <w:jc w:val="left"/>
+              <w:rPr>
+                <w:lang w:val="pl-PL"/>
+              </w:rPr>
+            </w:pPr>
+            <w:r>
+              <w:rPr>
+                <w:lang w:val="pl-PL"/>
+              </w:rPr>
+              <w:t>Drugi tydzień listopada</w:t>
+            </w:r>
+          </w:p>
+        </w:tc>
+        <w:tc>
+          <w:tcPr>
+            <w:tcW w:w="0" w:type="auto"/>
+          </w:tcPr>
+          <w:p>
+            <w:pPr>
+              <w:pStyle w:val="Tekstwtabeli"/>
+              <w:numPr>
+                <w:ilvl w:val="0"/>
+                <w:numId w:val="23"/>
+              </w:numPr>
+              <w:spacing w:before="0" w:after="0"/>
+              <w:jc w:val="left"/>
+              <w:rPr>
+                <w:lang w:val="pl-PL"/>
+              </w:rPr>
+            </w:pPr>
+            <w:r>
+              <w:rPr>
+                <w:lang w:val="pl-PL"/>
+              </w:rPr>
+              <w:t>Drabina i Marian są ustawiani na przeciwnych końcach labiryntu</w:t>
+            </w:r>
+          </w:p>
+          <w:p>
+            <w:pPr>
+              <w:pStyle w:val="Tekstwtabeli"/>
+              <w:numPr>
+                <w:ilvl w:val="0"/>
+                <w:numId w:val="23"/>
+              </w:numPr>
+              <w:spacing w:before="0" w:after="0"/>
+              <w:jc w:val="left"/>
+              <w:rPr>
+                <w:lang w:val="pl-PL"/>
+              </w:rPr>
+            </w:pPr>
+            <w:r>
+              <w:rPr>
+                <w:lang w:val="pl-PL"/>
+              </w:rPr>
+              <w:t>Wejście bohaterem w drabinę powoduje przejście między poziomami</w:t>
+            </w:r>
+          </w:p>
+          <w:p>
+            <w:pPr>
+              <w:pStyle w:val="Tekstwtabeli"/>
+              <w:numPr>
+                <w:ilvl w:val="0"/>
+                <w:numId w:val="23"/>
+              </w:numPr>
+              <w:spacing w:before="0" w:after="0"/>
+              <w:jc w:val="left"/>
+              <w:rPr>
+                <w:lang w:val="pl-PL"/>
+              </w:rPr>
+            </w:pPr>
+            <w:r>
+              <w:rPr>
+                <w:lang w:val="pl-PL"/>
+              </w:rPr>
+              <w:t>Wrogowie krwawią i rozpadają się na kawałki</w:t>
+            </w:r>
+          </w:p>
+          <w:p>
+            <w:pPr>
+              <w:pStyle w:val="Tekstwtabeli"/>
+              <w:numPr>
+                <w:ilvl w:val="0"/>
+                <w:numId w:val="23"/>
+              </w:numPr>
+              <w:spacing w:before="0" w:after="0"/>
+              <w:jc w:val="left"/>
+              <w:rPr>
+                <w:lang w:val="pl-PL"/>
+              </w:rPr>
+            </w:pPr>
+            <w:r>
+              <w:rPr>
+                <w:lang w:val="pl-PL"/>
+              </w:rPr>
+              <w:t>Wrogowie stają się różnorodni, pojawiają się kolorowe duchy i animacje</w:t>
+            </w:r>
+          </w:p>
+          <w:p>
+            <w:pPr>
+              <w:pStyle w:val="Tekstwtabeli"/>
+              <w:numPr>
+                <w:ilvl w:val="0"/>
+                <w:numId w:val="23"/>
+              </w:numPr>
+              <w:spacing w:before="0" w:after="0"/>
+              <w:jc w:val="left"/>
+              <w:rPr>
+                <w:lang w:val="pl-PL"/>
+              </w:rPr>
+            </w:pPr>
+            <w:r>
+              <w:rPr>
+                <w:color w:val="FF0000"/>
+                <w:lang w:val="pl-PL"/>
+              </w:rPr>
+              <w:t>Coś z broniami tu się dzieje, nie wiem co</w:t>
+            </w:r>
+            <w:r>
+              <w:rPr>
+                <w:color w:val="FF0000"/>
+                <w:lang w:val="pl-PL"/>
+              </w:rPr>
+              <w:t xml:space="preserve"> </w:t>
+            </w:r>
+          </w:p>
+          <w:p>
+            <w:pPr>
+              <w:pStyle w:val="Tekstwtabeli"/>
+              <w:numPr>
+                <w:ilvl w:val="0"/>
+                <w:numId w:val="23"/>
+              </w:numPr>
+              <w:spacing w:before="0" w:after="0"/>
+              <w:jc w:val="left"/>
+              <w:rPr>
+                <w:lang w:val="pl-PL"/>
+              </w:rPr>
+            </w:pPr>
+            <w:r>
+              <w:rPr>
+                <w:color w:val="FF0000"/>
+                <w:lang w:val="pl-PL"/>
+              </w:rPr>
+              <w:t xml:space="preserve">No i pojawiają się nowe czary z tego co </w:t>
+            </w:r>
+            <w:proofErr w:type="spellStart"/>
+            <w:r>
+              <w:rPr>
+                <w:color w:val="FF0000"/>
+                <w:lang w:val="pl-PL"/>
+              </w:rPr>
+              <w:t>widze</w:t>
+            </w:r>
+            <w:proofErr w:type="spellEnd"/>
+            <w:r>
+              <w:rPr>
+                <w:color w:val="FF0000"/>
+                <w:lang w:val="pl-PL"/>
+              </w:rPr>
+              <w:t xml:space="preserve">, tu tez trzeba </w:t>
+            </w:r>
+            <w:proofErr w:type="spellStart"/>
+            <w:r>
+              <w:rPr>
+                <w:color w:val="FF0000"/>
+                <w:lang w:val="pl-PL"/>
+              </w:rPr>
+              <w:t>uzupelnic</w:t>
+            </w:r>
+            <w:proofErr w:type="spellEnd"/>
+          </w:p>
+          <w:p>
+            <w:pPr>
+              <w:pStyle w:val="Tekstwtabeli"/>
+              <w:numPr>
+                <w:ilvl w:val="0"/>
+                <w:numId w:val="23"/>
+              </w:numPr>
+              <w:spacing w:before="0" w:after="0"/>
+              <w:jc w:val="left"/>
+              <w:rPr>
+                <w:lang w:val="pl-PL"/>
+              </w:rPr>
+            </w:pPr>
+            <w:r>
+              <w:rPr>
+                <w:lang w:val="pl-PL"/>
+              </w:rPr>
+              <w:t xml:space="preserve">Zmiana repozytorium na </w:t>
+            </w:r>
+            <w:proofErr w:type="spellStart"/>
+            <w:r>
+              <w:rPr>
+                <w:lang w:val="pl-PL"/>
+              </w:rPr>
+              <w:t>GitHub</w:t>
+            </w:r>
+            <w:proofErr w:type="spellEnd"/>
+          </w:p>
+        </w:tc>
+      </w:tr>
+      <w:tr>
+        <w:trPr>
+          <w:cantSplit/>
+          <w:trHeight w:val="510"/>
+          <w:tblHeader/>
+        </w:trPr>
+        <w:tc>
+          <w:tcPr>
+            <w:tcW w:w="0" w:type="auto"/>
+          </w:tcPr>
+          <w:p>
+            <w:pPr>
+              <w:pStyle w:val="Tekstwtabeli"/>
+              <w:jc w:val="left"/>
+              <w:rPr>
+                <w:lang w:val="pl-PL"/>
+              </w:rPr>
+            </w:pPr>
+            <w:r>
+              <w:rPr>
+                <w:lang w:val="pl-PL"/>
+              </w:rPr>
+              <w:lastRenderedPageBreak/>
+              <w:t>Trzeci tydzień listopada</w:t>
+            </w:r>
+          </w:p>
+        </w:tc>
+        <w:tc>
+          <w:tcPr>
+            <w:tcW w:w="0" w:type="auto"/>
+          </w:tcPr>
+          <w:p>
+            <w:pPr>
+              <w:pStyle w:val="Tekstwtabeli"/>
+              <w:numPr>
+                <w:ilvl w:val="0"/>
+                <w:numId w:val="23"/>
+              </w:numPr>
+              <w:spacing w:before="0" w:after="0"/>
+              <w:jc w:val="left"/>
+              <w:rPr>
+                <w:lang w:val="pl-PL"/>
+              </w:rPr>
+            </w:pPr>
+            <w:r>
+              <w:rPr>
+                <w:lang w:val="pl-PL"/>
+              </w:rPr>
+              <w:t>Implementacja walki mieczem</w:t>
+            </w:r>
+          </w:p>
+          <w:p>
+            <w:pPr>
+              <w:pStyle w:val="Tekstwtabeli"/>
+              <w:numPr>
+                <w:ilvl w:val="0"/>
+                <w:numId w:val="23"/>
+              </w:numPr>
+              <w:spacing w:before="0" w:after="0"/>
+              <w:jc w:val="left"/>
+              <w:rPr>
+                <w:lang w:val="pl-PL"/>
+              </w:rPr>
+            </w:pPr>
+            <w:r>
+              <w:rPr>
+                <w:lang w:val="pl-PL"/>
+              </w:rPr>
+              <w:t xml:space="preserve">Dodanie nowych wrogów </w:t>
+            </w:r>
+            <w:r>
+              <w:rPr>
+                <w:lang w:val="pl-PL"/>
+              </w:rPr>
+              <w:t>–</w:t>
+            </w:r>
+            <w:r>
+              <w:rPr>
+                <w:lang w:val="pl-PL"/>
+              </w:rPr>
+              <w:t xml:space="preserve"> pająków</w:t>
+            </w:r>
+          </w:p>
+          <w:p>
+            <w:pPr>
+              <w:pStyle w:val="Tekstwtabeli"/>
+              <w:numPr>
+                <w:ilvl w:val="0"/>
+                <w:numId w:val="23"/>
+              </w:numPr>
+              <w:spacing w:before="0" w:after="0"/>
+              <w:jc w:val="left"/>
+              <w:rPr>
+                <w:lang w:val="pl-PL"/>
+              </w:rPr>
+            </w:pPr>
+            <w:r>
+              <w:rPr>
+                <w:lang w:val="pl-PL"/>
+              </w:rPr>
+              <w:t>Implementacja zaklęć erupcja i piorun</w:t>
+            </w:r>
+          </w:p>
+          <w:p>
+            <w:pPr>
+              <w:pStyle w:val="Tekstwtabeli"/>
+              <w:numPr>
+                <w:ilvl w:val="0"/>
+                <w:numId w:val="23"/>
+              </w:numPr>
+              <w:spacing w:before="0" w:after="0"/>
+              <w:jc w:val="left"/>
+              <w:rPr>
+                <w:lang w:val="pl-PL"/>
+              </w:rPr>
+            </w:pPr>
+            <w:r>
+              <w:rPr>
+                <w:lang w:val="pl-PL"/>
+              </w:rPr>
+              <w:t>Dodanie trybu mapy do walki z bossem</w:t>
+            </w:r>
+          </w:p>
+          <w:p>
+            <w:pPr>
+              <w:pStyle w:val="Tekstwtabeli"/>
+              <w:numPr>
+                <w:ilvl w:val="0"/>
+                <w:numId w:val="23"/>
+              </w:numPr>
+              <w:spacing w:before="0" w:after="0"/>
+              <w:jc w:val="left"/>
+              <w:rPr>
+                <w:lang w:val="pl-PL"/>
+              </w:rPr>
+            </w:pPr>
+            <w:r>
+              <w:rPr>
+                <w:lang w:val="pl-PL"/>
+              </w:rPr>
+              <w:t>Krawędzie ekranu stają się krwiste kiedy Marian przyjmuje obrażenia</w:t>
+            </w:r>
+          </w:p>
+          <w:p>
+            <w:pPr>
+              <w:pStyle w:val="Tekstwtabeli"/>
+              <w:numPr>
+                <w:ilvl w:val="0"/>
+                <w:numId w:val="23"/>
+              </w:numPr>
+              <w:spacing w:before="0" w:after="0"/>
+              <w:jc w:val="left"/>
+              <w:rPr>
+                <w:lang w:val="pl-PL"/>
+              </w:rPr>
+            </w:pPr>
+            <w:r>
+              <w:rPr>
+                <w:lang w:val="pl-PL"/>
+              </w:rPr>
+              <w:t>Dodano menu pomocy</w:t>
+            </w:r>
+          </w:p>
+          <w:p>
+            <w:pPr>
+              <w:pStyle w:val="Tekstwtabeli"/>
+              <w:numPr>
+                <w:ilvl w:val="0"/>
+                <w:numId w:val="23"/>
+              </w:numPr>
+              <w:spacing w:before="0" w:after="0"/>
+              <w:jc w:val="left"/>
+              <w:rPr>
+                <w:lang w:val="pl-PL"/>
+              </w:rPr>
+            </w:pPr>
+            <w:r>
+              <w:rPr>
+                <w:lang w:val="pl-PL"/>
+              </w:rPr>
+              <w:t xml:space="preserve">Implementacja </w:t>
+            </w:r>
+            <w:proofErr w:type="spellStart"/>
+            <w:r>
+              <w:rPr>
+                <w:lang w:val="pl-PL"/>
+              </w:rPr>
+              <w:t>shadera</w:t>
+            </w:r>
+            <w:proofErr w:type="spellEnd"/>
+            <w:r>
+              <w:rPr>
+                <w:lang w:val="pl-PL"/>
+              </w:rPr>
+              <w:t>, który działa z animacją, przeźroczystością i dobrze przyjmuje światło</w:t>
+            </w:r>
+          </w:p>
+          <w:p>
+            <w:pPr>
+              <w:pStyle w:val="Tekstwtabeli"/>
+              <w:numPr>
+                <w:ilvl w:val="0"/>
+                <w:numId w:val="23"/>
+              </w:numPr>
+              <w:spacing w:before="0" w:after="0"/>
+              <w:jc w:val="left"/>
+              <w:rPr>
+                <w:lang w:val="pl-PL"/>
+              </w:rPr>
+            </w:pPr>
+            <w:r>
+              <w:rPr>
+                <w:lang w:val="pl-PL"/>
+              </w:rPr>
+              <w:t>Dodanie muzyki, która zmienia się zależnie od sytuacji w grze</w:t>
+            </w:r>
+          </w:p>
+          <w:p>
+            <w:pPr>
+              <w:pStyle w:val="Tekstwtabeli"/>
+              <w:numPr>
+                <w:ilvl w:val="0"/>
+                <w:numId w:val="23"/>
+              </w:numPr>
+              <w:spacing w:before="0" w:after="0"/>
+              <w:jc w:val="left"/>
+              <w:rPr>
+                <w:color w:val="FF0000"/>
+                <w:lang w:val="pl-PL"/>
+              </w:rPr>
+            </w:pPr>
+            <w:r>
+              <w:rPr>
+                <w:color w:val="FF0000"/>
+                <w:lang w:val="pl-PL"/>
+              </w:rPr>
+              <w:t>Implementacja systemu ekwipunku</w:t>
+            </w:r>
+            <w:r>
+              <w:rPr>
+                <w:color w:val="FF0000"/>
+                <w:lang w:val="pl-PL"/>
+              </w:rPr>
+              <w:t xml:space="preserve"> albo raczej przyznaj się </w:t>
+            </w:r>
+            <w:proofErr w:type="spellStart"/>
+            <w:r>
+              <w:rPr>
+                <w:color w:val="FF0000"/>
+                <w:lang w:val="pl-PL"/>
+              </w:rPr>
+              <w:t>skad</w:t>
+            </w:r>
+            <w:proofErr w:type="spellEnd"/>
+            <w:r>
+              <w:rPr>
+                <w:color w:val="FF0000"/>
+                <w:lang w:val="pl-PL"/>
+              </w:rPr>
+              <w:t xml:space="preserve"> go mamy</w:t>
+            </w:r>
+          </w:p>
+          <w:p>
+            <w:pPr>
+              <w:pStyle w:val="Tekstwtabeli"/>
+              <w:numPr>
+                <w:ilvl w:val="0"/>
+                <w:numId w:val="23"/>
+              </w:numPr>
+              <w:spacing w:before="0" w:after="0"/>
+              <w:jc w:val="left"/>
+              <w:rPr>
+                <w:lang w:val="pl-PL"/>
+              </w:rPr>
+            </w:pPr>
+            <w:r>
+              <w:rPr>
+                <w:lang w:val="pl-PL"/>
+              </w:rPr>
+              <w:t>Po zabiciu wroga jest szansa na zdobycie broni</w:t>
+            </w:r>
+          </w:p>
+          <w:p>
+            <w:pPr>
+              <w:pStyle w:val="Tekstwtabeli"/>
+              <w:numPr>
+                <w:ilvl w:val="0"/>
+                <w:numId w:val="23"/>
+              </w:numPr>
+              <w:spacing w:before="0" w:after="0"/>
+              <w:jc w:val="left"/>
+              <w:rPr>
+                <w:lang w:val="pl-PL"/>
+              </w:rPr>
+            </w:pPr>
+            <w:r>
+              <w:rPr>
+                <w:lang w:val="pl-PL"/>
+              </w:rPr>
+              <w:t>Implementacja poziomu finałowego</w:t>
+            </w:r>
+          </w:p>
+          <w:p>
+            <w:pPr>
+              <w:pStyle w:val="Tekstwtabeli"/>
+              <w:numPr>
+                <w:ilvl w:val="0"/>
+                <w:numId w:val="23"/>
+              </w:numPr>
+              <w:spacing w:before="0" w:after="0"/>
+              <w:jc w:val="left"/>
+              <w:rPr>
+                <w:lang w:val="pl-PL"/>
+              </w:rPr>
+            </w:pPr>
+            <w:r>
+              <w:rPr>
+                <w:lang w:val="pl-PL"/>
+              </w:rPr>
+              <w:t xml:space="preserve">Implementacja kolejnych umiejętności, przyspieszenia </w:t>
+            </w:r>
+            <w:r>
+              <w:rPr>
+                <w:color w:val="FF0000"/>
+                <w:lang w:val="pl-PL"/>
+              </w:rPr>
+              <w:t>i tego czerwonego miecza</w:t>
+            </w:r>
+          </w:p>
+          <w:p>
+            <w:pPr>
+              <w:pStyle w:val="Tekstwtabeli"/>
+              <w:numPr>
+                <w:ilvl w:val="0"/>
+                <w:numId w:val="23"/>
+              </w:numPr>
+              <w:spacing w:before="0" w:after="0"/>
+              <w:jc w:val="left"/>
+              <w:rPr>
+                <w:lang w:val="pl-PL"/>
+              </w:rPr>
+            </w:pPr>
+            <w:bookmarkStart w:id="6" w:name="_GoBack"/>
+            <w:bookmarkEnd w:id="6"/>
           </w:p>
         </w:tc>
       </w:tr>
@@ -7139,6 +8540,7 @@
         <w:contextualSpacing/>
       </w:pPr>
       <w:r>
+        <w:lastRenderedPageBreak/>
         <w:t xml:space="preserve">Ponieważ </w:t>
       </w:r>
       <w:r>
@@ -7169,11 +8571,7 @@
         <w:t xml:space="preserve">eniem gier komputerowych, a nie </w:t>
       </w:r>
       <w:r>
-        <w:t xml:space="preserve">stworzenia produktu </w:t>
-      </w:r>
-      <w:r>
-        <w:lastRenderedPageBreak/>
-        <w:t>komercyjnego, pro</w:t>
+        <w:t>stworzenia produktu komercyjnego, pro</w:t>
       </w:r>
       <w:r>
         <w:t>dukt końcowy dystrybułowany będzie</w:t>
@@ -7523,6 +8921,7 @@
       </w:pPr>
       <w:bookmarkStart w:id="38" w:name="_Toc405398164"/>
       <w:r>
+        <w:lastRenderedPageBreak/>
         <w:t>Najczęściej używane algorytmy</w:t>
       </w:r>
       <w:bookmarkEnd w:id="38"/>
@@ -7553,7 +8952,6 @@
       </w:pPr>
       <w:bookmarkStart w:id="40" w:name="_Toc405398166"/>
       <w:r>
-        <w:lastRenderedPageBreak/>
         <w:t>Gra w życie</w:t>
       </w:r>
       <w:bookmarkEnd w:id="40"/>
@@ -7732,7 +9130,11 @@
       </w:r>
       <w:proofErr w:type="spellEnd"/>
       <w:r>
-        <w:t xml:space="preserve"> Marian do generowania map został użyty automat komórkowy. Automat komórkowy o odpowiednich parametrach i kryteriach przeżycia komórek pozwala w niewielu krokach wygenerować ciekawe struktury podobne do jaskiń. Niestety to rozwiązanie ma również swoje ograniczenia.</w:t>
+        <w:t xml:space="preserve"> Marian do generowania map został użyty automat komórkowy. Automat komórkowy o odpowiednich parametrach i kryteriach przeżycia komórek pozwala w niewielu </w:t>
+      </w:r>
+      <w:r>
+        <w:lastRenderedPageBreak/>
+        <w:t>krokach wygenerować ciekawe struktury podobne do jaskiń. Niestety to rozwiązanie ma również swoje ograniczenia.</w:t>
       </w:r>
     </w:p>
     <w:p>
@@ -7748,11 +9150,7 @@
         <w:t>pojedynczych</w:t>
       </w:r>
       <w:r>
-        <w:t xml:space="preserve"> komórek, znajdujących się obok siebie. </w:t>
-      </w:r>
-      <w:r>
-        <w:lastRenderedPageBreak/>
-        <w:t>Każda z komórek może przyjąć jeden ze stanów, przy czym liczba stanów jest skończona. Plansza, na której znajdują się komórki może być w dowolnej skończonej liczbie wymiarów.</w:t>
+        <w:t xml:space="preserve"> komórek, znajdujących się obok siebie. Każda z komórek może przyjąć jeden ze stanów, przy czym liczba stanów jest skończona. Plansza, na której znajdują się komórki może być w dowolnej skończonej liczbie wymiarów.</w:t>
       </w:r>
     </w:p>
     <w:p>
@@ -8265,7 +9663,11 @@
         <w:t xml:space="preserve"> </w:t>
       </w:r>
       <w:r>
-        <w:t xml:space="preserve">Parametrami istotnymi w tej fazie jest liczba pokojów, jakie chcemy uzyskać. W poniższych przykładach </w:t>
+        <w:t xml:space="preserve">Parametrami istotnymi w tej fazie jest liczba </w:t>
+      </w:r>
+      <w:r>
+        <w:lastRenderedPageBreak/>
+        <w:t xml:space="preserve">pokojów, jakie chcemy uzyskać. W poniższych przykładach </w:t>
       </w:r>
       <w:r>
         <w:t>wybrana</w:t>
@@ -8311,7 +9713,6 @@
         <w:rPr>
           <w:i/>
         </w:rPr>
-        <w:lastRenderedPageBreak/>
         <w:t>V</w:t>
       </w:r>
       <w:r>
@@ -8602,6 +10003,7 @@
                 <w:noProof/>
                 <w:lang w:eastAsia="pl-PL"/>
               </w:rPr>
+              <w:lastRenderedPageBreak/>
               <w:drawing>
                 <wp:inline distT="0" distB="0" distL="0" distR="0" wp14:anchorId="16652B90" wp14:editId="4244FEC4">
                   <wp:extent cx="2371658" cy="2286000"/>
@@ -8702,7 +10104,6 @@
         <w:contextualSpacing/>
       </w:pPr>
       <w:r>
-        <w:lastRenderedPageBreak/>
         <w:t xml:space="preserve">Krawędziom grafu G </w:t>
       </w:r>
       <w:r>
@@ -9288,6 +10689,7 @@
       </w:pPr>
       <w:bookmarkStart w:id="48" w:name="_Toc405398174"/>
       <w:r>
+        <w:lastRenderedPageBreak/>
         <w:t>Położenie przejść między pokojami</w:t>
       </w:r>
       <w:bookmarkEnd w:id="48"/>
@@ -9410,7 +10812,6 @@
                 <w:noProof/>
                 <w:lang w:eastAsia="pl-PL"/>
               </w:rPr>
-              <w:lastRenderedPageBreak/>
               <w:drawing>
                 <wp:inline distT="0" distB="0" distL="0" distR="0" wp14:anchorId="5403AE33" wp14:editId="2C3EC18E">
                   <wp:extent cx="1828689" cy="1828800"/>
@@ -9702,6 +11103,7 @@
         <w:t xml:space="preserve">to iteracje </w:t>
       </w:r>
       <w:r>
+        <w:lastRenderedPageBreak/>
         <w:t>tworzące automatu o dość ciekawych regułach przejść między stanami</w:t>
       </w:r>
       <w:r>
@@ -9788,11 +11190,7 @@
         <w:t xml:space="preserve">Po tym następuje sprawdzenie, czy uzyskany układ komórek jest spójny, to znaczy czy wszystkie komórki podłogi są połączone. </w:t>
       </w:r>
       <w:r>
-        <w:t xml:space="preserve">Sprawdzane jest również, czy komórki podłogi stanowią co najmniej 30% powierzchni pokoju. Jeżeli dane ułożenie komórek nie spełnia któregoś z tych warunków rozwiązanie jest odrzucane i proces generowania rozpoczyna się od początku, z prawdopodobieństwem początkowym wystąpienia podłogi większym o 0,1. Proces </w:t>
-      </w:r>
-      <w:r>
-        <w:lastRenderedPageBreak/>
-        <w:t xml:space="preserve">powtarza się, aż nie powstanie plan pokoju spełniający wspomniane warunki. </w:t>
+        <w:t xml:space="preserve">Sprawdzane jest również, czy komórki podłogi stanowią co najmniej 30% powierzchni pokoju. Jeżeli dane ułożenie komórek nie spełnia któregoś z tych warunków rozwiązanie jest odrzucane i proces generowania rozpoczyna się od początku, z prawdopodobieństwem początkowym wystąpienia podłogi większym o 0,1. Proces powtarza się, aż nie powstanie plan pokoju spełniający wspomniane warunki. </w:t>
       </w:r>
       <w:r>
         <w:t xml:space="preserve">Dzięki zwiększanej początkowej ilości podłóg prawdopodobieństwo tego, że gracz będzie długo czekał na wygenerowanie mapy zmniejsza się. Takie </w:t>
@@ -10045,6 +11443,7 @@
               <w:rPr>
                 <w:lang w:val="pl-PL"/>
               </w:rPr>
+              <w:lastRenderedPageBreak/>
               <w:t xml:space="preserve">Rysunek 2.10: </w:t>
             </w:r>
             <w:proofErr w:type="spellStart"/>
@@ -10152,7 +11551,6 @@
         <w:contextualSpacing/>
       </w:pPr>
       <w:r>
-        <w:lastRenderedPageBreak/>
         <w:t>Ponieważ nie znaleźliśmy stosunkowo łatwego w implementacji sposobu, aby upewnić się, że wszystkie przesmyki na mapie mają szerokość co najmniej trzech</w:t>
       </w:r>
       <w:r>
@@ -10466,7 +11864,11 @@
         <w:t xml:space="preserve">Mapy generowane przez zaimplementowany w projekcie algorytm </w:t>
       </w:r>
       <w:r>
-        <w:t>są różnorodne i zapewniają ciekawą rozgrywkę pomimo prostoty graficznej. W grze występują również inne rodzaje map, składające się z jednego pokoju, które występują na poziomach z bossem</w:t>
+        <w:t xml:space="preserve">są różnorodne i zapewniają ciekawą rozgrywkę pomimo prostoty graficznej. W grze występują również inne rodzaje map, </w:t>
+      </w:r>
+      <w:r>
+        <w:lastRenderedPageBreak/>
+        <w:t>składające się z jednego pokoju, które występują na poziomach z bossem</w:t>
       </w:r>
       <w:r>
         <w:t xml:space="preserve"> i są pewnym uogólnieniem stosowanych tutaj zasad. W dokumentacji opisano najbardziej skomplikowany przypadek. Na poniższym rysunku 2.11 widnieje kilka map wygenerowanych przez program. Wszystkie komórki podłogi są osiągalne przez bohatera, mapy są podzielone na pokoje, co pozwala w łatwy sposób równomiernie rozłożyć wrogów.</w:t>
@@ -10535,7 +11937,6 @@
                 <w:noProof/>
                 <w:lang w:eastAsia="pl-PL"/>
               </w:rPr>
-              <w:lastRenderedPageBreak/>
               <w:drawing>
                 <wp:inline distT="0" distB="0" distL="0" distR="0" wp14:anchorId="41C58626" wp14:editId="51B83FA3">
                   <wp:extent cx="1800000" cy="1800000"/>
@@ -10826,10 +12227,22 @@
     <w:p>
       <w:pPr>
         <w:pStyle w:val="Nagwek2"/>
+        <w:numPr>
+          <w:ilvl w:val="0"/>
+          <w:numId w:val="0"/>
+        </w:numPr>
+        <w:spacing w:before="0" w:after="120"/>
+        <w:ind w:left="576"/>
+        <w:contextualSpacing/>
+      </w:pPr>
+      <w:bookmarkStart w:id="53" w:name="_Toc405398179"/>
+    </w:p>
+    <w:p>
+      <w:pPr>
+        <w:pStyle w:val="Nagwek2"/>
         <w:spacing w:before="0" w:after="120"/>
         <w:contextualSpacing/>
       </w:pPr>
-      <w:bookmarkStart w:id="53" w:name="_Toc405398179"/>
       <w:r>
         <w:t>Rozmieszczenie gracza i wrogów</w:t>
       </w:r>
@@ -10916,6 +12329,7 @@
       </w:pPr>
       <w:bookmarkStart w:id="55" w:name="_Toc405398181"/>
       <w:r>
+        <w:lastRenderedPageBreak/>
         <w:t>Pozycje początkowe wrogów</w:t>
       </w:r>
       <w:bookmarkEnd w:id="55"/>
@@ -10935,11 +12349,7 @@
         <w:t xml:space="preserve"> pojawiają się na losowych komórkach podłog</w:t>
       </w:r>
       <w:r>
-        <w:t xml:space="preserve">i. Gdyby rozprowadzać wrogów po prostu losowo po całej mapie, istniałaby możliwość, że rozłożenie wrogów po mapie byłoby bardzo nierównomierne, i mogłyby wystąpić </w:t>
-      </w:r>
-      <w:r>
-        <w:lastRenderedPageBreak/>
-        <w:t xml:space="preserve">miejsca, gdzie liczba wrogów jest za duża i gra </w:t>
+        <w:t xml:space="preserve">i. Gdyby rozprowadzać wrogów po prostu losowo po całej mapie, istniałaby możliwość, że rozłożenie wrogów po mapie byłoby bardzo nierównomierne, i mogłyby wystąpić miejsca, gdzie liczba wrogów jest za duża i gra </w:t>
       </w:r>
       <w:r>
         <w:t xml:space="preserve">jest za trudna. Zastosowane rozwiązanie </w:t>
@@ -11485,7 +12895,7 @@
           <w:rPr>
             <w:noProof/>
           </w:rPr>
-          <w:t>6</w:t>
+          <w:t>10</w:t>
         </w:r>
         <w:r>
           <w:fldChar w:fldCharType="end"/>
@@ -11688,6 +13098,119 @@
     </w:lvl>
   </w:abstractNum>
   <w:abstractNum w:abstractNumId="1">
+    <w:nsid w:val="04350D63"/>
+    <w:multiLevelType w:val="hybridMultilevel"/>
+    <w:tmpl w:val="92F081DE"/>
+    <w:lvl w:ilvl="0" w:tplc="04150001">
+      <w:start w:val="1"/>
+      <w:numFmt w:val="bullet"/>
+      <w:lvlText w:val=""/>
+      <w:lvlJc w:val="left"/>
+      <w:pPr>
+        <w:ind w:left="360" w:hanging="360"/>
+      </w:pPr>
+      <w:rPr>
+        <w:rFonts w:ascii="Symbol" w:hAnsi="Symbol" w:hint="default"/>
+      </w:rPr>
+    </w:lvl>
+    <w:lvl w:ilvl="1" w:tplc="04150003" w:tentative="1">
+      <w:start w:val="1"/>
+      <w:numFmt w:val="bullet"/>
+      <w:lvlText w:val="o"/>
+      <w:lvlJc w:val="left"/>
+      <w:pPr>
+        <w:ind w:left="1080" w:hanging="360"/>
+      </w:pPr>
+      <w:rPr>
+        <w:rFonts w:ascii="Courier New" w:hAnsi="Courier New" w:cs="Courier New" w:hint="default"/>
+      </w:rPr>
+    </w:lvl>
+    <w:lvl w:ilvl="2" w:tplc="04150005" w:tentative="1">
+      <w:start w:val="1"/>
+      <w:numFmt w:val="bullet"/>
+      <w:lvlText w:val=""/>
+      <w:lvlJc w:val="left"/>
+      <w:pPr>
+        <w:ind w:left="1800" w:hanging="360"/>
+      </w:pPr>
+      <w:rPr>
+        <w:rFonts w:ascii="Wingdings" w:hAnsi="Wingdings" w:hint="default"/>
+      </w:rPr>
+    </w:lvl>
+    <w:lvl w:ilvl="3" w:tplc="04150001" w:tentative="1">
+      <w:start w:val="1"/>
+      <w:numFmt w:val="bullet"/>
+      <w:lvlText w:val=""/>
+      <w:lvlJc w:val="left"/>
+      <w:pPr>
+        <w:ind w:left="2520" w:hanging="360"/>
+      </w:pPr>
+      <w:rPr>
+        <w:rFonts w:ascii="Symbol" w:hAnsi="Symbol" w:hint="default"/>
+      </w:rPr>
+    </w:lvl>
+    <w:lvl w:ilvl="4" w:tplc="04150003" w:tentative="1">
+      <w:start w:val="1"/>
+      <w:numFmt w:val="bullet"/>
+      <w:lvlText w:val="o"/>
+      <w:lvlJc w:val="left"/>
+      <w:pPr>
+        <w:ind w:left="3240" w:hanging="360"/>
+      </w:pPr>
+      <w:rPr>
+        <w:rFonts w:ascii="Courier New" w:hAnsi="Courier New" w:cs="Courier New" w:hint="default"/>
+      </w:rPr>
+    </w:lvl>
+    <w:lvl w:ilvl="5" w:tplc="04150005" w:tentative="1">
+      <w:start w:val="1"/>
+      <w:numFmt w:val="bullet"/>
+      <w:lvlText w:val=""/>
+      <w:lvlJc w:val="left"/>
+      <w:pPr>
+        <w:ind w:left="3960" w:hanging="360"/>
+      </w:pPr>
+      <w:rPr>
+        <w:rFonts w:ascii="Wingdings" w:hAnsi="Wingdings" w:hint="default"/>
+      </w:rPr>
+    </w:lvl>
+    <w:lvl w:ilvl="6" w:tplc="04150001" w:tentative="1">
+      <w:start w:val="1"/>
+      <w:numFmt w:val="bullet"/>
+      <w:lvlText w:val=""/>
+      <w:lvlJc w:val="left"/>
+      <w:pPr>
+        <w:ind w:left="4680" w:hanging="360"/>
+      </w:pPr>
+      <w:rPr>
+        <w:rFonts w:ascii="Symbol" w:hAnsi="Symbol" w:hint="default"/>
+      </w:rPr>
+    </w:lvl>
+    <w:lvl w:ilvl="7" w:tplc="04150003" w:tentative="1">
+      <w:start w:val="1"/>
+      <w:numFmt w:val="bullet"/>
+      <w:lvlText w:val="o"/>
+      <w:lvlJc w:val="left"/>
+      <w:pPr>
+        <w:ind w:left="5400" w:hanging="360"/>
+      </w:pPr>
+      <w:rPr>
+        <w:rFonts w:ascii="Courier New" w:hAnsi="Courier New" w:cs="Courier New" w:hint="default"/>
+      </w:rPr>
+    </w:lvl>
+    <w:lvl w:ilvl="8" w:tplc="04150005" w:tentative="1">
+      <w:start w:val="1"/>
+      <w:numFmt w:val="bullet"/>
+      <w:lvlText w:val=""/>
+      <w:lvlJc w:val="left"/>
+      <w:pPr>
+        <w:ind w:left="6120" w:hanging="360"/>
+      </w:pPr>
+      <w:rPr>
+        <w:rFonts w:ascii="Wingdings" w:hAnsi="Wingdings" w:hint="default"/>
+      </w:rPr>
+    </w:lvl>
+  </w:abstractNum>
+  <w:abstractNum w:abstractNumId="2">
     <w:nsid w:val="0A910AB7"/>
     <w:multiLevelType w:val="multilevel"/>
     <w:tmpl w:val="639E12DC"/>
@@ -11773,7 +13296,7 @@
       </w:pPr>
     </w:lvl>
   </w:abstractNum>
-  <w:abstractNum w:abstractNumId="2">
+  <w:abstractNum w:abstractNumId="3">
     <w:nsid w:val="0DEC3CBF"/>
     <w:multiLevelType w:val="hybridMultilevel"/>
     <w:tmpl w:val="0BCCCCEE"/>
@@ -11862,7 +13385,7 @@
       </w:pPr>
     </w:lvl>
   </w:abstractNum>
-  <w:abstractNum w:abstractNumId="3">
+  <w:abstractNum w:abstractNumId="4">
     <w:nsid w:val="10B06BD7"/>
     <w:multiLevelType w:val="hybridMultilevel"/>
     <w:tmpl w:val="905C7F18"/>
@@ -11951,7 +13474,7 @@
       </w:pPr>
     </w:lvl>
   </w:abstractNum>
-  <w:abstractNum w:abstractNumId="4">
+  <w:abstractNum w:abstractNumId="5">
     <w:nsid w:val="156E614D"/>
     <w:multiLevelType w:val="hybridMultilevel"/>
     <w:tmpl w:val="C688DFFE"/>
@@ -12040,7 +13563,7 @@
       </w:pPr>
     </w:lvl>
   </w:abstractNum>
-  <w:abstractNum w:abstractNumId="5">
+  <w:abstractNum w:abstractNumId="6">
     <w:nsid w:val="15A22F49"/>
     <w:multiLevelType w:val="multilevel"/>
     <w:tmpl w:val="8B6C4A6C"/>
@@ -12135,7 +13658,120 @@
       </w:pPr>
     </w:lvl>
   </w:abstractNum>
-  <w:abstractNum w:abstractNumId="6">
+  <w:abstractNum w:abstractNumId="7">
+    <w:nsid w:val="1850733E"/>
+    <w:multiLevelType w:val="hybridMultilevel"/>
+    <w:tmpl w:val="DB7E27BE"/>
+    <w:lvl w:ilvl="0" w:tplc="04150001">
+      <w:start w:val="1"/>
+      <w:numFmt w:val="bullet"/>
+      <w:lvlText w:val=""/>
+      <w:lvlJc w:val="left"/>
+      <w:pPr>
+        <w:ind w:left="360" w:hanging="360"/>
+      </w:pPr>
+      <w:rPr>
+        <w:rFonts w:ascii="Symbol" w:hAnsi="Symbol" w:hint="default"/>
+      </w:rPr>
+    </w:lvl>
+    <w:lvl w:ilvl="1" w:tplc="04150003" w:tentative="1">
+      <w:start w:val="1"/>
+      <w:numFmt w:val="bullet"/>
+      <w:lvlText w:val="o"/>
+      <w:lvlJc w:val="left"/>
+      <w:pPr>
+        <w:ind w:left="1080" w:hanging="360"/>
+      </w:pPr>
+      <w:rPr>
+        <w:rFonts w:ascii="Courier New" w:hAnsi="Courier New" w:cs="Courier New" w:hint="default"/>
+      </w:rPr>
+    </w:lvl>
+    <w:lvl w:ilvl="2" w:tplc="04150005" w:tentative="1">
+      <w:start w:val="1"/>
+      <w:numFmt w:val="bullet"/>
+      <w:lvlText w:val=""/>
+      <w:lvlJc w:val="left"/>
+      <w:pPr>
+        <w:ind w:left="1800" w:hanging="360"/>
+      </w:pPr>
+      <w:rPr>
+        <w:rFonts w:ascii="Wingdings" w:hAnsi="Wingdings" w:hint="default"/>
+      </w:rPr>
+    </w:lvl>
+    <w:lvl w:ilvl="3" w:tplc="04150001" w:tentative="1">
+      <w:start w:val="1"/>
+      <w:numFmt w:val="bullet"/>
+      <w:lvlText w:val=""/>
+      <w:lvlJc w:val="left"/>
+      <w:pPr>
+        <w:ind w:left="2520" w:hanging="360"/>
+      </w:pPr>
+      <w:rPr>
+        <w:rFonts w:ascii="Symbol" w:hAnsi="Symbol" w:hint="default"/>
+      </w:rPr>
+    </w:lvl>
+    <w:lvl w:ilvl="4" w:tplc="04150003" w:tentative="1">
+      <w:start w:val="1"/>
+      <w:numFmt w:val="bullet"/>
+      <w:lvlText w:val="o"/>
+      <w:lvlJc w:val="left"/>
+      <w:pPr>
+        <w:ind w:left="3240" w:hanging="360"/>
+      </w:pPr>
+      <w:rPr>
+        <w:rFonts w:ascii="Courier New" w:hAnsi="Courier New" w:cs="Courier New" w:hint="default"/>
+      </w:rPr>
+    </w:lvl>
+    <w:lvl w:ilvl="5" w:tplc="04150005" w:tentative="1">
+      <w:start w:val="1"/>
+      <w:numFmt w:val="bullet"/>
+      <w:lvlText w:val=""/>
+      <w:lvlJc w:val="left"/>
+      <w:pPr>
+        <w:ind w:left="3960" w:hanging="360"/>
+      </w:pPr>
+      <w:rPr>
+        <w:rFonts w:ascii="Wingdings" w:hAnsi="Wingdings" w:hint="default"/>
+      </w:rPr>
+    </w:lvl>
+    <w:lvl w:ilvl="6" w:tplc="04150001" w:tentative="1">
+      <w:start w:val="1"/>
+      <w:numFmt w:val="bullet"/>
+      <w:lvlText w:val=""/>
+      <w:lvlJc w:val="left"/>
+      <w:pPr>
+        <w:ind w:left="4680" w:hanging="360"/>
+      </w:pPr>
+      <w:rPr>
+        <w:rFonts w:ascii="Symbol" w:hAnsi="Symbol" w:hint="default"/>
+      </w:rPr>
+    </w:lvl>
+    <w:lvl w:ilvl="7" w:tplc="04150003" w:tentative="1">
+      <w:start w:val="1"/>
+      <w:numFmt w:val="bullet"/>
+      <w:lvlText w:val="o"/>
+      <w:lvlJc w:val="left"/>
+      <w:pPr>
+        <w:ind w:left="5400" w:hanging="360"/>
+      </w:pPr>
+      <w:rPr>
+        <w:rFonts w:ascii="Courier New" w:hAnsi="Courier New" w:cs="Courier New" w:hint="default"/>
+      </w:rPr>
+    </w:lvl>
+    <w:lvl w:ilvl="8" w:tplc="04150005" w:tentative="1">
+      <w:start w:val="1"/>
+      <w:numFmt w:val="bullet"/>
+      <w:lvlText w:val=""/>
+      <w:lvlJc w:val="left"/>
+      <w:pPr>
+        <w:ind w:left="6120" w:hanging="360"/>
+      </w:pPr>
+      <w:rPr>
+        <w:rFonts w:ascii="Wingdings" w:hAnsi="Wingdings" w:hint="default"/>
+      </w:rPr>
+    </w:lvl>
+  </w:abstractNum>
+  <w:abstractNum w:abstractNumId="8">
     <w:nsid w:val="31BA7B94"/>
     <w:multiLevelType w:val="multilevel"/>
     <w:tmpl w:val="0415001F"/>
@@ -12221,7 +13857,120 @@
       </w:pPr>
     </w:lvl>
   </w:abstractNum>
-  <w:abstractNum w:abstractNumId="7">
+  <w:abstractNum w:abstractNumId="9">
+    <w:nsid w:val="35FA03B8"/>
+    <w:multiLevelType w:val="hybridMultilevel"/>
+    <w:tmpl w:val="9EE65BE2"/>
+    <w:lvl w:ilvl="0" w:tplc="04150001">
+      <w:start w:val="1"/>
+      <w:numFmt w:val="bullet"/>
+      <w:lvlText w:val=""/>
+      <w:lvlJc w:val="left"/>
+      <w:pPr>
+        <w:ind w:left="360" w:hanging="360"/>
+      </w:pPr>
+      <w:rPr>
+        <w:rFonts w:ascii="Symbol" w:hAnsi="Symbol" w:hint="default"/>
+      </w:rPr>
+    </w:lvl>
+    <w:lvl w:ilvl="1" w:tplc="04150003" w:tentative="1">
+      <w:start w:val="1"/>
+      <w:numFmt w:val="bullet"/>
+      <w:lvlText w:val="o"/>
+      <w:lvlJc w:val="left"/>
+      <w:pPr>
+        <w:ind w:left="1080" w:hanging="360"/>
+      </w:pPr>
+      <w:rPr>
+        <w:rFonts w:ascii="Courier New" w:hAnsi="Courier New" w:cs="Courier New" w:hint="default"/>
+      </w:rPr>
+    </w:lvl>
+    <w:lvl w:ilvl="2" w:tplc="04150005" w:tentative="1">
+      <w:start w:val="1"/>
+      <w:numFmt w:val="bullet"/>
+      <w:lvlText w:val=""/>
+      <w:lvlJc w:val="left"/>
+      <w:pPr>
+        <w:ind w:left="1800" w:hanging="360"/>
+      </w:pPr>
+      <w:rPr>
+        <w:rFonts w:ascii="Wingdings" w:hAnsi="Wingdings" w:hint="default"/>
+      </w:rPr>
+    </w:lvl>
+    <w:lvl w:ilvl="3" w:tplc="04150001" w:tentative="1">
+      <w:start w:val="1"/>
+      <w:numFmt w:val="bullet"/>
+      <w:lvlText w:val=""/>
+      <w:lvlJc w:val="left"/>
+      <w:pPr>
+        <w:ind w:left="2520" w:hanging="360"/>
+      </w:pPr>
+      <w:rPr>
+        <w:rFonts w:ascii="Symbol" w:hAnsi="Symbol" w:hint="default"/>
+      </w:rPr>
+    </w:lvl>
+    <w:lvl w:ilvl="4" w:tplc="04150003" w:tentative="1">
+      <w:start w:val="1"/>
+      <w:numFmt w:val="bullet"/>
+      <w:lvlText w:val="o"/>
+      <w:lvlJc w:val="left"/>
+      <w:pPr>
+        <w:ind w:left="3240" w:hanging="360"/>
+      </w:pPr>
+      <w:rPr>
+        <w:rFonts w:ascii="Courier New" w:hAnsi="Courier New" w:cs="Courier New" w:hint="default"/>
+      </w:rPr>
+    </w:lvl>
+    <w:lvl w:ilvl="5" w:tplc="04150005" w:tentative="1">
+      <w:start w:val="1"/>
+      <w:numFmt w:val="bullet"/>
+      <w:lvlText w:val=""/>
+      <w:lvlJc w:val="left"/>
+      <w:pPr>
+        <w:ind w:left="3960" w:hanging="360"/>
+      </w:pPr>
+      <w:rPr>
+        <w:rFonts w:ascii="Wingdings" w:hAnsi="Wingdings" w:hint="default"/>
+      </w:rPr>
+    </w:lvl>
+    <w:lvl w:ilvl="6" w:tplc="04150001" w:tentative="1">
+      <w:start w:val="1"/>
+      <w:numFmt w:val="bullet"/>
+      <w:lvlText w:val=""/>
+      <w:lvlJc w:val="left"/>
+      <w:pPr>
+        <w:ind w:left="4680" w:hanging="360"/>
+      </w:pPr>
+      <w:rPr>
+        <w:rFonts w:ascii="Symbol" w:hAnsi="Symbol" w:hint="default"/>
+      </w:rPr>
+    </w:lvl>
+    <w:lvl w:ilvl="7" w:tplc="04150003" w:tentative="1">
+      <w:start w:val="1"/>
+      <w:numFmt w:val="bullet"/>
+      <w:lvlText w:val="o"/>
+      <w:lvlJc w:val="left"/>
+      <w:pPr>
+        <w:ind w:left="5400" w:hanging="360"/>
+      </w:pPr>
+      <w:rPr>
+        <w:rFonts w:ascii="Courier New" w:hAnsi="Courier New" w:cs="Courier New" w:hint="default"/>
+      </w:rPr>
+    </w:lvl>
+    <w:lvl w:ilvl="8" w:tplc="04150005" w:tentative="1">
+      <w:start w:val="1"/>
+      <w:numFmt w:val="bullet"/>
+      <w:lvlText w:val=""/>
+      <w:lvlJc w:val="left"/>
+      <w:pPr>
+        <w:ind w:left="6120" w:hanging="360"/>
+      </w:pPr>
+      <w:rPr>
+        <w:rFonts w:ascii="Wingdings" w:hAnsi="Wingdings" w:hint="default"/>
+      </w:rPr>
+    </w:lvl>
+  </w:abstractNum>
+  <w:abstractNum w:abstractNumId="10">
     <w:nsid w:val="37B14157"/>
     <w:multiLevelType w:val="multilevel"/>
     <w:tmpl w:val="BA68D832"/>
@@ -12307,7 +14056,7 @@
       </w:pPr>
     </w:lvl>
   </w:abstractNum>
-  <w:abstractNum w:abstractNumId="8">
+  <w:abstractNum w:abstractNumId="11">
     <w:nsid w:val="450D3ADC"/>
     <w:multiLevelType w:val="hybridMultilevel"/>
     <w:tmpl w:val="E13E919C"/>
@@ -12396,7 +14145,120 @@
       </w:pPr>
     </w:lvl>
   </w:abstractNum>
-  <w:abstractNum w:abstractNumId="9">
+  <w:abstractNum w:abstractNumId="12">
+    <w:nsid w:val="4C7D2F10"/>
+    <w:multiLevelType w:val="hybridMultilevel"/>
+    <w:tmpl w:val="76F876E0"/>
+    <w:lvl w:ilvl="0" w:tplc="04150001">
+      <w:start w:val="1"/>
+      <w:numFmt w:val="bullet"/>
+      <w:lvlText w:val=""/>
+      <w:lvlJc w:val="left"/>
+      <w:pPr>
+        <w:ind w:left="360" w:hanging="360"/>
+      </w:pPr>
+      <w:rPr>
+        <w:rFonts w:ascii="Symbol" w:hAnsi="Symbol" w:hint="default"/>
+      </w:rPr>
+    </w:lvl>
+    <w:lvl w:ilvl="1" w:tplc="04150003" w:tentative="1">
+      <w:start w:val="1"/>
+      <w:numFmt w:val="bullet"/>
+      <w:lvlText w:val="o"/>
+      <w:lvlJc w:val="left"/>
+      <w:pPr>
+        <w:ind w:left="1080" w:hanging="360"/>
+      </w:pPr>
+      <w:rPr>
+        <w:rFonts w:ascii="Courier New" w:hAnsi="Courier New" w:cs="Courier New" w:hint="default"/>
+      </w:rPr>
+    </w:lvl>
+    <w:lvl w:ilvl="2" w:tplc="04150005" w:tentative="1">
+      <w:start w:val="1"/>
+      <w:numFmt w:val="bullet"/>
+      <w:lvlText w:val=""/>
+      <w:lvlJc w:val="left"/>
+      <w:pPr>
+        <w:ind w:left="1800" w:hanging="360"/>
+      </w:pPr>
+      <w:rPr>
+        <w:rFonts w:ascii="Wingdings" w:hAnsi="Wingdings" w:hint="default"/>
+      </w:rPr>
+    </w:lvl>
+    <w:lvl w:ilvl="3" w:tplc="04150001" w:tentative="1">
+      <w:start w:val="1"/>
+      <w:numFmt w:val="bullet"/>
+      <w:lvlText w:val=""/>
+      <w:lvlJc w:val="left"/>
+      <w:pPr>
+        <w:ind w:left="2520" w:hanging="360"/>
+      </w:pPr>
+      <w:rPr>
+        <w:rFonts w:ascii="Symbol" w:hAnsi="Symbol" w:hint="default"/>
+      </w:rPr>
+    </w:lvl>
+    <w:lvl w:ilvl="4" w:tplc="04150003" w:tentative="1">
+      <w:start w:val="1"/>
+      <w:numFmt w:val="bullet"/>
+      <w:lvlText w:val="o"/>
+      <w:lvlJc w:val="left"/>
+      <w:pPr>
+        <w:ind w:left="3240" w:hanging="360"/>
+      </w:pPr>
+      <w:rPr>
+        <w:rFonts w:ascii="Courier New" w:hAnsi="Courier New" w:cs="Courier New" w:hint="default"/>
+      </w:rPr>
+    </w:lvl>
+    <w:lvl w:ilvl="5" w:tplc="04150005" w:tentative="1">
+      <w:start w:val="1"/>
+      <w:numFmt w:val="bullet"/>
+      <w:lvlText w:val=""/>
+      <w:lvlJc w:val="left"/>
+      <w:pPr>
+        <w:ind w:left="3960" w:hanging="360"/>
+      </w:pPr>
+      <w:rPr>
+        <w:rFonts w:ascii="Wingdings" w:hAnsi="Wingdings" w:hint="default"/>
+      </w:rPr>
+    </w:lvl>
+    <w:lvl w:ilvl="6" w:tplc="04150001" w:tentative="1">
+      <w:start w:val="1"/>
+      <w:numFmt w:val="bullet"/>
+      <w:lvlText w:val=""/>
+      <w:lvlJc w:val="left"/>
+      <w:pPr>
+        <w:ind w:left="4680" w:hanging="360"/>
+      </w:pPr>
+      <w:rPr>
+        <w:rFonts w:ascii="Symbol" w:hAnsi="Symbol" w:hint="default"/>
+      </w:rPr>
+    </w:lvl>
+    <w:lvl w:ilvl="7" w:tplc="04150003" w:tentative="1">
+      <w:start w:val="1"/>
+      <w:numFmt w:val="bullet"/>
+      <w:lvlText w:val="o"/>
+      <w:lvlJc w:val="left"/>
+      <w:pPr>
+        <w:ind w:left="5400" w:hanging="360"/>
+      </w:pPr>
+      <w:rPr>
+        <w:rFonts w:ascii="Courier New" w:hAnsi="Courier New" w:cs="Courier New" w:hint="default"/>
+      </w:rPr>
+    </w:lvl>
+    <w:lvl w:ilvl="8" w:tplc="04150005" w:tentative="1">
+      <w:start w:val="1"/>
+      <w:numFmt w:val="bullet"/>
+      <w:lvlText w:val=""/>
+      <w:lvlJc w:val="left"/>
+      <w:pPr>
+        <w:ind w:left="6120" w:hanging="360"/>
+      </w:pPr>
+      <w:rPr>
+        <w:rFonts w:ascii="Wingdings" w:hAnsi="Wingdings" w:hint="default"/>
+      </w:rPr>
+    </w:lvl>
+  </w:abstractNum>
+  <w:abstractNum w:abstractNumId="13">
     <w:nsid w:val="4EA70FEA"/>
     <w:multiLevelType w:val="hybridMultilevel"/>
     <w:tmpl w:val="CE2CEFD6"/>
@@ -12485,7 +14347,7 @@
       </w:pPr>
     </w:lvl>
   </w:abstractNum>
-  <w:abstractNum w:abstractNumId="10">
+  <w:abstractNum w:abstractNumId="14">
     <w:nsid w:val="5A4606B9"/>
     <w:multiLevelType w:val="multilevel"/>
     <w:tmpl w:val="EACE6ACC"/>
@@ -12571,7 +14433,7 @@
       </w:pPr>
     </w:lvl>
   </w:abstractNum>
-  <w:abstractNum w:abstractNumId="11">
+  <w:abstractNum w:abstractNumId="15">
     <w:nsid w:val="5CD6482B"/>
     <w:multiLevelType w:val="hybridMultilevel"/>
     <w:tmpl w:val="A322CDB0"/>
@@ -12684,7 +14546,7 @@
       </w:rPr>
     </w:lvl>
   </w:abstractNum>
-  <w:abstractNum w:abstractNumId="12">
+  <w:abstractNum w:abstractNumId="16">
     <w:nsid w:val="5F396AB1"/>
     <w:multiLevelType w:val="multilevel"/>
     <w:tmpl w:val="BEF41884"/>
@@ -12770,7 +14632,7 @@
       </w:pPr>
     </w:lvl>
   </w:abstractNum>
-  <w:abstractNum w:abstractNumId="13">
+  <w:abstractNum w:abstractNumId="17">
     <w:nsid w:val="6126474D"/>
     <w:multiLevelType w:val="hybridMultilevel"/>
     <w:tmpl w:val="C688DFFE"/>
@@ -12859,7 +14721,7 @@
       </w:pPr>
     </w:lvl>
   </w:abstractNum>
-  <w:abstractNum w:abstractNumId="14">
+  <w:abstractNum w:abstractNumId="18">
     <w:nsid w:val="61BC2BA1"/>
     <w:multiLevelType w:val="multilevel"/>
     <w:tmpl w:val="0415001F"/>
@@ -12945,7 +14807,7 @@
       </w:pPr>
     </w:lvl>
   </w:abstractNum>
-  <w:abstractNum w:abstractNumId="15">
+  <w:abstractNum w:abstractNumId="19">
     <w:nsid w:val="681F4B24"/>
     <w:multiLevelType w:val="multilevel"/>
     <w:tmpl w:val="FDEABFF6"/>
@@ -13031,7 +14893,7 @@
       </w:pPr>
     </w:lvl>
   </w:abstractNum>
-  <w:abstractNum w:abstractNumId="16">
+  <w:abstractNum w:abstractNumId="20">
     <w:nsid w:val="6DF76C51"/>
     <w:multiLevelType w:val="multilevel"/>
     <w:tmpl w:val="26921576"/>
@@ -13117,7 +14979,7 @@
       </w:pPr>
     </w:lvl>
   </w:abstractNum>
-  <w:abstractNum w:abstractNumId="17">
+  <w:abstractNum w:abstractNumId="21">
     <w:nsid w:val="70251CAF"/>
     <w:multiLevelType w:val="hybridMultilevel"/>
     <w:tmpl w:val="3872D08A"/>
@@ -13230,38 +15092,151 @@
       </w:rPr>
     </w:lvl>
   </w:abstractNum>
+  <w:abstractNum w:abstractNumId="22">
+    <w:nsid w:val="7A350422"/>
+    <w:multiLevelType w:val="hybridMultilevel"/>
+    <w:tmpl w:val="8EB43976"/>
+    <w:lvl w:ilvl="0" w:tplc="04150001">
+      <w:start w:val="1"/>
+      <w:numFmt w:val="bullet"/>
+      <w:lvlText w:val=""/>
+      <w:lvlJc w:val="left"/>
+      <w:pPr>
+        <w:ind w:left="360" w:hanging="360"/>
+      </w:pPr>
+      <w:rPr>
+        <w:rFonts w:ascii="Symbol" w:hAnsi="Symbol" w:hint="default"/>
+      </w:rPr>
+    </w:lvl>
+    <w:lvl w:ilvl="1" w:tplc="04150003" w:tentative="1">
+      <w:start w:val="1"/>
+      <w:numFmt w:val="bullet"/>
+      <w:lvlText w:val="o"/>
+      <w:lvlJc w:val="left"/>
+      <w:pPr>
+        <w:ind w:left="1080" w:hanging="360"/>
+      </w:pPr>
+      <w:rPr>
+        <w:rFonts w:ascii="Courier New" w:hAnsi="Courier New" w:cs="Courier New" w:hint="default"/>
+      </w:rPr>
+    </w:lvl>
+    <w:lvl w:ilvl="2" w:tplc="04150005" w:tentative="1">
+      <w:start w:val="1"/>
+      <w:numFmt w:val="bullet"/>
+      <w:lvlText w:val=""/>
+      <w:lvlJc w:val="left"/>
+      <w:pPr>
+        <w:ind w:left="1800" w:hanging="360"/>
+      </w:pPr>
+      <w:rPr>
+        <w:rFonts w:ascii="Wingdings" w:hAnsi="Wingdings" w:hint="default"/>
+      </w:rPr>
+    </w:lvl>
+    <w:lvl w:ilvl="3" w:tplc="04150001" w:tentative="1">
+      <w:start w:val="1"/>
+      <w:numFmt w:val="bullet"/>
+      <w:lvlText w:val=""/>
+      <w:lvlJc w:val="left"/>
+      <w:pPr>
+        <w:ind w:left="2520" w:hanging="360"/>
+      </w:pPr>
+      <w:rPr>
+        <w:rFonts w:ascii="Symbol" w:hAnsi="Symbol" w:hint="default"/>
+      </w:rPr>
+    </w:lvl>
+    <w:lvl w:ilvl="4" w:tplc="04150003" w:tentative="1">
+      <w:start w:val="1"/>
+      <w:numFmt w:val="bullet"/>
+      <w:lvlText w:val="o"/>
+      <w:lvlJc w:val="left"/>
+      <w:pPr>
+        <w:ind w:left="3240" w:hanging="360"/>
+      </w:pPr>
+      <w:rPr>
+        <w:rFonts w:ascii="Courier New" w:hAnsi="Courier New" w:cs="Courier New" w:hint="default"/>
+      </w:rPr>
+    </w:lvl>
+    <w:lvl w:ilvl="5" w:tplc="04150005" w:tentative="1">
+      <w:start w:val="1"/>
+      <w:numFmt w:val="bullet"/>
+      <w:lvlText w:val=""/>
+      <w:lvlJc w:val="left"/>
+      <w:pPr>
+        <w:ind w:left="3960" w:hanging="360"/>
+      </w:pPr>
+      <w:rPr>
+        <w:rFonts w:ascii="Wingdings" w:hAnsi="Wingdings" w:hint="default"/>
+      </w:rPr>
+    </w:lvl>
+    <w:lvl w:ilvl="6" w:tplc="04150001" w:tentative="1">
+      <w:start w:val="1"/>
+      <w:numFmt w:val="bullet"/>
+      <w:lvlText w:val=""/>
+      <w:lvlJc w:val="left"/>
+      <w:pPr>
+        <w:ind w:left="4680" w:hanging="360"/>
+      </w:pPr>
+      <w:rPr>
+        <w:rFonts w:ascii="Symbol" w:hAnsi="Symbol" w:hint="default"/>
+      </w:rPr>
+    </w:lvl>
+    <w:lvl w:ilvl="7" w:tplc="04150003" w:tentative="1">
+      <w:start w:val="1"/>
+      <w:numFmt w:val="bullet"/>
+      <w:lvlText w:val="o"/>
+      <w:lvlJc w:val="left"/>
+      <w:pPr>
+        <w:ind w:left="5400" w:hanging="360"/>
+      </w:pPr>
+      <w:rPr>
+        <w:rFonts w:ascii="Courier New" w:hAnsi="Courier New" w:cs="Courier New" w:hint="default"/>
+      </w:rPr>
+    </w:lvl>
+    <w:lvl w:ilvl="8" w:tplc="04150005" w:tentative="1">
+      <w:start w:val="1"/>
+      <w:numFmt w:val="bullet"/>
+      <w:lvlText w:val=""/>
+      <w:lvlJc w:val="left"/>
+      <w:pPr>
+        <w:ind w:left="6120" w:hanging="360"/>
+      </w:pPr>
+      <w:rPr>
+        <w:rFonts w:ascii="Wingdings" w:hAnsi="Wingdings" w:hint="default"/>
+      </w:rPr>
+    </w:lvl>
+  </w:abstractNum>
   <w:num w:numId="1">
+    <w:abstractNumId w:val="8"/>
+  </w:num>
+  <w:num w:numId="2">
+    <w:abstractNumId w:val="4"/>
+  </w:num>
+  <w:num w:numId="3">
+    <w:abstractNumId w:val="13"/>
+  </w:num>
+  <w:num w:numId="4">
+    <w:abstractNumId w:val="3"/>
+  </w:num>
+  <w:num w:numId="5">
+    <w:abstractNumId w:val="14"/>
+  </w:num>
+  <w:num w:numId="6">
+    <w:abstractNumId w:val="19"/>
+  </w:num>
+  <w:num w:numId="7">
     <w:abstractNumId w:val="6"/>
   </w:num>
-  <w:num w:numId="2">
-    <w:abstractNumId w:val="3"/>
+  <w:num w:numId="8">
+    <w:abstractNumId w:val="16"/>
   </w:num>
-  <w:num w:numId="3">
-    <w:abstractNumId w:val="9"/>
-  </w:num>
-  <w:num w:numId="4">
+  <w:num w:numId="9">
     <w:abstractNumId w:val="2"/>
   </w:num>
-  <w:num w:numId="5">
-    <w:abstractNumId w:val="10"/>
-  </w:num>
-  <w:num w:numId="6">
-    <w:abstractNumId w:val="15"/>
-  </w:num>
-  <w:num w:numId="7">
-    <w:abstractNumId w:val="5"/>
-  </w:num>
-  <w:num w:numId="8">
-    <w:abstractNumId w:val="12"/>
-  </w:num>
-  <w:num w:numId="9">
-    <w:abstractNumId w:val="1"/>
-  </w:num>
   <w:num w:numId="10">
-    <w:abstractNumId w:val="14"/>
+    <w:abstractNumId w:val="18"/>
   </w:num>
   <w:num w:numId="11">
-    <w:abstractNumId w:val="1"/>
+    <w:abstractNumId w:val="2"/>
     <w:lvlOverride w:ilvl="0">
       <w:startOverride w:val="1"/>
     </w:lvlOverride>
@@ -13291,13 +15266,13 @@
     </w:lvlOverride>
   </w:num>
   <w:num w:numId="12">
-    <w:abstractNumId w:val="7"/>
+    <w:abstractNumId w:val="10"/>
   </w:num>
   <w:num w:numId="13">
     <w:abstractNumId w:val="0"/>
   </w:num>
   <w:num w:numId="14">
-    <w:abstractNumId w:val="1"/>
+    <w:abstractNumId w:val="2"/>
     <w:lvlOverride w:ilvl="0">
       <w:startOverride w:val="1"/>
     </w:lvlOverride>
@@ -13327,13 +15302,13 @@
     </w:lvlOverride>
   </w:num>
   <w:num w:numId="15">
-    <w:abstractNumId w:val="8"/>
+    <w:abstractNumId w:val="11"/>
   </w:num>
   <w:num w:numId="16">
-    <w:abstractNumId w:val="16"/>
+    <w:abstractNumId w:val="20"/>
   </w:num>
   <w:num w:numId="17">
-    <w:abstractNumId w:val="16"/>
+    <w:abstractNumId w:val="20"/>
     <w:lvlOverride w:ilvl="0">
       <w:startOverride w:val="1"/>
     </w:lvlOverride>
@@ -13363,16 +15338,31 @@
     </w:lvlOverride>
   </w:num>
   <w:num w:numId="18">
-    <w:abstractNumId w:val="13"/>
+    <w:abstractNumId w:val="17"/>
   </w:num>
   <w:num w:numId="19">
-    <w:abstractNumId w:val="4"/>
+    <w:abstractNumId w:val="5"/>
   </w:num>
   <w:num w:numId="20">
-    <w:abstractNumId w:val="11"/>
+    <w:abstractNumId w:val="15"/>
   </w:num>
   <w:num w:numId="21">
-    <w:abstractNumId w:val="17"/>
+    <w:abstractNumId w:val="21"/>
+  </w:num>
+  <w:num w:numId="22">
+    <w:abstractNumId w:val="9"/>
+  </w:num>
+  <w:num w:numId="23">
+    <w:abstractNumId w:val="22"/>
+  </w:num>
+  <w:num w:numId="24">
+    <w:abstractNumId w:val="1"/>
+  </w:num>
+  <w:num w:numId="25">
+    <w:abstractNumId w:val="12"/>
+  </w:num>
+  <w:num w:numId="26">
+    <w:abstractNumId w:val="7"/>
   </w:num>
 </w:numbering>
 </file>
@@ -15505,7 +17495,7 @@
 </file>
 
 <file path=customXml/itemProps1.xml><?xml version="1.0" encoding="utf-8"?>
-<ds:datastoreItem xmlns:ds="http://schemas.openxmlformats.org/officeDocument/2006/customXml" ds:itemID="{51061923-E33D-473B-9032-6652C3DD419C}">
+<ds:datastoreItem xmlns:ds="http://schemas.openxmlformats.org/officeDocument/2006/customXml" ds:itemID="{7D342142-88DA-4790-AD29-273CED7B6BE7}">
   <ds:schemaRefs>
     <ds:schemaRef ds:uri="http://schemas.openxmlformats.org/officeDocument/2006/bibliography"/>
   </ds:schemaRefs>

</xml_diff>

<commit_message>
sen wcale nie jest przereklamowany
</commit_message>
<xml_diff>
--- a/praca/Tabela 1.docx
+++ b/praca/Tabela 1.docx
@@ -8662,7 +8662,6 @@
         <w:t>Podział prac w zespole</w:t>
       </w:r>
     </w:p>
-    <w:p/>
     <w:tbl>
       <w:tblPr>
         <w:tblStyle w:val="Tabela-Siatka"/>
@@ -9332,7 +9331,6 @@
       </w:pPr>
       <w:bookmarkStart w:id="9" w:name="_Toc405398136"/>
       <w:r>
-        <w:lastRenderedPageBreak/>
         <w:t>Planowany sposób rozpowszechnienia aplikacji</w:t>
       </w:r>
       <w:bookmarkEnd w:id="9"/>
@@ -9358,7 +9356,11 @@
         <w:t>.</w:t>
       </w:r>
       <w:r>
-        <w:t xml:space="preserve"> Unity nawet udostępnia generator, który produkuje gotową stronę HTML</w:t>
+        <w:t xml:space="preserve"> Unity </w:t>
+      </w:r>
+      <w:r>
+        <w:lastRenderedPageBreak/>
+        <w:t>nawet udostępnia generator, który produkuje gotową stronę HTML</w:t>
       </w:r>
       <w:r>
         <w:t xml:space="preserve"> i odpowiedni kod</w:t>
@@ -10026,7 +10028,13 @@
         <w:contextualSpacing/>
       </w:pPr>
       <w:r>
-        <w:t>Inicjalnie, w czasie t = 0, każda z komórek znajduje się w jednym z możliwych stanów. Ich stan w czasie t = 1, nowa generacja komórek, określon</w:t>
+        <w:t xml:space="preserve">Inicjalnie, w czasie t = 0, każda z komórek znajduje się w jednym z możliwych stanów. Ich stan w czasie </w:t>
+      </w:r>
+      <w:r>
+        <w:t>t+1</w:t>
+      </w:r>
+      <w:r>
+        <w:t>, nowa generacja komórek, określon</w:t>
       </w:r>
       <w:r>
         <w:t>y</w:t>
@@ -10043,6 +10051,226 @@
       </w:pPr>
       <w:r>
         <w:lastRenderedPageBreak/>
+        <w:t xml:space="preserve">Automaty komórkowe można podzielić na wiele rodzajów. Jedną z cech je odróżniających jest wykorzystywany rodzaj sąsiedztwa. </w:t>
+      </w:r>
+      <w:proofErr w:type="spellStart"/>
+      <w:r>
+        <w:t>Sąsiedzctwo</w:t>
+      </w:r>
+      <w:proofErr w:type="spellEnd"/>
+      <w:r>
+        <w:t xml:space="preserve"> możemy definiować dowolnie, jednak istnieją dwa podstawowe rodzaje </w:t>
+      </w:r>
+      <w:proofErr w:type="spellStart"/>
+      <w:r>
+        <w:t>sąsiedctwa</w:t>
+      </w:r>
+      <w:proofErr w:type="spellEnd"/>
+      <w:r>
+        <w:t xml:space="preserve">, Von Neumanna i </w:t>
+      </w:r>
+      <w:proofErr w:type="spellStart"/>
+      <w:r>
+        <w:t>Moora</w:t>
+      </w:r>
+      <w:proofErr w:type="spellEnd"/>
+      <w:r>
+        <w:t>.</w:t>
+      </w:r>
+      <w:r>
+        <w:t xml:space="preserve"> Na rysunku 2.2 zaprezentowano </w:t>
+      </w:r>
+      <w:r>
+        <w:t xml:space="preserve">te podstawowe rodzaje dla </w:t>
+      </w:r>
+      <w:proofErr w:type="spellStart"/>
+      <w:r>
+        <w:t>sądziectwa</w:t>
+      </w:r>
+      <w:proofErr w:type="spellEnd"/>
+      <w:r>
+        <w:t xml:space="preserve"> na promienia r=1 i r=2.</w:t>
+      </w:r>
+      <w:bookmarkStart w:id="44" w:name="_GoBack"/>
+      <w:bookmarkEnd w:id="44"/>
+    </w:p>
+    <w:tbl>
+      <w:tblPr>
+        <w:tblStyle w:val="Tabela-Siatka"/>
+        <w:tblW w:w="0" w:type="auto"/>
+        <w:tblLook w:val="04A0" w:firstRow="1" w:lastRow="0" w:firstColumn="1" w:lastColumn="0" w:noHBand="0" w:noVBand="1"/>
+      </w:tblPr>
+      <w:tblGrid>
+        <w:gridCol w:w="2160"/>
+        <w:gridCol w:w="2161"/>
+        <w:gridCol w:w="2161"/>
+        <w:gridCol w:w="2161"/>
+      </w:tblGrid>
+      <w:tr>
+        <w:tc>
+          <w:tcPr>
+            <w:tcW w:w="2160" w:type="dxa"/>
+          </w:tcPr>
+          <w:p>
+            <w:pPr>
+              <w:pStyle w:val="Tekstpodstawowy"/>
+              <w:spacing w:before="0"/>
+              <w:contextualSpacing/>
+            </w:pPr>
+          </w:p>
+        </w:tc>
+        <w:tc>
+          <w:tcPr>
+            <w:tcW w:w="2161" w:type="dxa"/>
+          </w:tcPr>
+          <w:p>
+            <w:pPr>
+              <w:pStyle w:val="Tekstpodstawowy"/>
+              <w:spacing w:before="0"/>
+              <w:contextualSpacing/>
+            </w:pPr>
+          </w:p>
+        </w:tc>
+        <w:tc>
+          <w:tcPr>
+            <w:tcW w:w="2161" w:type="dxa"/>
+          </w:tcPr>
+          <w:p>
+            <w:pPr>
+              <w:pStyle w:val="Tekstpodstawowy"/>
+              <w:spacing w:before="0"/>
+              <w:contextualSpacing/>
+            </w:pPr>
+          </w:p>
+        </w:tc>
+        <w:tc>
+          <w:tcPr>
+            <w:tcW w:w="2161" w:type="dxa"/>
+          </w:tcPr>
+          <w:p>
+            <w:pPr>
+              <w:pStyle w:val="Tekstpodstawowy"/>
+              <w:spacing w:before="0"/>
+              <w:contextualSpacing/>
+            </w:pPr>
+          </w:p>
+        </w:tc>
+      </w:tr>
+      <w:tr>
+        <w:tc>
+          <w:tcPr>
+            <w:tcW w:w="2160" w:type="dxa"/>
+          </w:tcPr>
+          <w:p>
+            <w:pPr>
+              <w:pStyle w:val="Tekstpodstawowy"/>
+              <w:spacing w:before="0"/>
+              <w:contextualSpacing/>
+            </w:pPr>
+          </w:p>
+        </w:tc>
+        <w:tc>
+          <w:tcPr>
+            <w:tcW w:w="2161" w:type="dxa"/>
+          </w:tcPr>
+          <w:p>
+            <w:pPr>
+              <w:pStyle w:val="Tekstpodstawowy"/>
+              <w:spacing w:before="0"/>
+              <w:contextualSpacing/>
+            </w:pPr>
+          </w:p>
+        </w:tc>
+        <w:tc>
+          <w:tcPr>
+            <w:tcW w:w="2161" w:type="dxa"/>
+          </w:tcPr>
+          <w:p>
+            <w:pPr>
+              <w:pStyle w:val="Tekstpodstawowy"/>
+              <w:spacing w:before="0"/>
+              <w:contextualSpacing/>
+            </w:pPr>
+          </w:p>
+        </w:tc>
+        <w:tc>
+          <w:tcPr>
+            <w:tcW w:w="2161" w:type="dxa"/>
+          </w:tcPr>
+          <w:p>
+            <w:pPr>
+              <w:pStyle w:val="Tekstpodstawowy"/>
+              <w:spacing w:before="0"/>
+              <w:contextualSpacing/>
+            </w:pPr>
+          </w:p>
+        </w:tc>
+      </w:tr>
+      <w:tr>
+        <w:tc>
+          <w:tcPr>
+            <w:tcW w:w="2160" w:type="dxa"/>
+          </w:tcPr>
+          <w:p>
+            <w:pPr>
+              <w:pStyle w:val="Tekstpodstawowy"/>
+              <w:spacing w:before="0"/>
+              <w:contextualSpacing/>
+            </w:pPr>
+          </w:p>
+        </w:tc>
+        <w:tc>
+          <w:tcPr>
+            <w:tcW w:w="2161" w:type="dxa"/>
+          </w:tcPr>
+          <w:p>
+            <w:pPr>
+              <w:pStyle w:val="Tekstpodstawowy"/>
+              <w:spacing w:before="0"/>
+              <w:contextualSpacing/>
+            </w:pPr>
+          </w:p>
+        </w:tc>
+        <w:tc>
+          <w:tcPr>
+            <w:tcW w:w="2161" w:type="dxa"/>
+          </w:tcPr>
+          <w:p>
+            <w:pPr>
+              <w:pStyle w:val="Tekstpodstawowy"/>
+              <w:spacing w:before="0"/>
+              <w:contextualSpacing/>
+            </w:pPr>
+          </w:p>
+        </w:tc>
+        <w:tc>
+          <w:tcPr>
+            <w:tcW w:w="2161" w:type="dxa"/>
+          </w:tcPr>
+          <w:p>
+            <w:pPr>
+              <w:pStyle w:val="Tekstpodstawowy"/>
+              <w:spacing w:before="0"/>
+              <w:contextualSpacing/>
+            </w:pPr>
+          </w:p>
+        </w:tc>
+      </w:tr>
+    </w:tbl>
+    <w:p>
+      <w:pPr>
+        <w:pStyle w:val="Tekstpodstawowy"/>
+        <w:spacing w:before="0"/>
+        <w:contextualSpacing/>
+      </w:pPr>
+    </w:p>
+    <w:p>
+      <w:pPr>
+        <w:pStyle w:val="Tekstpodstawowy"/>
+        <w:spacing w:before="0"/>
+        <w:contextualSpacing/>
+      </w:pPr>
+      <w:r>
         <w:t xml:space="preserve">Na potrzeby tej pracy rozpatrywać będziemy automaty komórkowe w dwóch wymiarach, w których komórki mogą </w:t>
       </w:r>
       <w:r>
@@ -10066,6 +10294,13 @@
       <w:r>
         <w:t>są używane chociażby przy symulowaniu ewolucji czy proceduralnym generowaniu tekstur.</w:t>
       </w:r>
+    </w:p>
+    <w:p>
+      <w:pPr>
+        <w:pStyle w:val="Tekstpodstawowy"/>
+        <w:spacing w:before="0"/>
+        <w:contextualSpacing/>
+      </w:pPr>
     </w:p>
     <w:tbl>
       <w:tblPr>
@@ -10131,7 +10366,7 @@
                 <w:lang w:eastAsia="pl-PL"/>
               </w:rPr>
               <w:drawing>
-                <wp:inline distT="0" distB="0" distL="0" distR="0" wp14:anchorId="39314C4D" wp14:editId="3348FD6A">
+                <wp:inline distT="0" distB="0" distL="0" distR="0" wp14:anchorId="50E13324" wp14:editId="6A73DC3E">
                   <wp:extent cx="2194560" cy="2194560"/>
                   <wp:effectExtent l="0" t="0" r="0" b="0"/>
                   <wp:docPr id="34" name="Picture 34"/>
@@ -10177,12 +10412,14 @@
         <w:tc>
           <w:tcPr>
             <w:tcW w:w="4360" w:type="dxa"/>
+            <w:vAlign w:val="bottom"/>
           </w:tcPr>
           <w:p>
             <w:pPr>
               <w:pStyle w:val="Tekstpodstawowy"/>
               <w:spacing w:before="0"/>
               <w:contextualSpacing/>
+              <w:jc w:val="center"/>
             </w:pPr>
             <w:r>
               <w:rPr>
@@ -10190,7 +10427,7 @@
                 <w:lang w:eastAsia="pl-PL"/>
               </w:rPr>
               <w:drawing>
-                <wp:inline distT="0" distB="0" distL="0" distR="0" wp14:anchorId="122EA460" wp14:editId="2264BAB0">
+                <wp:inline distT="0" distB="0" distL="0" distR="0" wp14:anchorId="79D53380" wp14:editId="0325B4CF">
                   <wp:extent cx="2196000" cy="2196000"/>
                   <wp:effectExtent l="0" t="0" r="0" b="0"/>
                   <wp:docPr id="2" name="Obraz 2"/>
@@ -10489,11 +10726,11 @@
         <w:spacing w:before="0" w:after="120"/>
         <w:contextualSpacing/>
       </w:pPr>
-      <w:bookmarkStart w:id="44" w:name="_Toc405398172"/>
+      <w:bookmarkStart w:id="45" w:name="_Toc405398172"/>
       <w:r>
         <w:t>Etapy procesu generowania mapy</w:t>
       </w:r>
-      <w:bookmarkEnd w:id="44"/>
+      <w:bookmarkEnd w:id="45"/>
     </w:p>
     <w:p>
       <w:pPr>
@@ -10511,11 +10748,11 @@
         <w:spacing w:before="0" w:after="120"/>
         <w:contextualSpacing/>
       </w:pPr>
-      <w:bookmarkStart w:id="45" w:name="_Toc405398173"/>
+      <w:bookmarkStart w:id="46" w:name="_Toc405398173"/>
       <w:r>
         <w:t>Etap labiryntu</w:t>
       </w:r>
-      <w:bookmarkEnd w:id="45"/>
+      <w:bookmarkEnd w:id="46"/>
     </w:p>
     <w:p>
       <w:pPr>
@@ -10530,7 +10767,11 @@
         <w:t xml:space="preserve"> </w:t>
       </w:r>
       <w:r>
-        <w:t xml:space="preserve">Parametrami istotnymi w tej fazie jest liczba pokojów, jakie chcemy uzyskać. W poniższych przykładach </w:t>
+        <w:t xml:space="preserve">Parametrami istotnymi w tej fazie jest liczba </w:t>
+      </w:r>
+      <w:r>
+        <w:lastRenderedPageBreak/>
+        <w:t xml:space="preserve">pokojów, jakie chcemy uzyskać. W poniższych przykładach </w:t>
       </w:r>
       <w:r>
         <w:t>wybrana</w:t>
@@ -10700,7 +10941,6 @@
                 <w:noProof/>
                 <w:lang w:eastAsia="pl-PL"/>
               </w:rPr>
-              <w:lastRenderedPageBreak/>
               <w:drawing>
                 <wp:inline distT="0" distB="0" distL="0" distR="0" wp14:anchorId="0D5AB42D" wp14:editId="6BBEEBB3">
                   <wp:extent cx="1838325" cy="1828800"/>
@@ -10867,6 +11107,7 @@
                 <w:noProof/>
                 <w:lang w:eastAsia="pl-PL"/>
               </w:rPr>
+              <w:lastRenderedPageBreak/>
               <w:drawing>
                 <wp:inline distT="0" distB="0" distL="0" distR="0" wp14:anchorId="16652B90" wp14:editId="4244FEC4">
                   <wp:extent cx="2371658" cy="2286000"/>
@@ -11064,7 +11305,6 @@
           <w:rFonts w:asciiTheme="minorHAnsi" w:hAnsiTheme="minorHAnsi" w:cstheme="minorHAnsi"/>
           <w:lang w:val="pl-PL"/>
         </w:rPr>
-        <w:lastRenderedPageBreak/>
         <w:t>Zdejmujemy z listy krawędź o najmniejszej wadze i sprawdzamy, czy łączy wierzchołek wybrany z niewybranym. Jeśli</w:t>
       </w:r>
       <w:r>
@@ -11551,11 +11791,12 @@
         <w:spacing w:before="0" w:after="120"/>
         <w:contextualSpacing/>
       </w:pPr>
-      <w:bookmarkStart w:id="46" w:name="_Toc405398174"/>
-      <w:r>
+      <w:bookmarkStart w:id="47" w:name="_Toc405398174"/>
+      <w:r>
+        <w:lastRenderedPageBreak/>
         <w:t>Położenie przejść między pokojami</w:t>
       </w:r>
-      <w:bookmarkEnd w:id="46"/>
+      <w:bookmarkEnd w:id="47"/>
     </w:p>
     <w:p>
       <w:pPr>
@@ -11675,7 +11916,6 @@
                 <w:noProof/>
                 <w:lang w:eastAsia="pl-PL"/>
               </w:rPr>
-              <w:lastRenderedPageBreak/>
               <w:drawing>
                 <wp:inline distT="0" distB="0" distL="0" distR="0" wp14:anchorId="5403AE33" wp14:editId="2C3EC18E">
                   <wp:extent cx="1828689" cy="1828800"/>
@@ -11911,11 +12151,11 @@
         <w:spacing w:before="0" w:after="120"/>
         <w:contextualSpacing/>
       </w:pPr>
-      <w:bookmarkStart w:id="47" w:name="_Toc405398175"/>
+      <w:bookmarkStart w:id="48" w:name="_Toc405398175"/>
       <w:r>
         <w:t>Etap pokoju</w:t>
       </w:r>
-      <w:bookmarkEnd w:id="47"/>
+      <w:bookmarkEnd w:id="48"/>
     </w:p>
     <w:p>
       <w:pPr>
@@ -11967,6 +12207,7 @@
         <w:t xml:space="preserve">to iteracje </w:t>
       </w:r>
       <w:r>
+        <w:lastRenderedPageBreak/>
         <w:t>tworzące automatu o dość ciekawych regułach przejść między stanami</w:t>
       </w:r>
       <w:r>
@@ -12053,11 +12294,7 @@
         <w:t xml:space="preserve">Po tym następuje sprawdzenie, czy uzyskany układ komórek jest spójny, to znaczy czy wszystkie komórki podłogi są połączone. </w:t>
       </w:r>
       <w:r>
-        <w:t xml:space="preserve">Sprawdzane jest również, czy komórki podłogi stanowią co najmniej 30% powierzchni pokoju. Jeżeli dane ułożenie komórek nie spełnia któregoś z tych warunków rozwiązanie jest odrzucane i proces generowania rozpoczyna się od początku, z prawdopodobieństwem początkowym wystąpienia podłogi większym o 0,1. Proces </w:t>
-      </w:r>
-      <w:r>
-        <w:lastRenderedPageBreak/>
-        <w:t xml:space="preserve">powtarza się, aż nie powstanie plan pokoju spełniający wspomniane warunki. </w:t>
+        <w:t xml:space="preserve">Sprawdzane jest również, czy komórki podłogi stanowią co najmniej 30% powierzchni pokoju. Jeżeli dane ułożenie komórek nie spełnia któregoś z tych warunków rozwiązanie jest odrzucane i proces generowania rozpoczyna się od początku, z prawdopodobieństwem początkowym wystąpienia podłogi większym o 0,1. Proces powtarza się, aż nie powstanie plan pokoju spełniający wspomniane warunki. </w:t>
       </w:r>
       <w:r>
         <w:t xml:space="preserve">Dzięki zwiększanej początkowej ilości podłóg prawdopodobieństwo tego, że gracz będzie długo czekał na wygenerowanie mapy zmniejsza się. Takie </w:t>
@@ -12084,11 +12321,11 @@
         <w:spacing w:before="0" w:after="120"/>
         <w:contextualSpacing/>
       </w:pPr>
-      <w:bookmarkStart w:id="48" w:name="_Toc405398176"/>
+      <w:bookmarkStart w:id="49" w:name="_Toc405398176"/>
       <w:r>
         <w:t>Etap łączenia i wygładzania</w:t>
       </w:r>
-      <w:bookmarkEnd w:id="48"/>
+      <w:bookmarkEnd w:id="49"/>
     </w:p>
     <w:p>
       <w:pPr>
@@ -12310,6 +12547,7 @@
               <w:rPr>
                 <w:lang w:val="pl-PL"/>
               </w:rPr>
+              <w:lastRenderedPageBreak/>
               <w:t xml:space="preserve">Rysunek 2.10: </w:t>
             </w:r>
             <w:proofErr w:type="spellStart"/>
@@ -12385,11 +12623,11 @@
         <w:spacing w:before="0" w:after="120"/>
         <w:contextualSpacing/>
       </w:pPr>
-      <w:bookmarkStart w:id="49" w:name="_Toc405398177"/>
+      <w:bookmarkStart w:id="50" w:name="_Toc405398177"/>
       <w:r>
         <w:t>Etap erozji</w:t>
       </w:r>
-      <w:bookmarkEnd w:id="49"/>
+      <w:bookmarkEnd w:id="50"/>
     </w:p>
     <w:p>
       <w:pPr>
@@ -12417,7 +12655,6 @@
         <w:contextualSpacing/>
       </w:pPr>
       <w:r>
-        <w:lastRenderedPageBreak/>
         <w:t>Ponieważ nie znaleźliśmy stosunkowo łatwego w implementacji sposobu, aby upewnić się, że wszystkie przesmyki na mapie mają szerokość co najmniej trzech</w:t>
       </w:r>
       <w:r>
@@ -12716,11 +12953,11 @@
         <w:spacing w:before="0" w:after="120"/>
         <w:contextualSpacing/>
       </w:pPr>
-      <w:bookmarkStart w:id="50" w:name="_Toc405398178"/>
+      <w:bookmarkStart w:id="51" w:name="_Toc405398178"/>
       <w:r>
         <w:t>Efekt końcowy</w:t>
       </w:r>
-      <w:bookmarkEnd w:id="50"/>
+      <w:bookmarkEnd w:id="51"/>
     </w:p>
     <w:p>
       <w:pPr>
@@ -12731,7 +12968,11 @@
         <w:t xml:space="preserve">Mapy generowane przez zaimplementowany w projekcie algorytm </w:t>
       </w:r>
       <w:r>
-        <w:t>są różnorodne i zapewniają ciekawą rozgrywkę pomimo prostoty graficznej. W grze występują również inne rodzaje map, składające się z jednego pokoju, które występują na poziomach z bossem</w:t>
+        <w:t xml:space="preserve">są różnorodne i zapewniają ciekawą rozgrywkę pomimo prostoty graficznej. W grze występują również inne rodzaje map, </w:t>
+      </w:r>
+      <w:r>
+        <w:lastRenderedPageBreak/>
+        <w:t>składające się z jednego pokoju, które występują na poziomach z bossem</w:t>
       </w:r>
       <w:r>
         <w:t xml:space="preserve"> i są pewnym uogólnieniem stosowanych tutaj zasad. W dokumentacji opisano najbardziej skomplikowany przypadek. Na poniższym rysunku 2.11 widnieje kilka map wygenerowanych przez program. Wszystkie komórki podłogi są osiągalne przez bohatera, mapy są podzielone na pokoje, co pozwala w łatwy sposób równomiernie rozłożyć wrogów.</w:t>
@@ -12800,7 +13041,6 @@
                 <w:noProof/>
                 <w:lang w:eastAsia="pl-PL"/>
               </w:rPr>
-              <w:lastRenderedPageBreak/>
               <w:drawing>
                 <wp:inline distT="0" distB="0" distL="0" distR="0" wp14:anchorId="41C58626" wp14:editId="51B83FA3">
                   <wp:extent cx="1800000" cy="1800000"/>
@@ -13099,7 +13339,7 @@
         <w:ind w:left="576"/>
         <w:contextualSpacing/>
       </w:pPr>
-      <w:bookmarkStart w:id="51" w:name="_Toc405398179"/>
+      <w:bookmarkStart w:id="52" w:name="_Toc405398179"/>
     </w:p>
     <w:p>
       <w:pPr>
@@ -13110,7 +13350,7 @@
       <w:r>
         <w:t>Rozmieszczenie gracza i wrogów</w:t>
       </w:r>
-      <w:bookmarkEnd w:id="51"/>
+      <w:bookmarkEnd w:id="52"/>
     </w:p>
     <w:p>
       <w:pPr>
@@ -13118,11 +13358,11 @@
         <w:spacing w:before="0" w:after="120"/>
         <w:contextualSpacing/>
       </w:pPr>
-      <w:bookmarkStart w:id="52" w:name="_Toc405398180"/>
+      <w:bookmarkStart w:id="53" w:name="_Toc405398180"/>
       <w:r>
         <w:t>Wyznaczenie początku i końca poziomu</w:t>
       </w:r>
-      <w:bookmarkEnd w:id="52"/>
+      <w:bookmarkEnd w:id="53"/>
     </w:p>
     <w:p>
       <w:pPr>
@@ -13191,11 +13431,12 @@
         <w:spacing w:before="0" w:after="120"/>
         <w:contextualSpacing/>
       </w:pPr>
-      <w:bookmarkStart w:id="53" w:name="_Toc405398181"/>
-      <w:r>
+      <w:bookmarkStart w:id="54" w:name="_Toc405398181"/>
+      <w:r>
+        <w:lastRenderedPageBreak/>
         <w:t>Pozycje początkowe wrogów</w:t>
       </w:r>
-      <w:bookmarkEnd w:id="53"/>
+      <w:bookmarkEnd w:id="54"/>
     </w:p>
     <w:p>
       <w:pPr>
@@ -13212,11 +13453,7 @@
         <w:t xml:space="preserve"> pojawiają się na losowych komórkach podłog</w:t>
       </w:r>
       <w:r>
-        <w:t xml:space="preserve">i. Gdyby rozprowadzać wrogów po prostu losowo po całej mapie, istniałaby </w:t>
-      </w:r>
-      <w:r>
-        <w:lastRenderedPageBreak/>
-        <w:t xml:space="preserve">możliwość, że rozłożenie wrogów po mapie byłoby bardzo nierównomierne, i mogłyby wystąpić miejsca, gdzie liczba wrogów jest za duża i gra </w:t>
+        <w:t xml:space="preserve">i. Gdyby rozprowadzać wrogów po prostu losowo po całej mapie, istniałaby możliwość, że rozłożenie wrogów po mapie byłoby bardzo nierównomierne, i mogłyby wystąpić miejsca, gdzie liczba wrogów jest za duża i gra </w:t>
       </w:r>
       <w:r>
         <w:t xml:space="preserve">jest za trudna. Zastosowane rozwiązanie </w:t>
@@ -13389,6 +13626,7 @@
                 <w:noProof/>
                 <w:lang w:eastAsia="pl-PL"/>
               </w:rPr>
+              <w:lastRenderedPageBreak/>
               <w:drawing>
                 <wp:inline distT="0" distB="0" distL="0" distR="0" wp14:anchorId="50BC68E1" wp14:editId="67105D3F">
                   <wp:extent cx="4319994" cy="720000"/>
@@ -13455,7 +13693,6 @@
         <w:pStyle w:val="Nagwek3"/>
       </w:pPr>
       <w:r>
-        <w:lastRenderedPageBreak/>
         <w:t>Tanki</w:t>
       </w:r>
     </w:p>
@@ -13707,7 +13944,11 @@
         <w:t xml:space="preserve"> </w:t>
       </w:r>
       <w:r>
-        <w:t>Jest jedynym przeciwnikiem spotykanym na etapie finałowym i wcześniejszych poziomach specjalnych. Jego rozmiar jest o wiele większy niż zwykłego wroga, żeby podkreślić jego siłę.</w:t>
+        <w:t xml:space="preserve">Jest jedynym przeciwnikiem spotykanym na </w:t>
+      </w:r>
+      <w:r>
+        <w:lastRenderedPageBreak/>
+        <w:t>etapie finałowym i wcześniejszych poziomach specjalnych. Jego rozmiar jest o wiele większy niż zwykłego wroga, żeby podkreślić jego siłę.</w:t>
       </w:r>
     </w:p>
     <w:tbl>
@@ -13734,7 +13975,6 @@
                 <w:noProof/>
                 <w:lang w:eastAsia="pl-PL"/>
               </w:rPr>
-              <w:lastRenderedPageBreak/>
               <w:drawing>
                 <wp:inline distT="0" distB="0" distL="0" distR="0" wp14:anchorId="573E68C0" wp14:editId="1045821E">
                   <wp:extent cx="1440000" cy="1440000"/>
@@ -13871,8 +14111,6 @@
         <w:ind w:left="432" w:hanging="432"/>
         <w:contextualSpacing/>
       </w:pPr>
-      <w:bookmarkStart w:id="54" w:name="_GoBack"/>
-      <w:bookmarkEnd w:id="54"/>
       <w:r>
         <w:lastRenderedPageBreak/>
         <w:t>Wykaz Literatury</w:t>
@@ -14169,13 +14407,7 @@
         <w:rPr>
           <w:lang w:val="en-US"/>
         </w:rPr>
-        <w:t xml:space="preserve"> 23.10</w:t>
-      </w:r>
-      <w:r>
-        <w:rPr>
-          <w:lang w:val="en-US"/>
-        </w:rPr>
-        <w:t>.2014 r.).</w:t>
+        <w:t xml:space="preserve"> 23.10.2014 r.).</w:t>
       </w:r>
     </w:p>
     <w:p>
@@ -14552,7 +14784,7 @@
           <w:rPr>
             <w:noProof/>
           </w:rPr>
-          <w:t>2</w:t>
+          <w:t>14</w:t>
         </w:r>
         <w:r>
           <w:fldChar w:fldCharType="end"/>
@@ -19390,7 +19622,7 @@
 </file>
 
 <file path=customXml/itemProps1.xml><?xml version="1.0" encoding="utf-8"?>
-<ds:datastoreItem xmlns:ds="http://schemas.openxmlformats.org/officeDocument/2006/customXml" ds:itemID="{98AA3055-D7BE-40C5-AA64-A80ED58986B2}">
+<ds:datastoreItem xmlns:ds="http://schemas.openxmlformats.org/officeDocument/2006/customXml" ds:itemID="{843855A8-0BA8-4D1E-800A-D7143B90A13A}">
   <ds:schemaRefs>
     <ds:schemaRef ds:uri="http://schemas.openxmlformats.org/officeDocument/2006/bibliography"/>
   </ds:schemaRefs>

</xml_diff>